<commit_message>
finish the applicaton layer part
</commit_message>
<xml_diff>
--- a/LabReport.docx
+++ b/LabReport.docx
@@ -5248,8 +5248,8 @@
         <mc:AlternateContent>
           <mc:Choice Requires="wpg">
             <w:drawing>
-              <wp:inline distT="0" distB="0" distL="0" distR="0" wp14:anchorId="29499F49" wp14:editId="670D66B1">
-                <wp:extent cx="4337413" cy="2405427"/>
+              <wp:inline distT="0" distB="0" distL="0" distR="0" wp14:anchorId="29499F49" wp14:editId="7AF4894B">
+                <wp:extent cx="4337413" cy="2405380"/>
                 <wp:effectExtent l="0" t="0" r="6350" b="0"/>
                 <wp:docPr id="11" name="Group 11"/>
                 <wp:cNvGraphicFramePr/>
@@ -5260,9 +5260,9 @@
                       <wpg:grpSpPr>
                         <a:xfrm>
                           <a:off x="0" y="0"/>
-                          <a:ext cx="4337413" cy="2405427"/>
+                          <a:ext cx="4337413" cy="2405380"/>
                           <a:chOff x="0" y="0"/>
-                          <a:chExt cx="7658100" cy="4247248"/>
+                          <a:chExt cx="7658100" cy="4247165"/>
                         </a:xfrm>
                       </wpg:grpSpPr>
                       <wps:wsp>
@@ -5270,8 +5270,8 @@
                         <wps:cNvSpPr txBox="1"/>
                         <wps:spPr>
                           <a:xfrm>
-                            <a:off x="2684361" y="3832677"/>
-                            <a:ext cx="3139215" cy="414571"/>
+                            <a:off x="2684137" y="3700607"/>
+                            <a:ext cx="3139215" cy="546558"/>
                           </a:xfrm>
                           <a:prstGeom prst="rect">
                             <a:avLst/>
@@ -5354,12 +5354,12 @@
           </mc:Choice>
           <mc:Fallback>
             <w:pict>
-              <v:group w14:anchorId="29499F49" id="Group 11" o:spid="_x0000_s1026" style="width:341.55pt;height:189.4pt;mso-position-horizontal-relative:char;mso-position-vertical-relative:line" coordsize="76581,42472" o:gfxdata="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">
+              <v:group w14:anchorId="29499F49" id="Group 11" o:spid="_x0000_s1026" style="width:341.55pt;height:189.4pt;mso-position-horizontal-relative:char;mso-position-vertical-relative:line" coordsize="76581,42471" o:gfxdata="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">
                 <v:shapetype id="_x0000_t202" coordsize="21600,21600" o:spt="202" path="m,l,21600r21600,l21600,xe">
                   <v:stroke joinstyle="miter"/>
                   <v:path gradientshapeok="t" o:connecttype="rect"/>
                 </v:shapetype>
-                <v:shape id="_x0000_s1027" type="#_x0000_t202" style="position:absolute;left:26843;top:38326;width:31392;height:4146;visibility:visible;mso-wrap-style:square;v-text-anchor:top" o:gfxdata="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" fillcolor="white [3201]" stroked="f" strokeweight=".5pt">
+                <v:shape id="_x0000_s1027" type="#_x0000_t202" style="position:absolute;left:26841;top:37006;width:31392;height:5465;visibility:visible;mso-wrap-style:square;v-text-anchor:top" o:gfxdata="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" fillcolor="white [3201]" stroked="f" strokeweight=".5pt">
                   <v:textbox>
                     <w:txbxContent>
                       <w:p>
@@ -6031,8 +6031,6 @@
         </w:rPr>
         <w:t>）</w:t>
       </w:r>
-      <w:bookmarkStart w:id="0" w:name="_GoBack"/>
-      <w:bookmarkEnd w:id="0"/>
     </w:p>
     <w:p>
       <w:pPr>
@@ -6233,6 +6231,41 @@
         <w:lastRenderedPageBreak/>
         <w:t>区分多个不同的任务的，每个上传/下载任务都有一个唯一的任务编号</w:t>
       </w:r>
+      <w:r>
+        <w:rPr>
+          <w:rFonts w:ascii="SimSun" w:hAnsi="SimSun" w:hint="eastAsia"/>
+          <w:sz w:val="24"/>
+        </w:rPr>
+        <w:t>。</w:t>
+      </w:r>
+      <w:r>
+        <w:rPr>
+          <w:rFonts w:ascii="SimSun" w:hAnsi="SimSun" w:hint="eastAsia"/>
+          <w:sz w:val="24"/>
+        </w:rPr>
+        <w:t>包裹（</w:t>
+      </w:r>
+      <w:r>
+        <w:rPr>
+          <w:rFonts w:ascii="SimSun" w:hAnsi="SimSun"/>
+          <w:sz w:val="24"/>
+        </w:rPr>
+        <w:t>P</w:t>
+      </w:r>
+      <w:r>
+        <w:rPr>
+          <w:rFonts w:ascii="SimSun" w:hAnsi="SimSun" w:hint="eastAsia"/>
+          <w:sz w:val="24"/>
+        </w:rPr>
+        <w:t>acket）</w:t>
+      </w:r>
+      <w:r>
+        <w:rPr>
+          <w:rFonts w:ascii="SimSun" w:hAnsi="SimSun" w:hint="eastAsia"/>
+          <w:sz w:val="24"/>
+        </w:rPr>
+        <w:t>则包含实际发送的数据。</w:t>
+      </w:r>
     </w:p>
     <w:p>
       <w:pPr>
@@ -6272,36 +6305,83 @@
     <w:p>
       <w:pPr>
         <w:pStyle w:val="ListParagraph"/>
-        <w:numPr>
-          <w:ilvl w:val="0"/>
-          <w:numId w:val="2"/>
-        </w:numPr>
-        <w:spacing w:line="360" w:lineRule="auto"/>
-        <w:rPr>
-          <w:rFonts w:ascii="SimSun" w:hAnsi="SimSun"/>
-          <w:sz w:val="24"/>
-        </w:rPr>
-      </w:pPr>
-      <w:r>
-        <w:rPr>
-          <w:rFonts w:ascii="SimSun" w:hAnsi="SimSun" w:hint="eastAsia"/>
-          <w:sz w:val="24"/>
-        </w:rPr>
-        <w:t>删除文件（R</w:t>
-      </w:r>
-      <w:r>
-        <w:rPr>
-          <w:rFonts w:ascii="SimSun" w:hAnsi="SimSun"/>
-          <w:sz w:val="24"/>
-        </w:rPr>
-        <w:t>EMOVE</w:t>
-      </w:r>
+        <w:spacing w:line="360" w:lineRule="auto"/>
+        <w:rPr>
+          <w:rFonts w:ascii="SimSun" w:hAnsi="SimSun" w:hint="eastAsia"/>
+          <w:sz w:val="24"/>
+        </w:rPr>
+      </w:pPr>
+      <w:r>
+        <w:rPr>
+          <w:rFonts w:ascii="SimSun" w:hAnsi="SimSun" w:hint="eastAsia"/>
+          <w:sz w:val="24"/>
+        </w:rPr>
+        <w:t>在该类型下，</w:t>
+      </w:r>
+      <w:r>
+        <w:rPr>
+          <w:rFonts w:ascii="SimSun" w:hAnsi="SimSun" w:hint="eastAsia"/>
+          <w:sz w:val="24"/>
+        </w:rPr>
+        <w:t>客户端通知服务器端重启一个已经暂停的下载任务，此时</w:t>
+      </w:r>
+      <w:r>
+        <w:rPr>
+          <w:rFonts w:ascii="SimSun" w:hAnsi="SimSun" w:hint="eastAsia"/>
+          <w:sz w:val="24"/>
+        </w:rPr>
+        <w:t>任务编号（</w:t>
+      </w:r>
+      <w:proofErr w:type="spellStart"/>
+      <w:r>
+        <w:rPr>
+          <w:rFonts w:ascii="SimSun" w:hAnsi="SimSun" w:hint="eastAsia"/>
+          <w:sz w:val="24"/>
+        </w:rPr>
+        <w:t>Task</w:t>
+      </w:r>
+      <w:r>
+        <w:rPr>
+          <w:rFonts w:ascii="SimSun" w:hAnsi="SimSun"/>
+          <w:sz w:val="24"/>
+        </w:rPr>
+        <w:t>_</w:t>
+      </w:r>
+      <w:r>
+        <w:rPr>
+          <w:rFonts w:ascii="SimSun" w:hAnsi="SimSun" w:hint="eastAsia"/>
+          <w:sz w:val="24"/>
+        </w:rPr>
+        <w:t>id</w:t>
+      </w:r>
+      <w:proofErr w:type="spellEnd"/>
       <w:r>
         <w:rPr>
           <w:rFonts w:ascii="SimSun" w:hAnsi="SimSun" w:hint="eastAsia"/>
           <w:sz w:val="24"/>
         </w:rPr>
         <w:t>）</w:t>
+      </w:r>
+      <w:r>
+        <w:rPr>
+          <w:rFonts w:ascii="SimSun" w:hAnsi="SimSun" w:hint="eastAsia"/>
+          <w:sz w:val="24"/>
+        </w:rPr>
+        <w:t>有效。</w:t>
+      </w:r>
+      <w:r>
+        <w:rPr>
+          <w:rFonts w:ascii="SimSun" w:hAnsi="SimSun" w:hint="eastAsia"/>
+          <w:sz w:val="24"/>
+        </w:rPr>
+        <w:t>任务编号</w:t>
+      </w:r>
+      <w:r>
+        <w:rPr>
+          <w:rFonts w:ascii="SimSun" w:hAnsi="SimSun" w:hint="eastAsia"/>
+          <w:sz w:val="24"/>
+        </w:rPr>
+        <w:t>用于指定需要重启的任务。</w:t>
       </w:r>
     </w:p>
     <w:p>
@@ -6322,14 +6402,14 @@
           <w:rFonts w:ascii="SimSun" w:hAnsi="SimSun" w:hint="eastAsia"/>
           <w:sz w:val="24"/>
         </w:rPr>
-        <w:t>重命名文件（R</w:t>
-      </w:r>
-      <w:r>
-        <w:rPr>
-          <w:rFonts w:ascii="SimSun" w:hAnsi="SimSun"/>
-          <w:sz w:val="24"/>
-        </w:rPr>
-        <w:t>ENAME</w:t>
+        <w:t>删除文件（R</w:t>
+      </w:r>
+      <w:r>
+        <w:rPr>
+          <w:rFonts w:ascii="SimSun" w:hAnsi="SimSun"/>
+          <w:sz w:val="24"/>
+        </w:rPr>
+        <w:t>EMOVE</w:t>
       </w:r>
       <w:r>
         <w:rPr>
@@ -6337,6 +6417,67 @@
           <w:sz w:val="24"/>
         </w:rPr>
         <w:t>）</w:t>
+      </w:r>
+    </w:p>
+    <w:p>
+      <w:pPr>
+        <w:pStyle w:val="ListParagraph"/>
+        <w:spacing w:line="360" w:lineRule="auto"/>
+        <w:rPr>
+          <w:rFonts w:ascii="SimSun" w:hAnsi="SimSun" w:hint="eastAsia"/>
+          <w:sz w:val="24"/>
+        </w:rPr>
+      </w:pPr>
+      <w:r>
+        <w:rPr>
+          <w:rFonts w:ascii="SimSun" w:hAnsi="SimSun" w:hint="eastAsia"/>
+          <w:sz w:val="24"/>
+        </w:rPr>
+        <w:t>该类型用于删除云端服务器上存储的某个文件。</w:t>
+      </w:r>
+      <w:r>
+        <w:rPr>
+          <w:rFonts w:ascii="SimSun" w:hAnsi="SimSun" w:hint="eastAsia"/>
+          <w:sz w:val="24"/>
+        </w:rPr>
+        <w:t>此时</w:t>
+      </w:r>
+      <w:r>
+        <w:rPr>
+          <w:rFonts w:ascii="SimSun" w:hAnsi="SimSun" w:hint="eastAsia"/>
+          <w:sz w:val="24"/>
+        </w:rPr>
+        <w:t>服务器路径（</w:t>
+      </w:r>
+      <w:proofErr w:type="spellStart"/>
+      <w:r>
+        <w:rPr>
+          <w:rFonts w:ascii="SimSun" w:hAnsi="SimSun" w:hint="eastAsia"/>
+          <w:sz w:val="24"/>
+        </w:rPr>
+        <w:t>remote</w:t>
+      </w:r>
+      <w:r>
+        <w:rPr>
+          <w:rFonts w:ascii="SimSun" w:hAnsi="SimSun"/>
+          <w:sz w:val="24"/>
+        </w:rPr>
+        <w:t>_path</w:t>
+      </w:r>
+      <w:proofErr w:type="spellEnd"/>
+      <w:r>
+        <w:rPr>
+          <w:rFonts w:ascii="SimSun" w:hAnsi="SimSun" w:hint="eastAsia"/>
+          <w:sz w:val="24"/>
+        </w:rPr>
+        <w:t>）和文件名（filename）字段有效</w:t>
+      </w:r>
+      <w:r>
+        <w:rPr>
+          <w:rFonts w:ascii="SimSun" w:hAnsi="SimSun" w:hint="eastAsia"/>
+          <w:sz w:val="24"/>
+        </w:rPr>
+        <w:t>。</w:t>
       </w:r>
     </w:p>
     <w:p>
@@ -6357,14 +6498,14 @@
           <w:rFonts w:ascii="SimSun" w:hAnsi="SimSun" w:hint="eastAsia"/>
           <w:sz w:val="24"/>
         </w:rPr>
-        <w:t>取消任务（C</w:t>
-      </w:r>
-      <w:r>
-        <w:rPr>
-          <w:rFonts w:ascii="SimSun" w:hAnsi="SimSun"/>
-          <w:sz w:val="24"/>
-        </w:rPr>
-        <w:t>ANCEL</w:t>
+        <w:t>重命名文件（R</w:t>
+      </w:r>
+      <w:r>
+        <w:rPr>
+          <w:rFonts w:ascii="SimSun" w:hAnsi="SimSun"/>
+          <w:sz w:val="24"/>
+        </w:rPr>
+        <w:t>ENAME</w:t>
       </w:r>
       <w:r>
         <w:rPr>
@@ -6372,6 +6513,125 @@
           <w:sz w:val="24"/>
         </w:rPr>
         <w:t>）</w:t>
+      </w:r>
+    </w:p>
+    <w:p>
+      <w:pPr>
+        <w:pStyle w:val="ListParagraph"/>
+        <w:spacing w:line="360" w:lineRule="auto"/>
+        <w:rPr>
+          <w:rFonts w:ascii="SimSun" w:hAnsi="SimSun" w:hint="eastAsia"/>
+          <w:sz w:val="24"/>
+        </w:rPr>
+      </w:pPr>
+      <w:r>
+        <w:rPr>
+          <w:rFonts w:ascii="SimSun" w:hAnsi="SimSun" w:hint="eastAsia"/>
+          <w:sz w:val="24"/>
+        </w:rPr>
+        <w:t>该类型用于将云端服务器上的某个文件重命名，这里的重命名是广泛意义上的重命名，包含文件的位置移动。</w:t>
+      </w:r>
+      <w:r>
+        <w:rPr>
+          <w:rFonts w:ascii="SimSun" w:hAnsi="SimSun" w:hint="eastAsia"/>
+          <w:sz w:val="24"/>
+        </w:rPr>
+        <w:t>此时服务器路径（</w:t>
+      </w:r>
+      <w:proofErr w:type="spellStart"/>
+      <w:r>
+        <w:rPr>
+          <w:rFonts w:ascii="SimSun" w:hAnsi="SimSun" w:hint="eastAsia"/>
+          <w:sz w:val="24"/>
+        </w:rPr>
+        <w:t>remote</w:t>
+      </w:r>
+      <w:r>
+        <w:rPr>
+          <w:rFonts w:ascii="SimSun" w:hAnsi="SimSun"/>
+          <w:sz w:val="24"/>
+        </w:rPr>
+        <w:t>_path</w:t>
+      </w:r>
+      <w:proofErr w:type="spellEnd"/>
+      <w:r>
+        <w:rPr>
+          <w:rFonts w:ascii="SimSun" w:hAnsi="SimSun" w:hint="eastAsia"/>
+          <w:sz w:val="24"/>
+        </w:rPr>
+        <w:t>）</w:t>
+      </w:r>
+      <w:r>
+        <w:rPr>
+          <w:rFonts w:ascii="SimSun" w:hAnsi="SimSun" w:hint="eastAsia"/>
+          <w:sz w:val="24"/>
+        </w:rPr>
+        <w:t>、</w:t>
+      </w:r>
+      <w:r>
+        <w:rPr>
+          <w:rFonts w:ascii="SimSun" w:hAnsi="SimSun" w:hint="eastAsia"/>
+          <w:sz w:val="24"/>
+        </w:rPr>
+        <w:t>文件名（filename）</w:t>
+      </w:r>
+      <w:r>
+        <w:rPr>
+          <w:rFonts w:ascii="SimSun" w:hAnsi="SimSun" w:hint="eastAsia"/>
+          <w:sz w:val="24"/>
+        </w:rPr>
+        <w:t>和新文件路径（</w:t>
+      </w:r>
+      <w:proofErr w:type="spellStart"/>
+      <w:r>
+        <w:rPr>
+          <w:rFonts w:ascii="SimSun" w:hAnsi="SimSun" w:hint="eastAsia"/>
+          <w:sz w:val="24"/>
+        </w:rPr>
+        <w:t>new</w:t>
+      </w:r>
+      <w:r>
+        <w:rPr>
+          <w:rFonts w:ascii="SimSun" w:hAnsi="SimSun"/>
+          <w:sz w:val="24"/>
+        </w:rPr>
+        <w:t>_</w:t>
+      </w:r>
+      <w:r>
+        <w:rPr>
+          <w:rFonts w:ascii="SimSun" w:hAnsi="SimSun" w:hint="eastAsia"/>
+          <w:sz w:val="24"/>
+        </w:rPr>
+        <w:t>path</w:t>
+      </w:r>
+      <w:proofErr w:type="spellEnd"/>
+      <w:r>
+        <w:rPr>
+          <w:rFonts w:ascii="SimSun" w:hAnsi="SimSun" w:hint="eastAsia"/>
+          <w:sz w:val="24"/>
+        </w:rPr>
+        <w:t>）</w:t>
+      </w:r>
+      <w:r>
+        <w:rPr>
+          <w:rFonts w:ascii="SimSun" w:hAnsi="SimSun" w:hint="eastAsia"/>
+          <w:sz w:val="24"/>
+        </w:rPr>
+        <w:t>字段有效。</w:t>
+      </w:r>
+      <w:r>
+        <w:rPr>
+          <w:rFonts w:ascii="SimSun" w:hAnsi="SimSun" w:hint="eastAsia"/>
+          <w:sz w:val="24"/>
+        </w:rPr>
+        <w:t>新文件路径</w:t>
+      </w:r>
+      <w:r>
+        <w:rPr>
+          <w:rFonts w:ascii="SimSun" w:hAnsi="SimSun" w:hint="eastAsia"/>
+          <w:sz w:val="24"/>
+        </w:rPr>
+        <w:t>用于指定修改后的文件路径。</w:t>
       </w:r>
     </w:p>
     <w:p>
@@ -6392,14 +6652,14 @@
           <w:rFonts w:ascii="SimSun" w:hAnsi="SimSun" w:hint="eastAsia"/>
           <w:sz w:val="24"/>
         </w:rPr>
-        <w:t>获取磁盘容量信息（D</w:t>
-      </w:r>
-      <w:r>
-        <w:rPr>
-          <w:rFonts w:ascii="SimSun" w:hAnsi="SimSun"/>
-          <w:sz w:val="24"/>
-        </w:rPr>
-        <w:t>ISKSPACE</w:t>
+        <w:t>取消任务（C</w:t>
+      </w:r>
+      <w:r>
+        <w:rPr>
+          <w:rFonts w:ascii="SimSun" w:hAnsi="SimSun"/>
+          <w:sz w:val="24"/>
+        </w:rPr>
+        <w:t>ANCEL</w:t>
       </w:r>
       <w:r>
         <w:rPr>
@@ -6411,18 +6671,8 @@
     </w:p>
     <w:p>
       <w:pPr>
-        <w:spacing w:line="360" w:lineRule="auto"/>
-        <w:ind w:firstLine="420"/>
-        <w:rPr>
-          <w:rFonts w:ascii="SimSun" w:hAnsi="SimSun" w:hint="eastAsia"/>
-          <w:sz w:val="24"/>
-        </w:rPr>
-      </w:pPr>
-    </w:p>
-    <w:p>
-      <w:pPr>
-        <w:spacing w:line="360" w:lineRule="auto"/>
-        <w:ind w:firstLine="420"/>
+        <w:pStyle w:val="ListParagraph"/>
+        <w:spacing w:line="360" w:lineRule="auto"/>
         <w:rPr>
           <w:rFonts w:ascii="SimSun" w:hAnsi="SimSun" w:hint="eastAsia"/>
           <w:sz w:val="24"/>
@@ -6435,18 +6685,18 @@
         <mc:AlternateContent>
           <mc:Choice Requires="wps">
             <w:drawing>
-              <wp:anchor distT="0" distB="0" distL="114300" distR="114300" simplePos="0" relativeHeight="251659264" behindDoc="0" locked="0" layoutInCell="1" allowOverlap="1" wp14:anchorId="2F006865" wp14:editId="775E44A8">
+              <wp:anchor distT="0" distB="0" distL="114300" distR="114300" simplePos="0" relativeHeight="251662336" behindDoc="0" locked="0" layoutInCell="1" allowOverlap="1" wp14:anchorId="0A0D822F" wp14:editId="00673722">
                 <wp:simplePos x="0" y="0"/>
                 <wp:positionH relativeFrom="column">
-                  <wp:posOffset>1523546</wp:posOffset>
+                  <wp:posOffset>1616384</wp:posOffset>
                 </wp:positionH>
                 <wp:positionV relativeFrom="paragraph">
-                  <wp:posOffset>5454378</wp:posOffset>
+                  <wp:posOffset>4506050</wp:posOffset>
                 </wp:positionV>
-                <wp:extent cx="2460171" cy="293914"/>
-                <wp:effectExtent l="0" t="0" r="3810" b="0"/>
+                <wp:extent cx="2354782" cy="309543"/>
+                <wp:effectExtent l="0" t="0" r="0" b="0"/>
                 <wp:wrapNone/>
-                <wp:docPr id="2" name="文本框 23"/>
+                <wp:docPr id="4" name="文本框 23"/>
                 <wp:cNvGraphicFramePr/>
                 <a:graphic xmlns:a="http://schemas.openxmlformats.org/drawingml/2006/main">
                   <a:graphicData uri="http://schemas.microsoft.com/office/word/2010/wordprocessingShape">
@@ -6455,7 +6705,7 @@
                       <wps:spPr>
                         <a:xfrm>
                           <a:off x="0" y="0"/>
-                          <a:ext cx="2460171" cy="293914"/>
+                          <a:ext cx="2354782" cy="309543"/>
                         </a:xfrm>
                         <a:prstGeom prst="rect">
                           <a:avLst/>
@@ -6487,14 +6737,20 @@
                             </w:r>
                             <w:proofErr w:type="spellStart"/>
                             <w:r>
-                              <w:t>Fishield_Request</w:t>
+                              <w:rPr>
+                                <w:rFonts w:hint="eastAsia"/>
+                              </w:rPr>
+                              <w:t>Fi</w:t>
+                            </w:r>
+                            <w:r>
+                              <w:t>shield_Request</w:t>
                             </w:r>
                             <w:proofErr w:type="spellEnd"/>
                             <w:r>
                               <w:rPr>
                                 <w:rFonts w:hint="eastAsia"/>
                               </w:rPr>
-                              <w:t>数据结构定义</w:t>
+                              <w:t>结构定义</w:t>
                             </w:r>
                             <w:r>
                               <w:rPr>
@@ -6517,15 +6773,12 @@
                 <wp14:sizeRelH relativeFrom="margin">
                   <wp14:pctWidth>0</wp14:pctWidth>
                 </wp14:sizeRelH>
-                <wp14:sizeRelV relativeFrom="margin">
-                  <wp14:pctHeight>0</wp14:pctHeight>
-                </wp14:sizeRelV>
               </wp:anchor>
             </w:drawing>
           </mc:Choice>
           <mc:Fallback>
             <w:pict>
-              <v:shape w14:anchorId="2F006865" id="文本框 23" o:spid="_x0000_s1029" type="#_x0000_t202" style="position:absolute;left:0;text-align:left;margin-left:119.95pt;margin-top:429.5pt;width:193.7pt;height:23.15pt;z-index:251659264;visibility:visible;mso-wrap-style:square;mso-width-percent:0;mso-height-percent:0;mso-wrap-distance-left:9pt;mso-wrap-distance-top:0;mso-wrap-distance-right:9pt;mso-wrap-distance-bottom:0;mso-position-horizontal:absolute;mso-position-horizontal-relative:text;mso-position-vertical:absolute;mso-position-vertical-relative:text;mso-width-percent:0;mso-height-percent:0;mso-width-relative:margin;mso-height-relative:margin;v-text-anchor:top" o:gfxdata="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" fillcolor="white [3201]" stroked="f" strokeweight=".5pt">
+              <v:shape w14:anchorId="0A0D822F" id="文本框 23" o:spid="_x0000_s1029" type="#_x0000_t202" style="position:absolute;left:0;text-align:left;margin-left:127.25pt;margin-top:354.8pt;width:185.4pt;height:24.35pt;z-index:251662336;visibility:visible;mso-wrap-style:square;mso-width-percent:0;mso-wrap-distance-left:9pt;mso-wrap-distance-top:0;mso-wrap-distance-right:9pt;mso-wrap-distance-bottom:0;mso-position-horizontal:absolute;mso-position-horizontal-relative:text;mso-position-vertical:absolute;mso-position-vertical-relative:text;mso-width-percent:0;mso-width-relative:margin;v-text-anchor:top" o:gfxdata="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" fillcolor="white [3201]" stroked="f" strokeweight=".5pt">
                 <v:textbox>
                   <w:txbxContent>
                     <w:p>
@@ -6546,14 +6799,20 @@
                       </w:r>
                       <w:proofErr w:type="spellStart"/>
                       <w:r>
-                        <w:t>Fishield_Request</w:t>
+                        <w:rPr>
+                          <w:rFonts w:hint="eastAsia"/>
+                        </w:rPr>
+                        <w:t>Fi</w:t>
+                      </w:r>
+                      <w:r>
+                        <w:t>shield_Request</w:t>
                       </w:r>
                       <w:proofErr w:type="spellEnd"/>
                       <w:r>
                         <w:rPr>
                           <w:rFonts w:hint="eastAsia"/>
                         </w:rPr>
-                        <w:t>数据结构定义</w:t>
+                        <w:t>结构定义</w:t>
                       </w:r>
                       <w:r>
                         <w:rPr>
@@ -6576,9 +6835,25 @@
           <w:sz w:val="24"/>
         </w:rPr>
         <w:drawing>
-          <wp:inline distT="0" distB="0" distL="0" distR="0" wp14:anchorId="5EF34177" wp14:editId="05603E52">
-            <wp:extent cx="5274310" cy="5528945"/>
-            <wp:effectExtent l="0" t="0" r="0" b="0"/>
+          <wp:anchor distT="0" distB="0" distL="114300" distR="114300" simplePos="0" relativeHeight="251660288" behindDoc="0" locked="0" layoutInCell="1" allowOverlap="1" wp14:anchorId="5EF34177" wp14:editId="376CAA12">
+            <wp:simplePos x="0" y="0"/>
+            <wp:positionH relativeFrom="column">
+              <wp:posOffset>465747</wp:posOffset>
+            </wp:positionH>
+            <wp:positionV relativeFrom="paragraph">
+              <wp:posOffset>292735</wp:posOffset>
+            </wp:positionV>
+            <wp:extent cx="4199255" cy="4401820"/>
+            <wp:effectExtent l="0" t="0" r="4445" b="5080"/>
+            <wp:wrapThrough wrapText="bothSides">
+              <wp:wrapPolygon edited="0">
+                <wp:start x="0" y="0"/>
+                <wp:lineTo x="0" y="21563"/>
+                <wp:lineTo x="21558" y="21563"/>
+                <wp:lineTo x="21558" y="0"/>
+                <wp:lineTo x="0" y="0"/>
+              </wp:wrapPolygon>
+            </wp:wrapThrough>
             <wp:docPr id="1" name="Picture 1"/>
             <wp:cNvGraphicFramePr>
               <a:graphicFrameLocks xmlns:a="http://schemas.openxmlformats.org/drawingml/2006/main" noChangeAspect="1"/>
@@ -6605,7 +6880,7 @@
                   <pic:spPr>
                     <a:xfrm>
                       <a:off x="0" y="0"/>
-                      <a:ext cx="5274310" cy="5528945"/>
+                      <a:ext cx="4199255" cy="4401820"/>
                     </a:xfrm>
                     <a:prstGeom prst="rect">
                       <a:avLst/>
@@ -6614,29 +6889,666 @@
                 </pic:pic>
               </a:graphicData>
             </a:graphic>
-          </wp:inline>
+            <wp14:sizeRelH relativeFrom="page">
+              <wp14:pctWidth>0</wp14:pctWidth>
+            </wp14:sizeRelH>
+            <wp14:sizeRelV relativeFrom="page">
+              <wp14:pctHeight>0</wp14:pctHeight>
+            </wp14:sizeRelV>
+          </wp:anchor>
         </w:drawing>
       </w:r>
+      <w:r>
+        <w:rPr>
+          <w:rFonts w:ascii="SimSun" w:hAnsi="SimSun" w:hint="eastAsia"/>
+          <w:sz w:val="24"/>
+        </w:rPr>
+        <w:t>该类型用于取消某个现存的、未完成的上传/下载任务。</w:t>
+      </w:r>
+      <w:r>
+        <w:rPr>
+          <w:rFonts w:ascii="SimSun" w:hAnsi="SimSun" w:hint="eastAsia"/>
+          <w:sz w:val="24"/>
+        </w:rPr>
+        <w:t>此时任务编号</w:t>
+      </w:r>
+      <w:r>
+        <w:rPr>
+          <w:rFonts w:ascii="SimSun" w:hAnsi="SimSun" w:hint="eastAsia"/>
+          <w:sz w:val="24"/>
+        </w:rPr>
+        <w:lastRenderedPageBreak/>
+        <w:t>（</w:t>
+      </w:r>
+      <w:proofErr w:type="spellStart"/>
+      <w:r>
+        <w:rPr>
+          <w:rFonts w:ascii="SimSun" w:hAnsi="SimSun" w:hint="eastAsia"/>
+          <w:sz w:val="24"/>
+        </w:rPr>
+        <w:t>Task</w:t>
+      </w:r>
+      <w:r>
+        <w:rPr>
+          <w:rFonts w:ascii="SimSun" w:hAnsi="SimSun"/>
+          <w:sz w:val="24"/>
+        </w:rPr>
+        <w:t>_</w:t>
+      </w:r>
+      <w:r>
+        <w:rPr>
+          <w:rFonts w:ascii="SimSun" w:hAnsi="SimSun" w:hint="eastAsia"/>
+          <w:sz w:val="24"/>
+        </w:rPr>
+        <w:t>id</w:t>
+      </w:r>
+      <w:proofErr w:type="spellEnd"/>
+      <w:r>
+        <w:rPr>
+          <w:rFonts w:ascii="SimSun" w:hAnsi="SimSun" w:hint="eastAsia"/>
+          <w:sz w:val="24"/>
+        </w:rPr>
+        <w:t>）有效</w:t>
+      </w:r>
+      <w:r>
+        <w:rPr>
+          <w:rFonts w:ascii="SimSun" w:hAnsi="SimSun" w:hint="eastAsia"/>
+          <w:sz w:val="24"/>
+        </w:rPr>
+        <w:t>，用于指定需要取消的任务。</w:t>
+      </w:r>
+    </w:p>
+    <w:p>
+      <w:pPr>
+        <w:pStyle w:val="ListParagraph"/>
+        <w:numPr>
+          <w:ilvl w:val="0"/>
+          <w:numId w:val="2"/>
+        </w:numPr>
+        <w:spacing w:line="360" w:lineRule="auto"/>
+        <w:rPr>
+          <w:rFonts w:ascii="SimSun" w:hAnsi="SimSun"/>
+          <w:sz w:val="24"/>
+        </w:rPr>
+      </w:pPr>
+      <w:r>
+        <w:rPr>
+          <w:rFonts w:ascii="SimSun" w:hAnsi="SimSun" w:hint="eastAsia"/>
+          <w:sz w:val="24"/>
+        </w:rPr>
+        <w:t>获取磁盘容量信息（D</w:t>
+      </w:r>
+      <w:r>
+        <w:rPr>
+          <w:rFonts w:ascii="SimSun" w:hAnsi="SimSun"/>
+          <w:sz w:val="24"/>
+        </w:rPr>
+        <w:t>ISKSPACE</w:t>
+      </w:r>
+      <w:r>
+        <w:rPr>
+          <w:rFonts w:ascii="SimSun" w:hAnsi="SimSun" w:hint="eastAsia"/>
+          <w:sz w:val="24"/>
+        </w:rPr>
+        <w:t>）</w:t>
+      </w:r>
+    </w:p>
+    <w:p>
+      <w:pPr>
+        <w:pStyle w:val="ListParagraph"/>
+        <w:spacing w:line="360" w:lineRule="auto"/>
+        <w:rPr>
+          <w:rFonts w:ascii="SimSun" w:hAnsi="SimSun" w:hint="eastAsia"/>
+          <w:sz w:val="24"/>
+        </w:rPr>
+      </w:pPr>
+      <w:r>
+        <w:rPr>
+          <w:rFonts w:ascii="SimSun" w:hAnsi="SimSun" w:hint="eastAsia"/>
+          <w:sz w:val="24"/>
+        </w:rPr>
+        <w:t>该类型用于</w:t>
+      </w:r>
+      <w:r>
+        <w:rPr>
+          <w:rFonts w:ascii="SimSun" w:hAnsi="SimSun" w:hint="eastAsia"/>
+          <w:sz w:val="24"/>
+        </w:rPr>
+        <w:t>获取云端服务器的存储空间信息，主要包括磁盘总容量、已使用容量以及未使用容量大小。</w:t>
+      </w:r>
+    </w:p>
+    <w:p>
+      <w:pPr>
+        <w:rPr>
+          <w:b/>
+          <w:sz w:val="28"/>
+          <w:szCs w:val="28"/>
+        </w:rPr>
+      </w:pPr>
+    </w:p>
+    <w:p>
+      <w:pPr>
+        <w:rPr>
+          <w:rFonts w:ascii="SimSun" w:hAnsi="SimSun" w:hint="eastAsia"/>
+        </w:rPr>
+      </w:pPr>
+      <w:r>
+        <w:rPr>
+          <w:b/>
+          <w:sz w:val="28"/>
+          <w:szCs w:val="28"/>
+        </w:rPr>
+        <w:t>3.</w:t>
+      </w:r>
+      <w:r>
+        <w:rPr>
+          <w:b/>
+          <w:sz w:val="28"/>
+          <w:szCs w:val="28"/>
+        </w:rPr>
+        <w:t>3</w:t>
+      </w:r>
+      <w:r>
+        <w:rPr>
+          <w:rFonts w:ascii="SimHei" w:eastAsia="SimHei" w:hAnsi="SimSun" w:hint="eastAsia"/>
+          <w:sz w:val="28"/>
+          <w:szCs w:val="28"/>
+        </w:rPr>
+        <w:t xml:space="preserve"> </w:t>
+      </w:r>
+      <w:r>
+        <w:rPr>
+          <w:rFonts w:ascii="SimHei" w:eastAsia="SimHei" w:hAnsi="SimSun"/>
+          <w:sz w:val="28"/>
+          <w:szCs w:val="28"/>
+        </w:rPr>
+        <w:t xml:space="preserve"> </w:t>
+      </w:r>
+      <w:proofErr w:type="spellStart"/>
+      <w:r>
+        <w:rPr>
+          <w:rFonts w:ascii="SimHei" w:eastAsia="SimHei" w:hAnsi="SimSun"/>
+          <w:sz w:val="28"/>
+          <w:szCs w:val="28"/>
+        </w:rPr>
+        <w:t>Fishield_Re</w:t>
+      </w:r>
+      <w:r>
+        <w:rPr>
+          <w:rFonts w:ascii="SimHei" w:eastAsia="SimHei" w:hAnsi="SimSun" w:hint="eastAsia"/>
+          <w:sz w:val="28"/>
+          <w:szCs w:val="28"/>
+        </w:rPr>
+        <w:t>sponse</w:t>
+      </w:r>
+      <w:proofErr w:type="spellEnd"/>
+      <w:r>
+        <w:rPr>
+          <w:rFonts w:ascii="SimHei" w:eastAsia="SimHei" w:hAnsi="SimSun" w:hint="eastAsia"/>
+          <w:sz w:val="28"/>
+          <w:szCs w:val="28"/>
+        </w:rPr>
+        <w:t>数据结构</w:t>
+      </w:r>
     </w:p>
     <w:p>
       <w:pPr>
         <w:spacing w:line="360" w:lineRule="auto"/>
         <w:ind w:firstLine="420"/>
         <w:rPr>
-          <w:rFonts w:ascii="SimSun" w:hAnsi="SimSun" w:hint="eastAsia"/>
-          <w:sz w:val="24"/>
-        </w:rPr>
-      </w:pPr>
-    </w:p>
-    <w:p>
-      <w:pPr>
-        <w:spacing w:line="360" w:lineRule="auto"/>
-        <w:ind w:firstLine="420"/>
-        <w:rPr>
-          <w:rFonts w:ascii="SimSun" w:hAnsi="SimSun" w:hint="eastAsia"/>
-          <w:sz w:val="24"/>
-        </w:rPr>
-      </w:pPr>
+          <w:rFonts w:ascii="SimSun" w:hAnsi="SimSun"/>
+          <w:sz w:val="24"/>
+        </w:rPr>
+      </w:pPr>
+      <w:r>
+        <w:rPr>
+          <w:rFonts w:ascii="SimSun" w:hAnsi="SimSun"/>
+          <w:sz w:val="24"/>
+        </w:rPr>
+        <w:t>Response</w:t>
+      </w:r>
+      <w:r>
+        <w:rPr>
+          <w:rFonts w:ascii="SimSun" w:hAnsi="SimSun" w:hint="eastAsia"/>
+          <w:sz w:val="24"/>
+        </w:rPr>
+        <w:t>数据结构的核心是</w:t>
+      </w:r>
+      <w:proofErr w:type="spellStart"/>
+      <w:r>
+        <w:rPr>
+          <w:rFonts w:ascii="SimSun" w:hAnsi="SimSun" w:hint="eastAsia"/>
+          <w:sz w:val="24"/>
+        </w:rPr>
+        <w:t>Re</w:t>
+      </w:r>
+      <w:r>
+        <w:rPr>
+          <w:rFonts w:ascii="SimSun" w:hAnsi="SimSun"/>
+          <w:sz w:val="24"/>
+        </w:rPr>
+        <w:t>sponse</w:t>
+      </w:r>
+      <w:r>
+        <w:rPr>
+          <w:rFonts w:ascii="SimSun" w:hAnsi="SimSun"/>
+          <w:sz w:val="24"/>
+        </w:rPr>
+        <w:t>T</w:t>
+      </w:r>
+      <w:r>
+        <w:rPr>
+          <w:rFonts w:ascii="SimSun" w:hAnsi="SimSun" w:hint="eastAsia"/>
+          <w:sz w:val="24"/>
+        </w:rPr>
+        <w:t>ype</w:t>
+      </w:r>
+      <w:proofErr w:type="spellEnd"/>
+      <w:r>
+        <w:rPr>
+          <w:rFonts w:ascii="SimSun" w:hAnsi="SimSun" w:hint="eastAsia"/>
+          <w:sz w:val="24"/>
+        </w:rPr>
+        <w:t>，即</w:t>
+      </w:r>
+      <w:r>
+        <w:rPr>
+          <w:rFonts w:ascii="SimSun" w:hAnsi="SimSun" w:hint="eastAsia"/>
+          <w:sz w:val="24"/>
+        </w:rPr>
+        <w:t>响应</w:t>
+      </w:r>
+      <w:r>
+        <w:rPr>
+          <w:rFonts w:ascii="SimSun" w:hAnsi="SimSun" w:hint="eastAsia"/>
+          <w:sz w:val="24"/>
+        </w:rPr>
+        <w:t>类型。其他字段均为可选的补充参数，都是只有针对某个特殊的</w:t>
+      </w:r>
+      <w:r>
+        <w:rPr>
+          <w:rFonts w:ascii="SimSun" w:hAnsi="SimSun" w:hint="eastAsia"/>
+          <w:sz w:val="24"/>
+        </w:rPr>
+        <w:t>响应</w:t>
+      </w:r>
+      <w:r>
+        <w:rPr>
+          <w:rFonts w:ascii="SimSun" w:hAnsi="SimSun" w:hint="eastAsia"/>
+          <w:sz w:val="24"/>
+        </w:rPr>
+        <w:t>类型，某几个字段才是有效的。</w:t>
+      </w:r>
+    </w:p>
+    <w:p>
+      <w:pPr>
+        <w:pStyle w:val="ListParagraph"/>
+        <w:numPr>
+          <w:ilvl w:val="0"/>
+          <w:numId w:val="2"/>
+        </w:numPr>
+        <w:spacing w:line="360" w:lineRule="auto"/>
+        <w:rPr>
+          <w:rFonts w:ascii="SimSun" w:hAnsi="SimSun"/>
+          <w:sz w:val="24"/>
+        </w:rPr>
+      </w:pPr>
+      <w:r>
+        <w:rPr>
+          <w:rFonts w:ascii="SimSun" w:hAnsi="SimSun" w:hint="eastAsia"/>
+          <w:sz w:val="24"/>
+        </w:rPr>
+        <w:t>成功</w:t>
+      </w:r>
+      <w:r>
+        <w:rPr>
+          <w:rFonts w:ascii="SimSun" w:hAnsi="SimSun" w:hint="eastAsia"/>
+          <w:sz w:val="24"/>
+        </w:rPr>
+        <w:t>（</w:t>
+      </w:r>
+      <w:r>
+        <w:rPr>
+          <w:rFonts w:ascii="SimSun" w:hAnsi="SimSun"/>
+          <w:sz w:val="24"/>
+        </w:rPr>
+        <w:t>SUCCESS</w:t>
+      </w:r>
+      <w:r>
+        <w:rPr>
+          <w:rFonts w:ascii="SimSun" w:hAnsi="SimSun" w:hint="eastAsia"/>
+          <w:sz w:val="24"/>
+        </w:rPr>
+        <w:t>）</w:t>
+      </w:r>
+    </w:p>
+    <w:p>
+      <w:pPr>
+        <w:pStyle w:val="ListParagraph"/>
+        <w:spacing w:line="360" w:lineRule="auto"/>
+        <w:rPr>
+          <w:rFonts w:ascii="SimSun" w:hAnsi="SimSun" w:hint="eastAsia"/>
+          <w:sz w:val="24"/>
+        </w:rPr>
+      </w:pPr>
+      <w:r>
+        <w:rPr>
+          <w:rFonts w:ascii="SimSun" w:hAnsi="SimSun" w:hint="eastAsia"/>
+          <w:sz w:val="24"/>
+        </w:rPr>
+        <w:t>该类型代表请求合法且处理成功。是最常见最普通的类型。</w:t>
+      </w:r>
+    </w:p>
+    <w:p>
+      <w:pPr>
+        <w:pStyle w:val="ListParagraph"/>
+        <w:numPr>
+          <w:ilvl w:val="0"/>
+          <w:numId w:val="2"/>
+        </w:numPr>
+        <w:spacing w:line="360" w:lineRule="auto"/>
+        <w:rPr>
+          <w:rFonts w:ascii="SimSun" w:hAnsi="SimSun"/>
+          <w:sz w:val="24"/>
+        </w:rPr>
+      </w:pPr>
+      <w:r>
+        <w:rPr>
+          <w:rFonts w:ascii="SimSun" w:hAnsi="SimSun" w:hint="eastAsia"/>
+          <w:sz w:val="24"/>
+        </w:rPr>
+        <w:t>用户不存在（N</w:t>
+      </w:r>
+      <w:r>
+        <w:rPr>
+          <w:rFonts w:ascii="SimSun" w:hAnsi="SimSun"/>
+          <w:sz w:val="24"/>
+        </w:rPr>
+        <w:t>OSUCHUSER</w:t>
+      </w:r>
+      <w:r>
+        <w:rPr>
+          <w:rFonts w:ascii="SimSun" w:hAnsi="SimSun" w:hint="eastAsia"/>
+          <w:sz w:val="24"/>
+        </w:rPr>
+        <w:t>）</w:t>
+      </w:r>
+    </w:p>
+    <w:p>
+      <w:pPr>
+        <w:pStyle w:val="ListParagraph"/>
+        <w:spacing w:line="360" w:lineRule="auto"/>
+        <w:rPr>
+          <w:rFonts w:ascii="SimSun" w:hAnsi="SimSun" w:hint="eastAsia"/>
+          <w:sz w:val="24"/>
+        </w:rPr>
+      </w:pPr>
+      <w:r>
+        <w:rPr>
+          <w:rFonts w:ascii="SimSun" w:hAnsi="SimSun" w:hint="eastAsia"/>
+          <w:sz w:val="24"/>
+        </w:rPr>
+        <w:t>使用不存在的用户名登录会出发此错误。</w:t>
+      </w:r>
+    </w:p>
+    <w:p>
+      <w:pPr>
+        <w:pStyle w:val="ListParagraph"/>
+        <w:numPr>
+          <w:ilvl w:val="0"/>
+          <w:numId w:val="2"/>
+        </w:numPr>
+        <w:spacing w:line="360" w:lineRule="auto"/>
+        <w:rPr>
+          <w:rFonts w:ascii="SimSun" w:hAnsi="SimSun"/>
+          <w:sz w:val="24"/>
+        </w:rPr>
+      </w:pPr>
+      <w:r>
+        <w:rPr>
+          <w:rFonts w:ascii="SimSun" w:hAnsi="SimSun" w:hint="eastAsia"/>
+          <w:sz w:val="24"/>
+        </w:rPr>
+        <w:t>非法路径（I</w:t>
+      </w:r>
+      <w:r>
+        <w:rPr>
+          <w:rFonts w:ascii="SimSun" w:hAnsi="SimSun"/>
+          <w:sz w:val="24"/>
+        </w:rPr>
+        <w:t>LLEGALPASSWD</w:t>
+      </w:r>
+      <w:r>
+        <w:rPr>
+          <w:rFonts w:ascii="SimSun" w:hAnsi="SimSun" w:hint="eastAsia"/>
+          <w:sz w:val="24"/>
+        </w:rPr>
+        <w:t>）</w:t>
+      </w:r>
+    </w:p>
+    <w:p>
+      <w:pPr>
+        <w:pStyle w:val="ListParagraph"/>
+        <w:spacing w:line="360" w:lineRule="auto"/>
+        <w:rPr>
+          <w:rFonts w:ascii="SimSun" w:hAnsi="SimSun" w:hint="eastAsia"/>
+          <w:sz w:val="24"/>
+        </w:rPr>
+      </w:pPr>
+      <w:r>
+        <w:rPr>
+          <w:rFonts w:ascii="SimSun" w:hAnsi="SimSun" w:hint="eastAsia"/>
+          <w:sz w:val="24"/>
+        </w:rPr>
+        <w:t>下载文件/新建文件夹/重命名文件/删除文件时如果给出的路径非法会出发此错误。</w:t>
+      </w:r>
+    </w:p>
+    <w:p>
+      <w:pPr>
+        <w:pStyle w:val="ListParagraph"/>
+        <w:numPr>
+          <w:ilvl w:val="0"/>
+          <w:numId w:val="2"/>
+        </w:numPr>
+        <w:spacing w:line="360" w:lineRule="auto"/>
+        <w:rPr>
+          <w:rFonts w:ascii="SimSun" w:hAnsi="SimSun"/>
+          <w:sz w:val="24"/>
+        </w:rPr>
+      </w:pPr>
+      <w:r>
+        <w:rPr>
+          <w:rFonts w:ascii="SimSun" w:hAnsi="SimSun" w:hint="eastAsia"/>
+          <w:sz w:val="24"/>
+        </w:rPr>
+        <w:t>未知错误（U</w:t>
+      </w:r>
+      <w:r>
+        <w:rPr>
+          <w:rFonts w:ascii="SimSun" w:hAnsi="SimSun"/>
+          <w:sz w:val="24"/>
+        </w:rPr>
+        <w:t>NKNOWN</w:t>
+      </w:r>
+      <w:r>
+        <w:rPr>
+          <w:rFonts w:ascii="SimSun" w:hAnsi="SimSun" w:hint="eastAsia"/>
+          <w:sz w:val="24"/>
+        </w:rPr>
+        <w:t>）</w:t>
+      </w:r>
+    </w:p>
+    <w:p>
+      <w:pPr>
+        <w:pStyle w:val="ListParagraph"/>
+        <w:numPr>
+          <w:ilvl w:val="0"/>
+          <w:numId w:val="2"/>
+        </w:numPr>
+        <w:spacing w:line="360" w:lineRule="auto"/>
+        <w:rPr>
+          <w:rFonts w:ascii="SimSun" w:hAnsi="SimSun"/>
+          <w:sz w:val="24"/>
+        </w:rPr>
+      </w:pPr>
+      <w:r>
+        <w:rPr>
+          <w:rFonts w:ascii="SimSun" w:hAnsi="SimSun" w:hint="eastAsia"/>
+          <w:sz w:val="24"/>
+        </w:rPr>
+        <w:t>无响应错误（N</w:t>
+      </w:r>
+      <w:r>
+        <w:rPr>
+          <w:rFonts w:ascii="SimSun" w:hAnsi="SimSun"/>
+          <w:sz w:val="24"/>
+        </w:rPr>
+        <w:t>ORESPONSE</w:t>
+      </w:r>
+      <w:r>
+        <w:rPr>
+          <w:rFonts w:ascii="SimSun" w:hAnsi="SimSun" w:hint="eastAsia"/>
+          <w:sz w:val="24"/>
+        </w:rPr>
+        <w:t>）</w:t>
+      </w:r>
+    </w:p>
+    <w:p>
+      <w:pPr>
+        <w:pStyle w:val="ListParagraph"/>
+        <w:spacing w:line="360" w:lineRule="auto"/>
+        <w:rPr>
+          <w:rFonts w:ascii="SimSun" w:hAnsi="SimSun" w:hint="eastAsia"/>
+          <w:sz w:val="24"/>
+        </w:rPr>
+      </w:pPr>
+      <w:r>
+        <w:rPr>
+          <w:rFonts w:ascii="SimSun" w:hAnsi="SimSun" w:hint="eastAsia"/>
+          <w:sz w:val="24"/>
+        </w:rPr>
+        <w:t>无法链接到服务器或链接超时会触发此错误。</w:t>
+      </w:r>
+    </w:p>
+    <w:p>
+      <w:pPr>
+        <w:pStyle w:val="ListParagraph"/>
+        <w:numPr>
+          <w:ilvl w:val="0"/>
+          <w:numId w:val="2"/>
+        </w:numPr>
+        <w:spacing w:line="360" w:lineRule="auto"/>
+        <w:rPr>
+          <w:rFonts w:ascii="SimSun" w:hAnsi="SimSun"/>
+          <w:sz w:val="24"/>
+        </w:rPr>
+      </w:pPr>
+      <w:r>
+        <w:rPr>
+          <w:rFonts w:ascii="SimSun" w:hAnsi="SimSun" w:hint="eastAsia"/>
+          <w:sz w:val="24"/>
+        </w:rPr>
+        <w:t>非法请求（I</w:t>
+      </w:r>
+      <w:r>
+        <w:rPr>
+          <w:rFonts w:ascii="SimSun" w:hAnsi="SimSun"/>
+          <w:sz w:val="24"/>
+        </w:rPr>
+        <w:t>LLEGALREQUEST</w:t>
+      </w:r>
+      <w:r>
+        <w:rPr>
+          <w:rFonts w:ascii="SimSun" w:hAnsi="SimSun" w:hint="eastAsia"/>
+          <w:sz w:val="24"/>
+        </w:rPr>
+        <w:t>）</w:t>
+      </w:r>
+    </w:p>
+    <w:p>
+      <w:pPr>
+        <w:pStyle w:val="ListParagraph"/>
+        <w:spacing w:line="360" w:lineRule="auto"/>
+        <w:rPr>
+          <w:rFonts w:ascii="SimSun" w:hAnsi="SimSun"/>
+          <w:sz w:val="24"/>
+        </w:rPr>
+      </w:pPr>
+      <w:r>
+        <w:rPr>
+          <w:rFonts w:ascii="SimSun" w:hAnsi="SimSun" w:hint="eastAsia"/>
+          <w:sz w:val="24"/>
+        </w:rPr>
+        <w:t>出现未定义的请求会出发此错误</w:t>
+      </w:r>
+    </w:p>
+    <w:p>
+      <w:pPr>
+        <w:pStyle w:val="ListParagraph"/>
+        <w:numPr>
+          <w:ilvl w:val="0"/>
+          <w:numId w:val="2"/>
+        </w:numPr>
+        <w:spacing w:line="360" w:lineRule="auto"/>
+        <w:rPr>
+          <w:rFonts w:ascii="SimSun" w:hAnsi="SimSun"/>
+          <w:sz w:val="24"/>
+        </w:rPr>
+      </w:pPr>
+      <w:r>
+        <w:rPr>
+          <w:rFonts w:ascii="SimSun" w:hAnsi="SimSun" w:hint="eastAsia"/>
+          <w:sz w:val="24"/>
+        </w:rPr>
+        <w:t>无权限错误（N</w:t>
+      </w:r>
+      <w:r>
+        <w:rPr>
+          <w:rFonts w:ascii="SimSun" w:hAnsi="SimSun"/>
+          <w:sz w:val="24"/>
+        </w:rPr>
+        <w:t>OPRIVILEGE</w:t>
+      </w:r>
+      <w:r>
+        <w:rPr>
+          <w:rFonts w:ascii="SimSun" w:hAnsi="SimSun" w:hint="eastAsia"/>
+          <w:sz w:val="24"/>
+        </w:rPr>
+        <w:t>）</w:t>
+      </w:r>
+    </w:p>
+    <w:p>
+      <w:pPr>
+        <w:pStyle w:val="ListParagraph"/>
+        <w:spacing w:line="360" w:lineRule="auto"/>
+        <w:rPr>
+          <w:rFonts w:ascii="SimSun" w:hAnsi="SimSun" w:hint="eastAsia"/>
+          <w:sz w:val="24"/>
+        </w:rPr>
+      </w:pPr>
+      <w:proofErr w:type="spellStart"/>
+      <w:r>
+        <w:rPr>
+          <w:rFonts w:ascii="SimSun" w:hAnsi="SimSun"/>
+          <w:sz w:val="24"/>
+        </w:rPr>
+        <w:t>F</w:t>
+      </w:r>
+      <w:r>
+        <w:rPr>
+          <w:rFonts w:ascii="SimSun" w:hAnsi="SimSun" w:hint="eastAsia"/>
+          <w:sz w:val="24"/>
+        </w:rPr>
+        <w:t>ishield</w:t>
+      </w:r>
+      <w:proofErr w:type="spellEnd"/>
+      <w:r>
+        <w:rPr>
+          <w:rFonts w:ascii="SimSun" w:hAnsi="SimSun" w:hint="eastAsia"/>
+          <w:sz w:val="24"/>
+        </w:rPr>
+        <w:t>项目可以对用户采取更加细粒度的权限划分，如果某用户没有上传权限并尝试上传文件，或没有下载文件却尝试下载文件会触发此错误。</w:t>
+      </w:r>
     </w:p>
     <w:p>
       <w:pPr>
@@ -6653,60 +7565,103 @@
       <w:pPr>
         <w:jc w:val="center"/>
         <w:rPr>
-          <w:rFonts w:ascii="KaiTi_GB2312" w:eastAsia="KaiTi_GB2312"/>
-        </w:rPr>
-      </w:pPr>
-      <w:r>
-        <w:rPr>
           <w:rFonts w:ascii="SimHei" w:eastAsia="SimHei"/>
           <w:b/>
           <w:sz w:val="36"/>
           <w:szCs w:val="36"/>
         </w:rPr>
-        <w:lastRenderedPageBreak/>
-        <w:t>3</w:t>
-      </w:r>
-      <w:r>
-        <w:rPr>
-          <w:rFonts w:ascii="SimHei" w:eastAsia="SimHei" w:hAnsi="SimSun" w:hint="eastAsia"/>
+      </w:pPr>
+    </w:p>
+    <w:p>
+      <w:pPr>
+        <w:jc w:val="center"/>
+        <w:rPr>
+          <w:rFonts w:ascii="SimHei" w:eastAsia="SimHei"/>
           <w:b/>
           <w:sz w:val="36"/>
           <w:szCs w:val="36"/>
         </w:rPr>
-        <w:t xml:space="preserve"> </w:t>
-      </w:r>
-      <w:r>
-        <w:rPr>
-          <w:rFonts w:ascii="SimHei" w:eastAsia="SimHei" w:hAnsi="SimSun"/>
+      </w:pPr>
+    </w:p>
+    <w:p>
+      <w:pPr>
+        <w:jc w:val="center"/>
+        <w:rPr>
+          <w:rFonts w:ascii="SimHei" w:eastAsia="SimHei"/>
           <w:b/>
           <w:sz w:val="36"/>
           <w:szCs w:val="36"/>
         </w:rPr>
-        <w:t xml:space="preserve"> </w:t>
-      </w:r>
-      <w:r>
-        <w:rPr>
-          <w:rFonts w:ascii="SimHei" w:eastAsia="SimHei" w:hAnsi="SimSun" w:hint="eastAsia"/>
+      </w:pPr>
+    </w:p>
+    <w:p>
+      <w:pPr>
+        <w:jc w:val="center"/>
+        <w:rPr>
+          <w:rFonts w:ascii="KaiTi_GB2312" w:eastAsia="KaiTi_GB2312" w:hint="eastAsia"/>
+        </w:rPr>
+      </w:pPr>
+      <w:r>
+        <w:rPr>
+          <w:rFonts w:ascii="SimHei" w:eastAsia="SimHei"/>
           <w:b/>
           <w:sz w:val="36"/>
           <w:szCs w:val="36"/>
         </w:rPr>
-        <w:t>客户端设计</w:t>
-      </w:r>
-    </w:p>
-    <w:p>
-      <w:pPr>
-        <w:rPr>
-          <w:rFonts w:ascii="SimSun" w:hAnsi="SimSun"/>
-        </w:rPr>
-      </w:pPr>
-      <w:r>
-        <w:rPr>
-          <w:b/>
-          <w:sz w:val="28"/>
-          <w:szCs w:val="28"/>
-        </w:rPr>
-        <w:t>3.1</w:t>
+        <w:lastRenderedPageBreak/>
+        <w:t>4</w:t>
+      </w:r>
+      <w:r>
+        <w:rPr>
+          <w:rFonts w:ascii="SimHei" w:eastAsia="SimHei" w:hAnsi="SimSun" w:hint="eastAsia"/>
+          <w:b/>
+          <w:sz w:val="36"/>
+          <w:szCs w:val="36"/>
+        </w:rPr>
+        <w:t xml:space="preserve"> </w:t>
+      </w:r>
+      <w:r>
+        <w:rPr>
+          <w:rFonts w:ascii="SimHei" w:eastAsia="SimHei" w:hAnsi="SimSun"/>
+          <w:b/>
+          <w:sz w:val="36"/>
+          <w:szCs w:val="36"/>
+        </w:rPr>
+        <w:t xml:space="preserve"> </w:t>
+      </w:r>
+      <w:r>
+        <w:rPr>
+          <w:rFonts w:ascii="SimHei" w:eastAsia="SimHei" w:hAnsi="SimSun" w:hint="eastAsia"/>
+          <w:b/>
+          <w:sz w:val="36"/>
+          <w:szCs w:val="36"/>
+        </w:rPr>
+        <w:t>服务器端设计</w:t>
+      </w:r>
+    </w:p>
+    <w:p>
+      <w:pPr>
+        <w:rPr>
+          <w:rFonts w:ascii="SimSun" w:hAnsi="SimSun"/>
+        </w:rPr>
+      </w:pPr>
+      <w:r>
+        <w:rPr>
+          <w:b/>
+          <w:sz w:val="28"/>
+          <w:szCs w:val="28"/>
+        </w:rPr>
+        <w:t>4</w:t>
+      </w:r>
+      <w:bookmarkStart w:id="0" w:name="_GoBack"/>
+      <w:bookmarkEnd w:id="0"/>
+      <w:r>
+        <w:rPr>
+          <w:b/>
+          <w:sz w:val="28"/>
+          <w:szCs w:val="28"/>
+        </w:rPr>
+        <w:t>.1</w:t>
       </w:r>
       <w:r>
         <w:rPr>
@@ -8768,7 +9723,7 @@
 </file>
 
 <file path=customXml/itemProps1.xml><?xml version="1.0" encoding="utf-8"?>
-<ds:datastoreItem xmlns:ds="http://schemas.openxmlformats.org/officeDocument/2006/customXml" ds:itemID="{EC14500B-260E-5344-B3CF-9E8DE1FCB59C}">
+<ds:datastoreItem xmlns:ds="http://schemas.openxmlformats.org/officeDocument/2006/customXml" ds:itemID="{9E5C2FC0-3A63-4B4D-B12C-6D83B059C07B}">
   <ds:schemaRefs>
     <ds:schemaRef ds:uri="http://schemas.openxmlformats.org/officeDocument/2006/bibliography"/>
   </ds:schemaRefs>

</xml_diff>

<commit_message>
done on code structure
</commit_message>
<xml_diff>
--- a/LabReport.docx
+++ b/LabReport.docx
@@ -5155,15 +5155,7 @@
           <w:sz w:val="28"/>
           <w:szCs w:val="28"/>
         </w:rPr>
-        <w:t>3.</w:t>
-      </w:r>
-      <w:r>
-        <w:rPr>
-          <w:b/>
-          <w:sz w:val="28"/>
-          <w:szCs w:val="28"/>
-        </w:rPr>
-        <w:t>2</w:t>
+        <w:t>3.2</w:t>
       </w:r>
       <w:r>
         <w:rPr>
@@ -5430,15 +5422,7 @@
           <w:szCs w:val="28"/>
         </w:rPr>
         <w:lastRenderedPageBreak/>
-        <w:t>3.</w:t>
-      </w:r>
-      <w:r>
-        <w:rPr>
-          <w:b/>
-          <w:sz w:val="28"/>
-          <w:szCs w:val="28"/>
-        </w:rPr>
-        <w:t>3</w:t>
+        <w:t>3.3</w:t>
       </w:r>
       <w:r>
         <w:rPr>
@@ -5814,28 +5798,7 @@
           <w:rFonts w:ascii="SimSun" w:hAnsi="SimSun" w:hint="eastAsia"/>
           <w:sz w:val="24"/>
         </w:rPr>
-        <w:t>）字段有效。经校验路径有效后，</w:t>
-      </w:r>
-      <w:r>
-        <w:rPr>
-          <w:rFonts w:ascii="SimSun" w:hAnsi="SimSun" w:hint="eastAsia"/>
-          <w:sz w:val="24"/>
-        </w:rPr>
-        <w:t>服务器端程序在</w:t>
-      </w:r>
-      <w:r>
-        <w:rPr>
-          <w:rFonts w:ascii="SimSun" w:hAnsi="SimSun" w:hint="eastAsia"/>
-          <w:sz w:val="24"/>
-        </w:rPr>
-        <w:t>服务器路径</w:t>
-      </w:r>
-      <w:r>
-        <w:rPr>
-          <w:rFonts w:ascii="SimSun" w:hAnsi="SimSun" w:hint="eastAsia"/>
-          <w:sz w:val="24"/>
-        </w:rPr>
-        <w:t>所指定的位置创建一个空的文件夹。</w:t>
+        <w:t>）字段有效。经校验路径有效后，服务器端程序在服务器路径所指定的位置创建一个空的文件夹。</w:t>
       </w:r>
     </w:p>
     <w:p>
@@ -5901,35 +5864,7 @@
           <w:rFonts w:ascii="SimSun" w:hAnsi="SimSun" w:hint="eastAsia"/>
           <w:sz w:val="24"/>
         </w:rPr>
-        <w:t>文件名</w:t>
-      </w:r>
-      <w:r>
-        <w:rPr>
-          <w:rFonts w:ascii="SimSun" w:hAnsi="SimSun" w:hint="eastAsia"/>
-          <w:sz w:val="24"/>
-        </w:rPr>
-        <w:t>（</w:t>
-      </w:r>
-      <w:r>
-        <w:rPr>
-          <w:rFonts w:ascii="SimSun" w:hAnsi="SimSun" w:hint="eastAsia"/>
-          <w:sz w:val="24"/>
-        </w:rPr>
-        <w:t>filename</w:t>
-      </w:r>
-      <w:r>
-        <w:rPr>
-          <w:rFonts w:ascii="SimSun" w:hAnsi="SimSun" w:hint="eastAsia"/>
-          <w:sz w:val="24"/>
-        </w:rPr>
-        <w:t>）</w:t>
-      </w:r>
-      <w:r>
-        <w:rPr>
-          <w:rFonts w:ascii="SimSun" w:hAnsi="SimSun" w:hint="eastAsia"/>
-          <w:sz w:val="24"/>
-        </w:rPr>
-        <w:t>和</w:t>
+        <w:t>文件名（filename）和</w:t>
       </w:r>
       <w:r>
         <w:rPr>
@@ -5966,14 +5901,7 @@
           <w:rFonts w:ascii="SimSun" w:hAnsi="SimSun" w:hint="eastAsia"/>
           <w:sz w:val="24"/>
         </w:rPr>
-        <w:t>）</w:t>
-      </w:r>
-      <w:r>
-        <w:rPr>
-          <w:rFonts w:ascii="SimSun" w:hAnsi="SimSun" w:hint="eastAsia"/>
-          <w:sz w:val="24"/>
-        </w:rPr>
-        <w:t>字段有效。</w:t>
+        <w:t>）字段有效。</w:t>
       </w:r>
       <w:r>
         <w:rPr>
@@ -6046,28 +5974,7 @@
           <w:rFonts w:ascii="SimSun" w:hAnsi="SimSun" w:hint="eastAsia"/>
           <w:sz w:val="24"/>
         </w:rPr>
-        <w:t>在该类型下，一个新的</w:t>
-      </w:r>
-      <w:r>
-        <w:rPr>
-          <w:rFonts w:ascii="SimSun" w:hAnsi="SimSun" w:hint="eastAsia"/>
-          <w:sz w:val="24"/>
-        </w:rPr>
-        <w:t>下载</w:t>
-      </w:r>
-      <w:r>
-        <w:rPr>
-          <w:rFonts w:ascii="SimSun" w:hAnsi="SimSun" w:hint="eastAsia"/>
-          <w:sz w:val="24"/>
-        </w:rPr>
-        <w:t>任务会被创建。</w:t>
-      </w:r>
-      <w:r>
-        <w:rPr>
-          <w:rFonts w:ascii="SimSun" w:hAnsi="SimSun" w:hint="eastAsia"/>
-          <w:sz w:val="24"/>
-        </w:rPr>
-        <w:t>此时服务器路径（</w:t>
+        <w:t>在该类型下，一个新的下载任务会被创建。此时服务器路径（</w:t>
       </w:r>
       <w:proofErr w:type="spellStart"/>
       <w:r>
@@ -6207,21 +6114,7 @@
           <w:rFonts w:ascii="SimSun" w:hAnsi="SimSun" w:hint="eastAsia"/>
           <w:sz w:val="24"/>
         </w:rPr>
-        <w:t>）和包裹（Packet）字段有效。</w:t>
-      </w:r>
-      <w:r>
-        <w:rPr>
-          <w:rFonts w:ascii="SimSun" w:hAnsi="SimSun" w:hint="eastAsia"/>
-          <w:sz w:val="24"/>
-        </w:rPr>
-        <w:t>任务编号</w:t>
-      </w:r>
-      <w:r>
-        <w:rPr>
-          <w:rFonts w:ascii="SimSun" w:hAnsi="SimSun" w:hint="eastAsia"/>
-          <w:sz w:val="24"/>
-        </w:rPr>
-        <w:t>是用于</w:t>
+        <w:t>）和包裹（Packet）字段有效。任务编号是用于</w:t>
       </w:r>
       <w:r>
         <w:rPr>
@@ -6236,14 +6129,7 @@
           <w:rFonts w:ascii="SimSun" w:hAnsi="SimSun" w:hint="eastAsia"/>
           <w:sz w:val="24"/>
         </w:rPr>
-        <w:t>。</w:t>
-      </w:r>
-      <w:r>
-        <w:rPr>
-          <w:rFonts w:ascii="SimSun" w:hAnsi="SimSun" w:hint="eastAsia"/>
-          <w:sz w:val="24"/>
-        </w:rPr>
-        <w:t>包裹（</w:t>
+        <w:t>。包裹（</w:t>
       </w:r>
       <w:r>
         <w:rPr>
@@ -6257,14 +6143,7 @@
           <w:rFonts w:ascii="SimSun" w:hAnsi="SimSun" w:hint="eastAsia"/>
           <w:sz w:val="24"/>
         </w:rPr>
-        <w:t>acket）</w:t>
-      </w:r>
-      <w:r>
-        <w:rPr>
-          <w:rFonts w:ascii="SimSun" w:hAnsi="SimSun" w:hint="eastAsia"/>
-          <w:sz w:val="24"/>
-        </w:rPr>
-        <w:t>则包含实际发送的数据。</w:t>
+        <w:t>acket）则包含实际发送的数据。</w:t>
       </w:r>
     </w:p>
     <w:p>
@@ -6316,21 +6195,7 @@
           <w:rFonts w:ascii="SimSun" w:hAnsi="SimSun" w:hint="eastAsia"/>
           <w:sz w:val="24"/>
         </w:rPr>
-        <w:t>在该类型下，</w:t>
-      </w:r>
-      <w:r>
-        <w:rPr>
-          <w:rFonts w:ascii="SimSun" w:hAnsi="SimSun" w:hint="eastAsia"/>
-          <w:sz w:val="24"/>
-        </w:rPr>
-        <w:t>客户端通知服务器端重启一个已经暂停的下载任务，此时</w:t>
-      </w:r>
-      <w:r>
-        <w:rPr>
-          <w:rFonts w:ascii="SimSun" w:hAnsi="SimSun" w:hint="eastAsia"/>
-          <w:sz w:val="24"/>
-        </w:rPr>
-        <w:t>任务编号（</w:t>
+        <w:t>在该类型下，客户端通知服务器端重启一个已经暂停的下载任务，此时任务编号（</w:t>
       </w:r>
       <w:proofErr w:type="spellStart"/>
       <w:r>
@@ -6360,28 +6225,7 @@
           <w:rFonts w:ascii="SimSun" w:hAnsi="SimSun" w:hint="eastAsia"/>
           <w:sz w:val="24"/>
         </w:rPr>
-        <w:t>）</w:t>
-      </w:r>
-      <w:r>
-        <w:rPr>
-          <w:rFonts w:ascii="SimSun" w:hAnsi="SimSun" w:hint="eastAsia"/>
-          <w:sz w:val="24"/>
-        </w:rPr>
-        <w:t>有效。</w:t>
-      </w:r>
-      <w:r>
-        <w:rPr>
-          <w:rFonts w:ascii="SimSun" w:hAnsi="SimSun" w:hint="eastAsia"/>
-          <w:sz w:val="24"/>
-        </w:rPr>
-        <w:t>任务编号</w:t>
-      </w:r>
-      <w:r>
-        <w:rPr>
-          <w:rFonts w:ascii="SimSun" w:hAnsi="SimSun" w:hint="eastAsia"/>
-          <w:sz w:val="24"/>
-        </w:rPr>
-        <w:t>用于指定需要重启的任务。</w:t>
+        <w:t>）有效。任务编号用于指定需要重启的任务。</w:t>
       </w:r>
     </w:p>
     <w:p>
@@ -6440,14 +6284,7 @@
           <w:rFonts w:ascii="SimSun" w:hAnsi="SimSun" w:hint="eastAsia"/>
           <w:sz w:val="24"/>
         </w:rPr>
-        <w:t>此时</w:t>
-      </w:r>
-      <w:r>
-        <w:rPr>
-          <w:rFonts w:ascii="SimSun" w:hAnsi="SimSun" w:hint="eastAsia"/>
-          <w:sz w:val="24"/>
-        </w:rPr>
-        <w:t>服务器路径（</w:t>
+        <w:t>此时服务器路径（</w:t>
       </w:r>
       <w:proofErr w:type="spellStart"/>
       <w:r>
@@ -6470,14 +6307,7 @@
           <w:rFonts w:ascii="SimSun" w:hAnsi="SimSun" w:hint="eastAsia"/>
           <w:sz w:val="24"/>
         </w:rPr>
-        <w:t>）和文件名（filename）字段有效</w:t>
-      </w:r>
-      <w:r>
-        <w:rPr>
-          <w:rFonts w:ascii="SimSun" w:hAnsi="SimSun" w:hint="eastAsia"/>
-          <w:sz w:val="24"/>
-        </w:rPr>
-        <w:t>。</w:t>
+        <w:t>）和文件名（filename）字段有效。</w:t>
       </w:r>
     </w:p>
     <w:p>
@@ -6624,14 +6454,7 @@
           <w:rFonts w:ascii="SimSun" w:hAnsi="SimSun" w:hint="eastAsia"/>
           <w:sz w:val="24"/>
         </w:rPr>
-        <w:t>新文件路径</w:t>
-      </w:r>
-      <w:r>
-        <w:rPr>
-          <w:rFonts w:ascii="SimSun" w:hAnsi="SimSun" w:hint="eastAsia"/>
-          <w:sz w:val="24"/>
-        </w:rPr>
-        <w:t>用于指定修改后的文件路径。</w:t>
+        <w:t>新文件路径用于指定修改后的文件路径。</w:t>
       </w:r>
     </w:p>
     <w:p>
@@ -6685,7 +6508,7 @@
         <mc:AlternateContent>
           <mc:Choice Requires="wps">
             <w:drawing>
-              <wp:anchor distT="0" distB="0" distL="114300" distR="114300" simplePos="0" relativeHeight="251662336" behindDoc="0" locked="0" layoutInCell="1" allowOverlap="1" wp14:anchorId="0A0D822F" wp14:editId="00673722">
+              <wp:anchor distT="0" distB="0" distL="114300" distR="114300" simplePos="0" relativeHeight="251654144" behindDoc="0" locked="0" layoutInCell="1" allowOverlap="1" wp14:anchorId="0A0D822F" wp14:editId="542CFDB6">
                 <wp:simplePos x="0" y="0"/>
                 <wp:positionH relativeFrom="column">
                   <wp:posOffset>1616384</wp:posOffset>
@@ -6727,13 +6550,7 @@
                               <w:t>图</w:t>
                             </w:r>
                             <w:r>
-                              <w:t>3.</w:t>
-                            </w:r>
-                            <w:r>
-                              <w:t>2</w:t>
-                            </w:r>
-                            <w:r>
-                              <w:t xml:space="preserve"> </w:t>
+                              <w:t xml:space="preserve">3.2 </w:t>
                             </w:r>
                             <w:proofErr w:type="spellStart"/>
                             <w:r>
@@ -6778,7 +6595,7 @@
           </mc:Choice>
           <mc:Fallback>
             <w:pict>
-              <v:shape w14:anchorId="0A0D822F" id="文本框 23" o:spid="_x0000_s1029" type="#_x0000_t202" style="position:absolute;left:0;text-align:left;margin-left:127.25pt;margin-top:354.8pt;width:185.4pt;height:24.35pt;z-index:251662336;visibility:visible;mso-wrap-style:square;mso-width-percent:0;mso-wrap-distance-left:9pt;mso-wrap-distance-top:0;mso-wrap-distance-right:9pt;mso-wrap-distance-bottom:0;mso-position-horizontal:absolute;mso-position-horizontal-relative:text;mso-position-vertical:absolute;mso-position-vertical-relative:text;mso-width-percent:0;mso-width-relative:margin;v-text-anchor:top" o:gfxdata="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" fillcolor="white [3201]" stroked="f" strokeweight=".5pt">
+              <v:shape w14:anchorId="0A0D822F" id="文本框 23" o:spid="_x0000_s1029" type="#_x0000_t202" style="position:absolute;left:0;text-align:left;margin-left:127.25pt;margin-top:354.8pt;width:185.4pt;height:24.35pt;z-index:251654144;visibility:visible;mso-wrap-style:square;mso-width-percent:0;mso-wrap-distance-left:9pt;mso-wrap-distance-top:0;mso-wrap-distance-right:9pt;mso-wrap-distance-bottom:0;mso-position-horizontal:absolute;mso-position-horizontal-relative:text;mso-position-vertical:absolute;mso-position-vertical-relative:text;mso-width-percent:0;mso-width-relative:margin;v-text-anchor:top" o:gfxdata="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" fillcolor="white [3201]" stroked="f" strokeweight=".5pt">
                 <v:textbox>
                   <w:txbxContent>
                     <w:p>
@@ -6789,13 +6606,7 @@
                         <w:t>图</w:t>
                       </w:r>
                       <w:r>
-                        <w:t>3.</w:t>
-                      </w:r>
-                      <w:r>
-                        <w:t>2</w:t>
-                      </w:r>
-                      <w:r>
-                        <w:t xml:space="preserve"> </w:t>
+                        <w:t xml:space="preserve">3.2 </w:t>
                       </w:r>
                       <w:proofErr w:type="spellStart"/>
                       <w:r>
@@ -6835,7 +6646,7 @@
           <w:sz w:val="24"/>
         </w:rPr>
         <w:drawing>
-          <wp:anchor distT="0" distB="0" distL="114300" distR="114300" simplePos="0" relativeHeight="251660288" behindDoc="0" locked="0" layoutInCell="1" allowOverlap="1" wp14:anchorId="5EF34177" wp14:editId="376CAA12">
+          <wp:anchor distT="0" distB="0" distL="114300" distR="114300" simplePos="0" relativeHeight="251652096" behindDoc="0" locked="0" layoutInCell="1" allowOverlap="1" wp14:anchorId="5EF34177" wp14:editId="5D0E11A5">
             <wp:simplePos x="0" y="0"/>
             <wp:positionH relativeFrom="column">
               <wp:posOffset>465747</wp:posOffset>
@@ -6903,14 +6714,7 @@
           <w:rFonts w:ascii="SimSun" w:hAnsi="SimSun" w:hint="eastAsia"/>
           <w:sz w:val="24"/>
         </w:rPr>
-        <w:t>该类型用于取消某个现存的、未完成的上传/下载任务。</w:t>
-      </w:r>
-      <w:r>
-        <w:rPr>
-          <w:rFonts w:ascii="SimSun" w:hAnsi="SimSun" w:hint="eastAsia"/>
-          <w:sz w:val="24"/>
-        </w:rPr>
-        <w:t>此时任务编号</w:t>
+        <w:t>该类型用于取消某个现存的、未完成的上传/下载任务。此时任务编号</w:t>
       </w:r>
       <w:r>
         <w:rPr>
@@ -6948,14 +6752,7 @@
           <w:rFonts w:ascii="SimSun" w:hAnsi="SimSun" w:hint="eastAsia"/>
           <w:sz w:val="24"/>
         </w:rPr>
-        <w:t>）有效</w:t>
-      </w:r>
-      <w:r>
-        <w:rPr>
-          <w:rFonts w:ascii="SimSun" w:hAnsi="SimSun" w:hint="eastAsia"/>
-          <w:sz w:val="24"/>
-        </w:rPr>
-        <w:t>，用于指定需要取消的任务。</w:t>
+        <w:t>）有效，用于指定需要取消的任务。</w:t>
       </w:r>
     </w:p>
     <w:p>
@@ -7038,15 +6835,7 @@
           <w:sz w:val="28"/>
           <w:szCs w:val="28"/>
         </w:rPr>
-        <w:t>3.</w:t>
-      </w:r>
-      <w:r>
-        <w:rPr>
-          <w:b/>
-          <w:sz w:val="28"/>
-          <w:szCs w:val="28"/>
-        </w:rPr>
-        <w:t>3</w:t>
+        <w:t>3.3</w:t>
       </w:r>
       <w:r>
         <w:rPr>
@@ -7127,14 +6916,7 @@
           <w:rFonts w:ascii="SimSun" w:hAnsi="SimSun"/>
           <w:sz w:val="24"/>
         </w:rPr>
-        <w:t>sponse</w:t>
-      </w:r>
-      <w:r>
-        <w:rPr>
-          <w:rFonts w:ascii="SimSun" w:hAnsi="SimSun"/>
-          <w:sz w:val="24"/>
-        </w:rPr>
-        <w:t>T</w:t>
+        <w:t>sponseT</w:t>
       </w:r>
       <w:r>
         <w:rPr>
@@ -7149,35 +6931,7 @@
           <w:rFonts w:ascii="SimSun" w:hAnsi="SimSun" w:hint="eastAsia"/>
           <w:sz w:val="24"/>
         </w:rPr>
-        <w:t>，即</w:t>
-      </w:r>
-      <w:r>
-        <w:rPr>
-          <w:rFonts w:ascii="SimSun" w:hAnsi="SimSun" w:hint="eastAsia"/>
-          <w:sz w:val="24"/>
-        </w:rPr>
-        <w:t>响应</w:t>
-      </w:r>
-      <w:r>
-        <w:rPr>
-          <w:rFonts w:ascii="SimSun" w:hAnsi="SimSun" w:hint="eastAsia"/>
-          <w:sz w:val="24"/>
-        </w:rPr>
-        <w:t>类型。其他字段均为可选的补充参数，都是只有针对某个特殊的</w:t>
-      </w:r>
-      <w:r>
-        <w:rPr>
-          <w:rFonts w:ascii="SimSun" w:hAnsi="SimSun" w:hint="eastAsia"/>
-          <w:sz w:val="24"/>
-        </w:rPr>
-        <w:t>响应</w:t>
-      </w:r>
-      <w:r>
-        <w:rPr>
-          <w:rFonts w:ascii="SimSun" w:hAnsi="SimSun" w:hint="eastAsia"/>
-          <w:sz w:val="24"/>
-        </w:rPr>
-        <w:t>类型，某几个字段才是有效的。</w:t>
+        <w:t>，即响应类型。其他字段均为可选的补充参数，都是只有针对某个特殊的响应类型，某几个字段才是有效的。</w:t>
       </w:r>
     </w:p>
     <w:p>
@@ -7198,14 +6952,7 @@
           <w:rFonts w:ascii="SimSun" w:hAnsi="SimSun" w:hint="eastAsia"/>
           <w:sz w:val="24"/>
         </w:rPr>
-        <w:t>成功</w:t>
-      </w:r>
-      <w:r>
-        <w:rPr>
-          <w:rFonts w:ascii="SimSun" w:hAnsi="SimSun" w:hint="eastAsia"/>
-          <w:sz w:val="24"/>
-        </w:rPr>
-        <w:t>（</w:t>
+        <w:t>成功（</w:t>
       </w:r>
       <w:r>
         <w:rPr>
@@ -7636,7 +7383,16 @@
           <w:sz w:val="36"/>
           <w:szCs w:val="36"/>
         </w:rPr>
-        <w:t>服务器端设计</w:t>
+        <w:t>代码架构</w:t>
+      </w:r>
+      <w:r>
+        <w:rPr>
+          <w:rFonts w:ascii="SimHei" w:eastAsia="SimHei" w:hAnsi="SimSun" w:hint="eastAsia"/>
+          <w:b/>
+          <w:sz w:val="36"/>
+          <w:szCs w:val="36"/>
+        </w:rPr>
+        <w:t>设计</w:t>
       </w:r>
     </w:p>
     <w:p>
@@ -7652,16 +7408,3544 @@
           <w:szCs w:val="28"/>
         </w:rPr>
         <w:t>4</w:t>
+      </w:r>
+      <w:r>
+        <w:rPr>
+          <w:b/>
+          <w:sz w:val="28"/>
+          <w:szCs w:val="28"/>
+        </w:rPr>
+        <w:t>.1</w:t>
+      </w:r>
+      <w:r>
+        <w:rPr>
+          <w:rFonts w:ascii="SimHei" w:eastAsia="SimHei" w:hAnsi="SimSun" w:hint="eastAsia"/>
+          <w:sz w:val="28"/>
+          <w:szCs w:val="28"/>
+        </w:rPr>
+        <w:t xml:space="preserve"> </w:t>
+      </w:r>
+      <w:r>
+        <w:rPr>
+          <w:rFonts w:ascii="SimHei" w:eastAsia="SimHei" w:hAnsi="SimSun"/>
+          <w:sz w:val="28"/>
+          <w:szCs w:val="28"/>
+        </w:rPr>
+        <w:t xml:space="preserve"> </w:t>
+      </w:r>
+      <w:r>
+        <w:rPr>
+          <w:rFonts w:ascii="SimHei" w:eastAsia="SimHei" w:hAnsi="SimSun" w:hint="eastAsia"/>
+          <w:sz w:val="28"/>
+          <w:szCs w:val="28"/>
+        </w:rPr>
+        <w:t>概述</w:t>
+      </w:r>
+    </w:p>
+    <w:p>
+      <w:pPr>
+        <w:spacing w:line="360" w:lineRule="auto"/>
+        <w:ind w:firstLine="420"/>
+        <w:rPr>
+          <w:rFonts w:ascii="SimSun" w:hAnsi="SimSun"/>
+          <w:sz w:val="24"/>
+        </w:rPr>
+      </w:pPr>
+      <w:r>
+        <w:rPr>
+          <w:rFonts w:ascii="SimSun" w:hAnsi="SimSun" w:hint="eastAsia"/>
+          <w:sz w:val="24"/>
+        </w:rPr>
+        <w:t>整体代码一共可以大题分为数据库交互代码（</w:t>
+      </w:r>
+      <w:proofErr w:type="spellStart"/>
+      <w:r>
+        <w:rPr>
+          <w:rFonts w:ascii="SimSun" w:hAnsi="SimSun" w:hint="eastAsia"/>
+          <w:sz w:val="24"/>
+        </w:rPr>
+        <w:t>D</w:t>
+      </w:r>
+      <w:r>
+        <w:rPr>
+          <w:rFonts w:ascii="SimSun" w:hAnsi="SimSun"/>
+          <w:sz w:val="24"/>
+        </w:rPr>
+        <w:t>B_M</w:t>
+      </w:r>
+      <w:r>
+        <w:rPr>
+          <w:rFonts w:ascii="SimSun" w:hAnsi="SimSun" w:hint="eastAsia"/>
+          <w:sz w:val="24"/>
+        </w:rPr>
+        <w:t>anager</w:t>
+      </w:r>
+      <w:proofErr w:type="spellEnd"/>
+      <w:r>
+        <w:rPr>
+          <w:rFonts w:ascii="SimSun" w:hAnsi="SimSun" w:hint="eastAsia"/>
+          <w:sz w:val="24"/>
+        </w:rPr>
+        <w:t>）、服务器端代码（</w:t>
+      </w:r>
+      <w:r>
+        <w:rPr>
+          <w:rFonts w:ascii="SimSun" w:hAnsi="SimSun"/>
+          <w:sz w:val="24"/>
+        </w:rPr>
+        <w:t>S</w:t>
+      </w:r>
+      <w:r>
+        <w:rPr>
+          <w:rFonts w:ascii="SimSun" w:hAnsi="SimSun" w:hint="eastAsia"/>
+          <w:sz w:val="24"/>
+        </w:rPr>
+        <w:t>erver）、调度器代码（</w:t>
+      </w:r>
+      <w:r>
+        <w:rPr>
+          <w:rFonts w:ascii="SimSun" w:hAnsi="SimSun"/>
+          <w:sz w:val="24"/>
+        </w:rPr>
+        <w:t>Scheduler</w:t>
+      </w:r>
+      <w:r>
+        <w:rPr>
+          <w:rFonts w:ascii="SimSun" w:hAnsi="SimSun" w:hint="eastAsia"/>
+          <w:sz w:val="24"/>
+        </w:rPr>
+        <w:t>）、任务传输代码（Task）和客户端代码（Client）五部分。</w:t>
+      </w:r>
+    </w:p>
+    <w:p>
+      <w:pPr>
+        <w:spacing w:line="360" w:lineRule="auto"/>
+        <w:ind w:firstLine="420"/>
+        <w:rPr>
+          <w:rFonts w:ascii="SimSun" w:hAnsi="SimSun"/>
+          <w:sz w:val="24"/>
+        </w:rPr>
+      </w:pPr>
+      <w:r>
+        <w:rPr>
+          <w:rFonts w:ascii="SimSun" w:hAnsi="SimSun"/>
+          <w:noProof/>
+          <w:sz w:val="24"/>
+        </w:rPr>
+        <mc:AlternateContent>
+          <mc:Choice Requires="wpg">
+            <w:drawing>
+              <wp:anchor distT="0" distB="0" distL="114300" distR="114300" simplePos="0" relativeHeight="251689984" behindDoc="0" locked="0" layoutInCell="1" allowOverlap="1" wp14:anchorId="6CF570F2" wp14:editId="55755A4A">
+                <wp:simplePos x="0" y="0"/>
+                <wp:positionH relativeFrom="column">
+                  <wp:posOffset>-34745</wp:posOffset>
+                </wp:positionH>
+                <wp:positionV relativeFrom="paragraph">
+                  <wp:posOffset>62589</wp:posOffset>
+                </wp:positionV>
+                <wp:extent cx="5753795" cy="2401689"/>
+                <wp:effectExtent l="12700" t="12700" r="12065" b="0"/>
+                <wp:wrapNone/>
+                <wp:docPr id="39" name="Group 39"/>
+                <wp:cNvGraphicFramePr/>
+                <a:graphic xmlns:a="http://schemas.openxmlformats.org/drawingml/2006/main">
+                  <a:graphicData uri="http://schemas.microsoft.com/office/word/2010/wordprocessingGroup">
+                    <wpg:wgp>
+                      <wpg:cNvGrpSpPr/>
+                      <wpg:grpSpPr>
+                        <a:xfrm>
+                          <a:off x="0" y="0"/>
+                          <a:ext cx="5753795" cy="2401689"/>
+                          <a:chOff x="0" y="0"/>
+                          <a:chExt cx="5753795" cy="2401689"/>
+                        </a:xfrm>
+                      </wpg:grpSpPr>
+                      <wpg:grpSp>
+                        <wpg:cNvPr id="37" name="Group 37"/>
+                        <wpg:cNvGrpSpPr/>
+                        <wpg:grpSpPr>
+                          <a:xfrm>
+                            <a:off x="0" y="0"/>
+                            <a:ext cx="5753795" cy="2152086"/>
+                            <a:chOff x="0" y="0"/>
+                            <a:chExt cx="5753795" cy="2152086"/>
+                          </a:xfrm>
+                        </wpg:grpSpPr>
+                        <wps:wsp>
+                          <wps:cNvPr id="5" name="Rectangle 5"/>
+                          <wps:cNvSpPr/>
+                          <wps:spPr>
+                            <a:xfrm>
+                              <a:off x="2251494" y="8626"/>
+                              <a:ext cx="1121410" cy="482600"/>
+                            </a:xfrm>
+                            <a:prstGeom prst="rect">
+                              <a:avLst/>
+                            </a:prstGeom>
+                            <a:noFill/>
+                            <a:ln w="28575"/>
+                          </wps:spPr>
+                          <wps:style>
+                            <a:lnRef idx="2">
+                              <a:schemeClr val="accent1">
+                                <a:shade val="50000"/>
+                              </a:schemeClr>
+                            </a:lnRef>
+                            <a:fillRef idx="1">
+                              <a:schemeClr val="accent1"/>
+                            </a:fillRef>
+                            <a:effectRef idx="0">
+                              <a:schemeClr val="accent1"/>
+                            </a:effectRef>
+                            <a:fontRef idx="minor">
+                              <a:schemeClr val="lt1"/>
+                            </a:fontRef>
+                          </wps:style>
+                          <wps:txbx>
+                            <w:txbxContent>
+                              <w:p>
+                                <w:pPr>
+                                  <w:jc w:val="center"/>
+                                  <w:rPr>
+                                    <w:color w:val="000000" w:themeColor="text1"/>
+                                    <w:sz w:val="36"/>
+                                    <w:szCs w:val="44"/>
+                                  </w:rPr>
+                                </w:pPr>
+                                <w:r>
+                                  <w:rPr>
+                                    <w:color w:val="000000" w:themeColor="text1"/>
+                                    <w:sz w:val="36"/>
+                                    <w:szCs w:val="44"/>
+                                  </w:rPr>
+                                  <w:t>S</w:t>
+                                </w:r>
+                                <w:r>
+                                  <w:rPr>
+                                    <w:rFonts w:hint="eastAsia"/>
+                                    <w:color w:val="000000" w:themeColor="text1"/>
+                                    <w:sz w:val="36"/>
+                                    <w:szCs w:val="44"/>
+                                  </w:rPr>
+                                  <w:t>erver</w:t>
+                                </w:r>
+                              </w:p>
+                            </w:txbxContent>
+                          </wps:txbx>
+                          <wps:bodyPr rot="0" spcFirstLastPara="0" vertOverflow="overflow" horzOverflow="overflow" vert="horz" wrap="square" lIns="91440" tIns="45720" rIns="91440" bIns="45720" numCol="1" spcCol="0" rtlCol="0" fromWordArt="0" anchor="ctr" anchorCtr="0" forceAA="0" compatLnSpc="1">
+                            <a:prstTxWarp prst="textNoShape">
+                              <a:avLst/>
+                            </a:prstTxWarp>
+                            <a:noAutofit/>
+                          </wps:bodyPr>
+                        </wps:wsp>
+                        <wps:wsp>
+                          <wps:cNvPr id="6" name="Rectangle 6"/>
+                          <wps:cNvSpPr/>
+                          <wps:spPr>
+                            <a:xfrm>
+                              <a:off x="4632385" y="0"/>
+                              <a:ext cx="1121410" cy="482600"/>
+                            </a:xfrm>
+                            <a:prstGeom prst="rect">
+                              <a:avLst/>
+                            </a:prstGeom>
+                            <a:noFill/>
+                            <a:ln w="28575"/>
+                          </wps:spPr>
+                          <wps:style>
+                            <a:lnRef idx="2">
+                              <a:schemeClr val="accent1">
+                                <a:shade val="50000"/>
+                              </a:schemeClr>
+                            </a:lnRef>
+                            <a:fillRef idx="1">
+                              <a:schemeClr val="accent1"/>
+                            </a:fillRef>
+                            <a:effectRef idx="0">
+                              <a:schemeClr val="accent1"/>
+                            </a:effectRef>
+                            <a:fontRef idx="minor">
+                              <a:schemeClr val="lt1"/>
+                            </a:fontRef>
+                          </wps:style>
+                          <wps:txbx>
+                            <w:txbxContent>
+                              <w:p>
+                                <w:pPr>
+                                  <w:jc w:val="center"/>
+                                  <w:rPr>
+                                    <w:color w:val="000000" w:themeColor="text1"/>
+                                    <w:sz w:val="36"/>
+                                    <w:szCs w:val="44"/>
+                                  </w:rPr>
+                                </w:pPr>
+                                <w:r>
+                                  <w:rPr>
+                                    <w:color w:val="000000" w:themeColor="text1"/>
+                                    <w:sz w:val="36"/>
+                                    <w:szCs w:val="44"/>
+                                  </w:rPr>
+                                  <w:t>C</w:t>
+                                </w:r>
+                                <w:r>
+                                  <w:rPr>
+                                    <w:rFonts w:hint="eastAsia"/>
+                                    <w:color w:val="000000" w:themeColor="text1"/>
+                                    <w:sz w:val="36"/>
+                                    <w:szCs w:val="44"/>
+                                  </w:rPr>
+                                  <w:t>lient</w:t>
+                                </w:r>
+                              </w:p>
+                            </w:txbxContent>
+                          </wps:txbx>
+                          <wps:bodyPr rot="0" spcFirstLastPara="0" vertOverflow="overflow" horzOverflow="overflow" vert="horz" wrap="square" lIns="91440" tIns="45720" rIns="91440" bIns="45720" numCol="1" spcCol="0" rtlCol="0" fromWordArt="0" anchor="ctr" anchorCtr="0" forceAA="0" compatLnSpc="1">
+                            <a:prstTxWarp prst="textNoShape">
+                              <a:avLst/>
+                            </a:prstTxWarp>
+                            <a:noAutofit/>
+                          </wps:bodyPr>
+                        </wps:wsp>
+                        <wpg:grpSp>
+                          <wpg:cNvPr id="31" name="Group 31"/>
+                          <wpg:cNvGrpSpPr/>
+                          <wpg:grpSpPr>
+                            <a:xfrm>
+                              <a:off x="3213579" y="4552"/>
+                              <a:ext cx="1569720" cy="629285"/>
+                              <a:chOff x="0" y="0"/>
+                              <a:chExt cx="1569720" cy="629285"/>
+                            </a:xfrm>
+                          </wpg:grpSpPr>
+                          <wps:wsp>
+                            <wps:cNvPr id="8" name="Text Box 8"/>
+                            <wps:cNvSpPr txBox="1"/>
+                            <wps:spPr>
+                              <a:xfrm>
+                                <a:off x="0" y="0"/>
+                                <a:ext cx="1569720" cy="629285"/>
+                              </a:xfrm>
+                              <a:prstGeom prst="rect">
+                                <a:avLst/>
+                              </a:prstGeom>
+                              <a:noFill/>
+                              <a:ln w="6350">
+                                <a:noFill/>
+                              </a:ln>
+                            </wps:spPr>
+                            <wps:txbx>
+                              <w:txbxContent>
+                                <w:p>
+                                  <w:pPr>
+                                    <w:jc w:val="center"/>
+                                    <w:rPr>
+                                      <w:sz w:val="18"/>
+                                      <w:szCs w:val="21"/>
+                                    </w:rPr>
+                                  </w:pPr>
+                                  <w:r>
+                                    <w:rPr>
+                                      <w:sz w:val="18"/>
+                                      <w:szCs w:val="21"/>
+                                    </w:rPr>
+                                    <w:t>C</w:t>
+                                  </w:r>
+                                  <w:r>
+                                    <w:rPr>
+                                      <w:rFonts w:hint="eastAsia"/>
+                                      <w:sz w:val="18"/>
+                                      <w:szCs w:val="21"/>
+                                    </w:rPr>
+                                    <w:t>on</w:t>
+                                  </w:r>
+                                  <w:r>
+                                    <w:rPr>
+                                      <w:sz w:val="18"/>
+                                      <w:szCs w:val="21"/>
+                                    </w:rPr>
+                                    <w:t>trol Message through</w:t>
+                                  </w:r>
+                                </w:p>
+                                <w:p>
+                                  <w:pPr>
+                                    <w:jc w:val="center"/>
+                                    <w:rPr>
+                                      <w:sz w:val="18"/>
+                                      <w:szCs w:val="21"/>
+                                    </w:rPr>
+                                  </w:pPr>
+                                  <w:r>
+                                    <w:rPr>
+                                      <w:sz w:val="18"/>
+                                      <w:szCs w:val="21"/>
+                                    </w:rPr>
+                                    <w:t>TCP S</w:t>
+                                  </w:r>
+                                  <w:r>
+                                    <w:rPr>
+                                      <w:rFonts w:hint="eastAsia"/>
+                                      <w:sz w:val="18"/>
+                                      <w:szCs w:val="21"/>
+                                    </w:rPr>
+                                    <w:t>ocket</w:t>
+                                  </w:r>
+                                  <w:r>
+                                    <w:rPr>
+                                      <w:sz w:val="18"/>
+                                      <w:szCs w:val="21"/>
+                                    </w:rPr>
+                                    <w:t>s</w:t>
+                                  </w:r>
+                                </w:p>
+                                <w:p>
+                                  <w:pPr>
+                                    <w:jc w:val="center"/>
+                                    <w:rPr>
+                                      <w:sz w:val="18"/>
+                                      <w:szCs w:val="21"/>
+                                    </w:rPr>
+                                  </w:pPr>
+                                </w:p>
+                              </w:txbxContent>
+                            </wps:txbx>
+                            <wps:bodyPr rot="0" spcFirstLastPara="0" vertOverflow="overflow" horzOverflow="overflow" vert="horz" wrap="square" lIns="91440" tIns="45720" rIns="91440" bIns="45720" numCol="1" spcCol="0" rtlCol="0" fromWordArt="0" anchor="t" anchorCtr="0" forceAA="0" compatLnSpc="1">
+                              <a:prstTxWarp prst="textNoShape">
+                                <a:avLst/>
+                              </a:prstTxWarp>
+                              <a:noAutofit/>
+                            </wps:bodyPr>
+                          </wps:wsp>
+                          <wps:wsp>
+                            <wps:cNvPr id="10" name="Straight Arrow Connector 10"/>
+                            <wps:cNvCnPr/>
+                            <wps:spPr>
+                              <a:xfrm>
+                                <a:off x="155275" y="244655"/>
+                                <a:ext cx="1268107" cy="0"/>
+                              </a:xfrm>
+                              <a:prstGeom prst="straightConnector1">
+                                <a:avLst/>
+                              </a:prstGeom>
+                              <a:ln w="19050">
+                                <a:headEnd type="triangle"/>
+                                <a:tailEnd type="triangle"/>
+                              </a:ln>
+                            </wps:spPr>
+                            <wps:style>
+                              <a:lnRef idx="1">
+                                <a:schemeClr val="accent1"/>
+                              </a:lnRef>
+                              <a:fillRef idx="0">
+                                <a:schemeClr val="accent1"/>
+                              </a:fillRef>
+                              <a:effectRef idx="0">
+                                <a:schemeClr val="accent1"/>
+                              </a:effectRef>
+                              <a:fontRef idx="minor">
+                                <a:schemeClr val="tx1"/>
+                              </a:fontRef>
+                            </wps:style>
+                            <wps:bodyPr/>
+                          </wps:wsp>
+                        </wpg:grpSp>
+                        <wps:wsp>
+                          <wps:cNvPr id="12" name="Rectangle 12"/>
+                          <wps:cNvSpPr/>
+                          <wps:spPr>
+                            <a:xfrm>
+                              <a:off x="8626" y="17252"/>
+                              <a:ext cx="1121410" cy="482600"/>
+                            </a:xfrm>
+                            <a:prstGeom prst="rect">
+                              <a:avLst/>
+                            </a:prstGeom>
+                            <a:noFill/>
+                            <a:ln w="28575"/>
+                          </wps:spPr>
+                          <wps:style>
+                            <a:lnRef idx="2">
+                              <a:schemeClr val="accent1">
+                                <a:shade val="50000"/>
+                              </a:schemeClr>
+                            </a:lnRef>
+                            <a:fillRef idx="1">
+                              <a:schemeClr val="accent1"/>
+                            </a:fillRef>
+                            <a:effectRef idx="0">
+                              <a:schemeClr val="accent1"/>
+                            </a:effectRef>
+                            <a:fontRef idx="minor">
+                              <a:schemeClr val="lt1"/>
+                            </a:fontRef>
+                          </wps:style>
+                          <wps:txbx>
+                            <w:txbxContent>
+                              <w:p>
+                                <w:pPr>
+                                  <w:jc w:val="center"/>
+                                  <w:rPr>
+                                    <w:color w:val="000000" w:themeColor="text1"/>
+                                    <w:sz w:val="24"/>
+                                    <w:szCs w:val="32"/>
+                                  </w:rPr>
+                                </w:pPr>
+                                <w:proofErr w:type="spellStart"/>
+                                <w:r>
+                                  <w:rPr>
+                                    <w:color w:val="000000" w:themeColor="text1"/>
+                                    <w:sz w:val="24"/>
+                                    <w:szCs w:val="32"/>
+                                  </w:rPr>
+                                  <w:t>DB_Manager</w:t>
+                                </w:r>
+                                <w:proofErr w:type="spellEnd"/>
+                              </w:p>
+                            </w:txbxContent>
+                          </wps:txbx>
+                          <wps:bodyPr rot="0" spcFirstLastPara="0" vertOverflow="overflow" horzOverflow="overflow" vert="horz" wrap="square" lIns="91440" tIns="45720" rIns="91440" bIns="45720" numCol="1" spcCol="0" rtlCol="0" fromWordArt="0" anchor="ctr" anchorCtr="0" forceAA="0" compatLnSpc="1">
+                            <a:prstTxWarp prst="textNoShape">
+                              <a:avLst/>
+                            </a:prstTxWarp>
+                            <a:noAutofit/>
+                          </wps:bodyPr>
+                        </wps:wsp>
+                        <wpg:grpSp>
+                          <wpg:cNvPr id="34" name="Group 34"/>
+                          <wpg:cNvGrpSpPr/>
+                          <wpg:grpSpPr>
+                            <a:xfrm>
+                              <a:off x="884447" y="4552"/>
+                              <a:ext cx="1569720" cy="629285"/>
+                              <a:chOff x="0" y="0"/>
+                              <a:chExt cx="1569720" cy="629285"/>
+                            </a:xfrm>
+                          </wpg:grpSpPr>
+                          <wps:wsp>
+                            <wps:cNvPr id="14" name="Text Box 14"/>
+                            <wps:cNvSpPr txBox="1"/>
+                            <wps:spPr>
+                              <a:xfrm>
+                                <a:off x="0" y="0"/>
+                                <a:ext cx="1569720" cy="629285"/>
+                              </a:xfrm>
+                              <a:prstGeom prst="rect">
+                                <a:avLst/>
+                              </a:prstGeom>
+                              <a:noFill/>
+                              <a:ln w="6350">
+                                <a:noFill/>
+                              </a:ln>
+                            </wps:spPr>
+                            <wps:txbx>
+                              <w:txbxContent>
+                                <w:p>
+                                  <w:pPr>
+                                    <w:jc w:val="center"/>
+                                    <w:rPr>
+                                      <w:sz w:val="18"/>
+                                      <w:szCs w:val="21"/>
+                                    </w:rPr>
+                                  </w:pPr>
+                                  <w:r>
+                                    <w:rPr>
+                                      <w:sz w:val="18"/>
+                                      <w:szCs w:val="21"/>
+                                    </w:rPr>
+                                    <w:t xml:space="preserve">Read or Write Data </w:t>
+                                  </w:r>
+                                </w:p>
+                                <w:p>
+                                  <w:pPr>
+                                    <w:jc w:val="center"/>
+                                    <w:rPr>
+                                      <w:sz w:val="18"/>
+                                      <w:szCs w:val="21"/>
+                                    </w:rPr>
+                                  </w:pPr>
+                                  <w:r>
+                                    <w:rPr>
+                                      <w:sz w:val="18"/>
+                                      <w:szCs w:val="21"/>
+                                    </w:rPr>
+                                    <w:t xml:space="preserve">to </w:t>
+                                  </w:r>
+                                  <w:proofErr w:type="spellStart"/>
+                                  <w:r>
+                                    <w:rPr>
+                                      <w:sz w:val="18"/>
+                                      <w:szCs w:val="21"/>
+                                    </w:rPr>
+                                    <w:t>Dastabase</w:t>
+                                  </w:r>
+                                  <w:proofErr w:type="spellEnd"/>
+                                </w:p>
+                                <w:p>
+                                  <w:pPr>
+                                    <w:jc w:val="center"/>
+                                    <w:rPr>
+                                      <w:sz w:val="18"/>
+                                      <w:szCs w:val="21"/>
+                                    </w:rPr>
+                                  </w:pPr>
+                                </w:p>
+                              </w:txbxContent>
+                            </wps:txbx>
+                            <wps:bodyPr rot="0" spcFirstLastPara="0" vertOverflow="overflow" horzOverflow="overflow" vert="horz" wrap="square" lIns="91440" tIns="45720" rIns="91440" bIns="45720" numCol="1" spcCol="0" rtlCol="0" fromWordArt="0" anchor="t" anchorCtr="0" forceAA="0" compatLnSpc="1">
+                              <a:prstTxWarp prst="textNoShape">
+                                <a:avLst/>
+                              </a:prstTxWarp>
+                              <a:noAutofit/>
+                            </wps:bodyPr>
+                          </wps:wsp>
+                          <wps:wsp>
+                            <wps:cNvPr id="17" name="Straight Arrow Connector 17"/>
+                            <wps:cNvCnPr/>
+                            <wps:spPr>
+                              <a:xfrm>
+                                <a:off x="241540" y="244655"/>
+                                <a:ext cx="1121458" cy="0"/>
+                              </a:xfrm>
+                              <a:prstGeom prst="straightConnector1">
+                                <a:avLst/>
+                              </a:prstGeom>
+                              <a:ln w="19050">
+                                <a:headEnd type="triangle"/>
+                                <a:tailEnd type="triangle"/>
+                              </a:ln>
+                            </wps:spPr>
+                            <wps:style>
+                              <a:lnRef idx="1">
+                                <a:schemeClr val="accent1"/>
+                              </a:lnRef>
+                              <a:fillRef idx="0">
+                                <a:schemeClr val="accent1"/>
+                              </a:fillRef>
+                              <a:effectRef idx="0">
+                                <a:schemeClr val="accent1"/>
+                              </a:effectRef>
+                              <a:fontRef idx="minor">
+                                <a:schemeClr val="tx1"/>
+                              </a:fontRef>
+                            </wps:style>
+                            <wps:bodyPr/>
+                          </wps:wsp>
+                        </wpg:grpSp>
+                        <wps:wsp>
+                          <wps:cNvPr id="18" name="Rectangle 18"/>
+                          <wps:cNvSpPr/>
+                          <wps:spPr>
+                            <a:xfrm>
+                              <a:off x="2251494" y="1526875"/>
+                              <a:ext cx="1121410" cy="482600"/>
+                            </a:xfrm>
+                            <a:prstGeom prst="rect">
+                              <a:avLst/>
+                            </a:prstGeom>
+                            <a:noFill/>
+                            <a:ln w="28575"/>
+                          </wps:spPr>
+                          <wps:style>
+                            <a:lnRef idx="2">
+                              <a:schemeClr val="accent1">
+                                <a:shade val="50000"/>
+                              </a:schemeClr>
+                            </a:lnRef>
+                            <a:fillRef idx="1">
+                              <a:schemeClr val="accent1"/>
+                            </a:fillRef>
+                            <a:effectRef idx="0">
+                              <a:schemeClr val="accent1"/>
+                            </a:effectRef>
+                            <a:fontRef idx="minor">
+                              <a:schemeClr val="lt1"/>
+                            </a:fontRef>
+                          </wps:style>
+                          <wps:txbx>
+                            <w:txbxContent>
+                              <w:p>
+                                <w:pPr>
+                                  <w:jc w:val="center"/>
+                                  <w:rPr>
+                                    <w:color w:val="000000" w:themeColor="text1"/>
+                                    <w:sz w:val="36"/>
+                                    <w:szCs w:val="44"/>
+                                  </w:rPr>
+                                </w:pPr>
+                                <w:r>
+                                  <w:rPr>
+                                    <w:color w:val="000000" w:themeColor="text1"/>
+                                    <w:sz w:val="36"/>
+                                    <w:szCs w:val="44"/>
+                                  </w:rPr>
+                                  <w:t>Task</w:t>
+                                </w:r>
+                              </w:p>
+                            </w:txbxContent>
+                          </wps:txbx>
+                          <wps:bodyPr rot="0" spcFirstLastPara="0" vertOverflow="overflow" horzOverflow="overflow" vert="horz" wrap="square" lIns="91440" tIns="45720" rIns="91440" bIns="45720" numCol="1" spcCol="0" rtlCol="0" fromWordArt="0" anchor="ctr" anchorCtr="0" forceAA="0" compatLnSpc="1">
+                            <a:prstTxWarp prst="textNoShape">
+                              <a:avLst/>
+                            </a:prstTxWarp>
+                            <a:noAutofit/>
+                          </wps:bodyPr>
+                        </wps:wsp>
+                        <wps:wsp>
+                          <wps:cNvPr id="19" name="Rectangle 19"/>
+                          <wps:cNvSpPr/>
+                          <wps:spPr>
+                            <a:xfrm>
+                              <a:off x="0" y="1526875"/>
+                              <a:ext cx="1121410" cy="482600"/>
+                            </a:xfrm>
+                            <a:prstGeom prst="rect">
+                              <a:avLst/>
+                            </a:prstGeom>
+                            <a:noFill/>
+                            <a:ln w="28575"/>
+                          </wps:spPr>
+                          <wps:style>
+                            <a:lnRef idx="2">
+                              <a:schemeClr val="accent1">
+                                <a:shade val="50000"/>
+                              </a:schemeClr>
+                            </a:lnRef>
+                            <a:fillRef idx="1">
+                              <a:schemeClr val="accent1"/>
+                            </a:fillRef>
+                            <a:effectRef idx="0">
+                              <a:schemeClr val="accent1"/>
+                            </a:effectRef>
+                            <a:fontRef idx="minor">
+                              <a:schemeClr val="lt1"/>
+                            </a:fontRef>
+                          </wps:style>
+                          <wps:txbx>
+                            <w:txbxContent>
+                              <w:p>
+                                <w:pPr>
+                                  <w:jc w:val="center"/>
+                                  <w:rPr>
+                                    <w:color w:val="000000" w:themeColor="text1"/>
+                                    <w:sz w:val="32"/>
+                                    <w:szCs w:val="40"/>
+                                  </w:rPr>
+                                </w:pPr>
+                                <w:r>
+                                  <w:rPr>
+                                    <w:color w:val="000000" w:themeColor="text1"/>
+                                    <w:sz w:val="32"/>
+                                    <w:szCs w:val="40"/>
+                                  </w:rPr>
+                                  <w:t>Scheduler</w:t>
+                                </w:r>
+                              </w:p>
+                            </w:txbxContent>
+                          </wps:txbx>
+                          <wps:bodyPr rot="0" spcFirstLastPara="0" vertOverflow="overflow" horzOverflow="overflow" vert="horz" wrap="square" lIns="91440" tIns="45720" rIns="91440" bIns="45720" numCol="1" spcCol="0" rtlCol="0" fromWordArt="0" anchor="ctr" anchorCtr="0" forceAA="0" compatLnSpc="1">
+                            <a:prstTxWarp prst="textNoShape">
+                              <a:avLst/>
+                            </a:prstTxWarp>
+                            <a:noAutofit/>
+                          </wps:bodyPr>
+                        </wps:wsp>
+                        <wpg:grpSp>
+                          <wpg:cNvPr id="36" name="Group 36"/>
+                          <wpg:cNvGrpSpPr/>
+                          <wpg:grpSpPr>
+                            <a:xfrm>
+                              <a:off x="884447" y="1522801"/>
+                              <a:ext cx="1569720" cy="629285"/>
+                              <a:chOff x="0" y="0"/>
+                              <a:chExt cx="1569720" cy="629285"/>
+                            </a:xfrm>
+                          </wpg:grpSpPr>
+                          <wps:wsp>
+                            <wps:cNvPr id="20" name="Text Box 20"/>
+                            <wps:cNvSpPr txBox="1"/>
+                            <wps:spPr>
+                              <a:xfrm>
+                                <a:off x="0" y="0"/>
+                                <a:ext cx="1569720" cy="629285"/>
+                              </a:xfrm>
+                              <a:prstGeom prst="rect">
+                                <a:avLst/>
+                              </a:prstGeom>
+                              <a:noFill/>
+                              <a:ln w="6350">
+                                <a:noFill/>
+                              </a:ln>
+                            </wps:spPr>
+                            <wps:txbx>
+                              <w:txbxContent>
+                                <w:p>
+                                  <w:pPr>
+                                    <w:jc w:val="center"/>
+                                    <w:rPr>
+                                      <w:sz w:val="22"/>
+                                      <w:szCs w:val="28"/>
+                                    </w:rPr>
+                                  </w:pPr>
+                                  <w:r>
+                                    <w:rPr>
+                                      <w:sz w:val="22"/>
+                                      <w:szCs w:val="28"/>
+                                    </w:rPr>
+                                    <w:t>Manage</w:t>
+                                  </w:r>
+                                </w:p>
+                                <w:p>
+                                  <w:pPr>
+                                    <w:jc w:val="center"/>
+                                    <w:rPr>
+                                      <w:sz w:val="22"/>
+                                      <w:szCs w:val="28"/>
+                                    </w:rPr>
+                                  </w:pPr>
+                                </w:p>
+                              </w:txbxContent>
+                            </wps:txbx>
+                            <wps:bodyPr rot="0" spcFirstLastPara="0" vertOverflow="overflow" horzOverflow="overflow" vert="horz" wrap="square" lIns="91440" tIns="45720" rIns="91440" bIns="45720" numCol="1" spcCol="0" rtlCol="0" fromWordArt="0" anchor="t" anchorCtr="0" forceAA="0" compatLnSpc="1">
+                              <a:prstTxWarp prst="textNoShape">
+                                <a:avLst/>
+                              </a:prstTxWarp>
+                              <a:noAutofit/>
+                            </wps:bodyPr>
+                          </wps:wsp>
+                          <wps:wsp>
+                            <wps:cNvPr id="21" name="Straight Arrow Connector 21"/>
+                            <wps:cNvCnPr/>
+                            <wps:spPr>
+                              <a:xfrm>
+                                <a:off x="241540" y="244655"/>
+                                <a:ext cx="1121458" cy="0"/>
+                              </a:xfrm>
+                              <a:prstGeom prst="straightConnector1">
+                                <a:avLst/>
+                              </a:prstGeom>
+                              <a:ln w="19050">
+                                <a:tailEnd type="triangle"/>
+                              </a:ln>
+                            </wps:spPr>
+                            <wps:style>
+                              <a:lnRef idx="1">
+                                <a:schemeClr val="accent1"/>
+                              </a:lnRef>
+                              <a:fillRef idx="0">
+                                <a:schemeClr val="accent1"/>
+                              </a:fillRef>
+                              <a:effectRef idx="0">
+                                <a:schemeClr val="accent1"/>
+                              </a:effectRef>
+                              <a:fontRef idx="minor">
+                                <a:schemeClr val="tx1"/>
+                              </a:fontRef>
+                            </wps:style>
+                            <wps:bodyPr/>
+                          </wps:wsp>
+                        </wpg:grpSp>
+                        <wpg:grpSp>
+                          <wpg:cNvPr id="35" name="Group 35"/>
+                          <wpg:cNvGrpSpPr/>
+                          <wpg:grpSpPr>
+                            <a:xfrm>
+                              <a:off x="538911" y="495779"/>
+                              <a:ext cx="2242868" cy="1027023"/>
+                              <a:chOff x="0" y="0"/>
+                              <a:chExt cx="2242868" cy="1027023"/>
+                            </a:xfrm>
+                          </wpg:grpSpPr>
+                          <wps:wsp>
+                            <wps:cNvPr id="22" name="Text Box 22"/>
+                            <wps:cNvSpPr txBox="1"/>
+                            <wps:spPr>
+                              <a:xfrm rot="20097486">
+                                <a:off x="285151" y="284432"/>
+                                <a:ext cx="1569720" cy="629285"/>
+                              </a:xfrm>
+                              <a:prstGeom prst="rect">
+                                <a:avLst/>
+                              </a:prstGeom>
+                              <a:noFill/>
+                              <a:ln w="6350">
+                                <a:noFill/>
+                              </a:ln>
+                            </wps:spPr>
+                            <wps:txbx>
+                              <w:txbxContent>
+                                <w:p>
+                                  <w:pPr>
+                                    <w:jc w:val="center"/>
+                                    <w:rPr>
+                                      <w:sz w:val="22"/>
+                                      <w:szCs w:val="28"/>
+                                    </w:rPr>
+                                  </w:pPr>
+                                  <w:r>
+                                    <w:rPr>
+                                      <w:sz w:val="22"/>
+                                      <w:szCs w:val="28"/>
+                                    </w:rPr>
+                                    <w:t>Manage</w:t>
+                                  </w:r>
+                                </w:p>
+                                <w:p>
+                                  <w:pPr>
+                                    <w:jc w:val="center"/>
+                                    <w:rPr>
+                                      <w:sz w:val="22"/>
+                                      <w:szCs w:val="28"/>
+                                    </w:rPr>
+                                  </w:pPr>
+                                </w:p>
+                              </w:txbxContent>
+                            </wps:txbx>
+                            <wps:bodyPr rot="0" spcFirstLastPara="0" vertOverflow="overflow" horzOverflow="overflow" vert="horz" wrap="square" lIns="91440" tIns="45720" rIns="91440" bIns="45720" numCol="1" spcCol="0" rtlCol="0" fromWordArt="0" anchor="t" anchorCtr="0" forceAA="0" compatLnSpc="1">
+                              <a:prstTxWarp prst="textNoShape">
+                                <a:avLst/>
+                              </a:prstTxWarp>
+                              <a:noAutofit/>
+                            </wps:bodyPr>
+                          </wps:wsp>
+                          <wps:wsp>
+                            <wps:cNvPr id="23" name="Straight Arrow Connector 23"/>
+                            <wps:cNvCnPr/>
+                            <wps:spPr>
+                              <a:xfrm flipH="1">
+                                <a:off x="0" y="0"/>
+                                <a:ext cx="2242868" cy="1027023"/>
+                              </a:xfrm>
+                              <a:prstGeom prst="straightConnector1">
+                                <a:avLst/>
+                              </a:prstGeom>
+                              <a:ln w="19050">
+                                <a:tailEnd type="triangle"/>
+                              </a:ln>
+                            </wps:spPr>
+                            <wps:style>
+                              <a:lnRef idx="1">
+                                <a:schemeClr val="accent1"/>
+                              </a:lnRef>
+                              <a:fillRef idx="0">
+                                <a:schemeClr val="accent1"/>
+                              </a:fillRef>
+                              <a:effectRef idx="0">
+                                <a:schemeClr val="accent1"/>
+                              </a:effectRef>
+                              <a:fontRef idx="minor">
+                                <a:schemeClr val="tx1"/>
+                              </a:fontRef>
+                            </wps:style>
+                            <wps:bodyPr/>
+                          </wps:wsp>
+                        </wpg:grpSp>
+                        <wpg:grpSp>
+                          <wpg:cNvPr id="30" name="Group 30"/>
+                          <wpg:cNvGrpSpPr/>
+                          <wpg:grpSpPr>
+                            <a:xfrm>
+                              <a:off x="2514839" y="246092"/>
+                              <a:ext cx="629285" cy="1569720"/>
+                              <a:chOff x="0" y="0"/>
+                              <a:chExt cx="629285" cy="1569720"/>
+                            </a:xfrm>
+                          </wpg:grpSpPr>
+                          <wps:wsp>
+                            <wps:cNvPr id="26" name="Text Box 26"/>
+                            <wps:cNvSpPr txBox="1"/>
+                            <wps:spPr>
+                              <a:xfrm rot="16200000">
+                                <a:off x="-470217" y="470217"/>
+                                <a:ext cx="1569720" cy="629285"/>
+                              </a:xfrm>
+                              <a:prstGeom prst="rect">
+                                <a:avLst/>
+                              </a:prstGeom>
+                              <a:noFill/>
+                              <a:ln w="6350">
+                                <a:noFill/>
+                              </a:ln>
+                            </wps:spPr>
+                            <wps:txbx>
+                              <w:txbxContent>
+                                <w:p>
+                                  <w:pPr>
+                                    <w:jc w:val="center"/>
+                                    <w:rPr>
+                                      <w:sz w:val="22"/>
+                                      <w:szCs w:val="28"/>
+                                    </w:rPr>
+                                  </w:pPr>
+                                  <w:r>
+                                    <w:rPr>
+                                      <w:sz w:val="22"/>
+                                      <w:szCs w:val="28"/>
+                                    </w:rPr>
+                                    <w:t>Create</w:t>
+                                  </w:r>
+                                </w:p>
+                                <w:p>
+                                  <w:pPr>
+                                    <w:jc w:val="center"/>
+                                    <w:rPr>
+                                      <w:sz w:val="22"/>
+                                      <w:szCs w:val="28"/>
+                                    </w:rPr>
+                                  </w:pPr>
+                                </w:p>
+                              </w:txbxContent>
+                            </wps:txbx>
+                            <wps:bodyPr rot="0" spcFirstLastPara="0" vertOverflow="overflow" horzOverflow="overflow" vert="horz" wrap="square" lIns="91440" tIns="45720" rIns="91440" bIns="45720" numCol="1" spcCol="0" rtlCol="0" fromWordArt="0" anchor="t" anchorCtr="0" forceAA="0" compatLnSpc="1">
+                              <a:prstTxWarp prst="textNoShape">
+                                <a:avLst/>
+                              </a:prstTxWarp>
+                              <a:noAutofit/>
+                            </wps:bodyPr>
+                          </wps:wsp>
+                          <wps:wsp>
+                            <wps:cNvPr id="25" name="Straight Arrow Connector 25"/>
+                            <wps:cNvCnPr/>
+                            <wps:spPr>
+                              <a:xfrm>
+                                <a:off x="270456" y="250244"/>
+                                <a:ext cx="0" cy="1027275"/>
+                              </a:xfrm>
+                              <a:prstGeom prst="straightConnector1">
+                                <a:avLst/>
+                              </a:prstGeom>
+                              <a:ln w="19050">
+                                <a:tailEnd type="triangle"/>
+                              </a:ln>
+                            </wps:spPr>
+                            <wps:style>
+                              <a:lnRef idx="1">
+                                <a:schemeClr val="accent1"/>
+                              </a:lnRef>
+                              <a:fillRef idx="0">
+                                <a:schemeClr val="accent1"/>
+                              </a:fillRef>
+                              <a:effectRef idx="0">
+                                <a:schemeClr val="accent1"/>
+                              </a:effectRef>
+                              <a:fontRef idx="minor">
+                                <a:schemeClr val="tx1"/>
+                              </a:fontRef>
+                            </wps:style>
+                            <wps:bodyPr/>
+                          </wps:wsp>
+                        </wpg:grpSp>
+                        <wpg:grpSp>
+                          <wpg:cNvPr id="32" name="Group 32"/>
+                          <wpg:cNvGrpSpPr/>
+                          <wpg:grpSpPr>
+                            <a:xfrm>
+                              <a:off x="3364302" y="495779"/>
+                              <a:ext cx="1807210" cy="1267124"/>
+                              <a:chOff x="0" y="0"/>
+                              <a:chExt cx="1807210" cy="1267124"/>
+                            </a:xfrm>
+                          </wpg:grpSpPr>
+                          <wps:wsp>
+                            <wps:cNvPr id="27" name="Text Box 27"/>
+                            <wps:cNvSpPr txBox="1"/>
+                            <wps:spPr>
+                              <a:xfrm rot="19483117">
+                                <a:off x="112623" y="399690"/>
+                                <a:ext cx="1569720" cy="629285"/>
+                              </a:xfrm>
+                              <a:prstGeom prst="rect">
+                                <a:avLst/>
+                              </a:prstGeom>
+                              <a:noFill/>
+                              <a:ln w="6350">
+                                <a:noFill/>
+                              </a:ln>
+                            </wps:spPr>
+                            <wps:txbx>
+                              <w:txbxContent>
+                                <w:p>
+                                  <w:pPr>
+                                    <w:jc w:val="center"/>
+                                    <w:rPr>
+                                      <w:sz w:val="18"/>
+                                      <w:szCs w:val="21"/>
+                                    </w:rPr>
+                                  </w:pPr>
+                                  <w:r>
+                                    <w:rPr>
+                                      <w:sz w:val="18"/>
+                                      <w:szCs w:val="21"/>
+                                    </w:rPr>
+                                    <w:t>File Data</w:t>
+                                  </w:r>
+                                  <w:r>
+                                    <w:rPr>
+                                      <w:sz w:val="18"/>
+                                      <w:szCs w:val="21"/>
+                                    </w:rPr>
+                                    <w:t xml:space="preserve"> through</w:t>
+                                  </w:r>
+                                </w:p>
+                                <w:p>
+                                  <w:pPr>
+                                    <w:jc w:val="center"/>
+                                    <w:rPr>
+                                      <w:sz w:val="18"/>
+                                      <w:szCs w:val="21"/>
+                                    </w:rPr>
+                                  </w:pPr>
+                                  <w:r>
+                                    <w:rPr>
+                                      <w:sz w:val="18"/>
+                                      <w:szCs w:val="21"/>
+                                    </w:rPr>
+                                    <w:t>TCP S</w:t>
+                                  </w:r>
+                                  <w:r>
+                                    <w:rPr>
+                                      <w:rFonts w:hint="eastAsia"/>
+                                      <w:sz w:val="18"/>
+                                      <w:szCs w:val="21"/>
+                                    </w:rPr>
+                                    <w:t>ocket</w:t>
+                                  </w:r>
+                                  <w:r>
+                                    <w:rPr>
+                                      <w:sz w:val="18"/>
+                                      <w:szCs w:val="21"/>
+                                    </w:rPr>
+                                    <w:t>s</w:t>
+                                  </w:r>
+                                </w:p>
+                                <w:p>
+                                  <w:pPr>
+                                    <w:jc w:val="center"/>
+                                    <w:rPr>
+                                      <w:sz w:val="18"/>
+                                      <w:szCs w:val="21"/>
+                                    </w:rPr>
+                                  </w:pPr>
+                                </w:p>
+                              </w:txbxContent>
+                            </wps:txbx>
+                            <wps:bodyPr rot="0" spcFirstLastPara="0" vertOverflow="overflow" horzOverflow="overflow" vert="horz" wrap="square" lIns="91440" tIns="45720" rIns="91440" bIns="45720" numCol="1" spcCol="0" rtlCol="0" fromWordArt="0" anchor="t" anchorCtr="0" forceAA="0" compatLnSpc="1">
+                              <a:prstTxWarp prst="textNoShape">
+                                <a:avLst/>
+                              </a:prstTxWarp>
+                              <a:noAutofit/>
+                            </wps:bodyPr>
+                          </wps:wsp>
+                          <wps:wsp>
+                            <wps:cNvPr id="29" name="Straight Arrow Connector 29"/>
+                            <wps:cNvCnPr/>
+                            <wps:spPr>
+                              <a:xfrm flipH="1">
+                                <a:off x="0" y="0"/>
+                                <a:ext cx="1807210" cy="1267124"/>
+                              </a:xfrm>
+                              <a:prstGeom prst="straightConnector1">
+                                <a:avLst/>
+                              </a:prstGeom>
+                              <a:ln w="19050">
+                                <a:headEnd type="triangle"/>
+                                <a:tailEnd type="triangle"/>
+                              </a:ln>
+                            </wps:spPr>
+                            <wps:style>
+                              <a:lnRef idx="1">
+                                <a:schemeClr val="accent1"/>
+                              </a:lnRef>
+                              <a:fillRef idx="0">
+                                <a:schemeClr val="accent1"/>
+                              </a:fillRef>
+                              <a:effectRef idx="0">
+                                <a:schemeClr val="accent1"/>
+                              </a:effectRef>
+                              <a:fontRef idx="minor">
+                                <a:schemeClr val="tx1"/>
+                              </a:fontRef>
+                            </wps:style>
+                            <wps:bodyPr/>
+                          </wps:wsp>
+                        </wpg:grpSp>
+                      </wpg:grpSp>
+                      <wps:wsp>
+                        <wps:cNvPr id="38" name="文本框 23"/>
+                        <wps:cNvSpPr txBox="1"/>
+                        <wps:spPr>
+                          <a:xfrm>
+                            <a:off x="2187036" y="2092146"/>
+                            <a:ext cx="2354782" cy="309543"/>
+                          </a:xfrm>
+                          <a:prstGeom prst="rect">
+                            <a:avLst/>
+                          </a:prstGeom>
+                          <a:solidFill>
+                            <a:schemeClr val="lt1"/>
+                          </a:solidFill>
+                          <a:ln w="6350">
+                            <a:noFill/>
+                          </a:ln>
+                        </wps:spPr>
+                        <wps:txbx>
+                          <w:txbxContent>
+                            <w:p>
+                              <w:r>
+                                <w:rPr>
+                                  <w:rFonts w:hint="eastAsia"/>
+                                </w:rPr>
+                                <w:t>图</w:t>
+                              </w:r>
+                              <w:r>
+                                <w:t>4</w:t>
+                              </w:r>
+                              <w:r>
+                                <w:t>.</w:t>
+                              </w:r>
+                              <w:r>
+                                <w:t>1</w:t>
+                              </w:r>
+                              <w:r>
+                                <w:t xml:space="preserve"> </w:t>
+                              </w:r>
+                              <w:r>
+                                <w:rPr>
+                                  <w:rFonts w:hint="eastAsia"/>
+                                </w:rPr>
+                                <w:t>代码结构图</w:t>
+                              </w:r>
+                            </w:p>
+                          </w:txbxContent>
+                        </wps:txbx>
+                        <wps:bodyPr rot="0" spcFirstLastPara="0" vertOverflow="overflow" horzOverflow="overflow" vert="horz" wrap="square" lIns="91440" tIns="45720" rIns="91440" bIns="45720" numCol="1" spcCol="0" rtlCol="0" fromWordArt="0" anchor="t" anchorCtr="0" forceAA="0" compatLnSpc="1">
+                          <a:prstTxWarp prst="textNoShape">
+                            <a:avLst/>
+                          </a:prstTxWarp>
+                          <a:noAutofit/>
+                        </wps:bodyPr>
+                      </wps:wsp>
+                    </wpg:wgp>
+                  </a:graphicData>
+                </a:graphic>
+              </wp:anchor>
+            </w:drawing>
+          </mc:Choice>
+          <mc:Fallback>
+            <w:pict>
+              <v:group w14:anchorId="6CF570F2" id="Group 39" o:spid="_x0000_s1030" style="position:absolute;left:0;text-align:left;margin-left:-2.75pt;margin-top:4.95pt;width:453.05pt;height:189.1pt;z-index:251689984;mso-position-horizontal-relative:text;mso-position-vertical-relative:text" coordsize="57537,24016" o:gfxdata="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">
+                <v:group id="Group 37" o:spid="_x0000_s1031" style="position:absolute;width:57537;height:21520" coordsize="57537,21520" o:gfxdata="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">
+                  <v:rect id="Rectangle 5" o:spid="_x0000_s1032" style="position:absolute;left:22514;top:86;width:11215;height:4826;visibility:visible;mso-wrap-style:square;v-text-anchor:middle" o:gfxdata="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" filled="f" strokecolor="#1f3763 [1604]" strokeweight="2.25pt">
+                    <v:textbox>
+                      <w:txbxContent>
+                        <w:p>
+                          <w:pPr>
+                            <w:jc w:val="center"/>
+                            <w:rPr>
+                              <w:color w:val="000000" w:themeColor="text1"/>
+                              <w:sz w:val="36"/>
+                              <w:szCs w:val="44"/>
+                            </w:rPr>
+                          </w:pPr>
+                          <w:r>
+                            <w:rPr>
+                              <w:color w:val="000000" w:themeColor="text1"/>
+                              <w:sz w:val="36"/>
+                              <w:szCs w:val="44"/>
+                            </w:rPr>
+                            <w:t>S</w:t>
+                          </w:r>
+                          <w:r>
+                            <w:rPr>
+                              <w:rFonts w:hint="eastAsia"/>
+                              <w:color w:val="000000" w:themeColor="text1"/>
+                              <w:sz w:val="36"/>
+                              <w:szCs w:val="44"/>
+                            </w:rPr>
+                            <w:t>erver</w:t>
+                          </w:r>
+                        </w:p>
+                      </w:txbxContent>
+                    </v:textbox>
+                  </v:rect>
+                  <v:rect id="Rectangle 6" o:spid="_x0000_s1033" style="position:absolute;left:46323;width:11214;height:4826;visibility:visible;mso-wrap-style:square;v-text-anchor:middle" o:gfxdata="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" filled="f" strokecolor="#1f3763 [1604]" strokeweight="2.25pt">
+                    <v:textbox>
+                      <w:txbxContent>
+                        <w:p>
+                          <w:pPr>
+                            <w:jc w:val="center"/>
+                            <w:rPr>
+                              <w:color w:val="000000" w:themeColor="text1"/>
+                              <w:sz w:val="36"/>
+                              <w:szCs w:val="44"/>
+                            </w:rPr>
+                          </w:pPr>
+                          <w:r>
+                            <w:rPr>
+                              <w:color w:val="000000" w:themeColor="text1"/>
+                              <w:sz w:val="36"/>
+                              <w:szCs w:val="44"/>
+                            </w:rPr>
+                            <w:t>C</w:t>
+                          </w:r>
+                          <w:r>
+                            <w:rPr>
+                              <w:rFonts w:hint="eastAsia"/>
+                              <w:color w:val="000000" w:themeColor="text1"/>
+                              <w:sz w:val="36"/>
+                              <w:szCs w:val="44"/>
+                            </w:rPr>
+                            <w:t>lient</w:t>
+                          </w:r>
+                        </w:p>
+                      </w:txbxContent>
+                    </v:textbox>
+                  </v:rect>
+                  <v:group id="Group 31" o:spid="_x0000_s1034" style="position:absolute;left:32135;top:45;width:15697;height:6293" coordsize="15697,6292" o:gfxdata="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">
+                    <v:shape id="Text Box 8" o:spid="_x0000_s1035" type="#_x0000_t202" style="position:absolute;width:15697;height:6292;visibility:visible;mso-wrap-style:square;v-text-anchor:top" o:gfxdata="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" filled="f" stroked="f" strokeweight=".5pt">
+                      <v:textbox>
+                        <w:txbxContent>
+                          <w:p>
+                            <w:pPr>
+                              <w:jc w:val="center"/>
+                              <w:rPr>
+                                <w:sz w:val="18"/>
+                                <w:szCs w:val="21"/>
+                              </w:rPr>
+                            </w:pPr>
+                            <w:r>
+                              <w:rPr>
+                                <w:sz w:val="18"/>
+                                <w:szCs w:val="21"/>
+                              </w:rPr>
+                              <w:t>C</w:t>
+                            </w:r>
+                            <w:r>
+                              <w:rPr>
+                                <w:rFonts w:hint="eastAsia"/>
+                                <w:sz w:val="18"/>
+                                <w:szCs w:val="21"/>
+                              </w:rPr>
+                              <w:t>on</w:t>
+                            </w:r>
+                            <w:r>
+                              <w:rPr>
+                                <w:sz w:val="18"/>
+                                <w:szCs w:val="21"/>
+                              </w:rPr>
+                              <w:t>trol Message through</w:t>
+                            </w:r>
+                          </w:p>
+                          <w:p>
+                            <w:pPr>
+                              <w:jc w:val="center"/>
+                              <w:rPr>
+                                <w:sz w:val="18"/>
+                                <w:szCs w:val="21"/>
+                              </w:rPr>
+                            </w:pPr>
+                            <w:r>
+                              <w:rPr>
+                                <w:sz w:val="18"/>
+                                <w:szCs w:val="21"/>
+                              </w:rPr>
+                              <w:t>TCP S</w:t>
+                            </w:r>
+                            <w:r>
+                              <w:rPr>
+                                <w:rFonts w:hint="eastAsia"/>
+                                <w:sz w:val="18"/>
+                                <w:szCs w:val="21"/>
+                              </w:rPr>
+                              <w:t>ocket</w:t>
+                            </w:r>
+                            <w:r>
+                              <w:rPr>
+                                <w:sz w:val="18"/>
+                                <w:szCs w:val="21"/>
+                              </w:rPr>
+                              <w:t>s</w:t>
+                            </w:r>
+                          </w:p>
+                          <w:p>
+                            <w:pPr>
+                              <w:jc w:val="center"/>
+                              <w:rPr>
+                                <w:sz w:val="18"/>
+                                <w:szCs w:val="21"/>
+                              </w:rPr>
+                            </w:pPr>
+                          </w:p>
+                        </w:txbxContent>
+                      </v:textbox>
+                    </v:shape>
+                    <v:shapetype id="_x0000_t32" coordsize="21600,21600" o:spt="32" o:oned="t" path="m,l21600,21600e" filled="f">
+                      <v:path arrowok="t" fillok="f" o:connecttype="none"/>
+                      <o:lock v:ext="edit" shapetype="t"/>
+                    </v:shapetype>
+                    <v:shape id="Straight Arrow Connector 10" o:spid="_x0000_s1036" type="#_x0000_t32" style="position:absolute;left:1552;top:2446;width:12681;height:0;visibility:visible;mso-wrap-style:square" o:connectortype="straight" o:gfxdata="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" strokecolor="#4472c4 [3204]" strokeweight="1.5pt">
+                      <v:stroke startarrow="block" endarrow="block" joinstyle="miter"/>
+                    </v:shape>
+                  </v:group>
+                  <v:rect id="Rectangle 12" o:spid="_x0000_s1037" style="position:absolute;left:86;top:172;width:11214;height:4826;visibility:visible;mso-wrap-style:square;v-text-anchor:middle" o:gfxdata="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" filled="f" strokecolor="#1f3763 [1604]" strokeweight="2.25pt">
+                    <v:textbox>
+                      <w:txbxContent>
+                        <w:p>
+                          <w:pPr>
+                            <w:jc w:val="center"/>
+                            <w:rPr>
+                              <w:color w:val="000000" w:themeColor="text1"/>
+                              <w:sz w:val="24"/>
+                              <w:szCs w:val="32"/>
+                            </w:rPr>
+                          </w:pPr>
+                          <w:proofErr w:type="spellStart"/>
+                          <w:r>
+                            <w:rPr>
+                              <w:color w:val="000000" w:themeColor="text1"/>
+                              <w:sz w:val="24"/>
+                              <w:szCs w:val="32"/>
+                            </w:rPr>
+                            <w:t>DB_Manager</w:t>
+                          </w:r>
+                          <w:proofErr w:type="spellEnd"/>
+                        </w:p>
+                      </w:txbxContent>
+                    </v:textbox>
+                  </v:rect>
+                  <v:group id="Group 34" o:spid="_x0000_s1038" style="position:absolute;left:8844;top:45;width:15697;height:6293" coordsize="15697,6292" o:gfxdata="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">
+                    <v:shape id="Text Box 14" o:spid="_x0000_s1039" type="#_x0000_t202" style="position:absolute;width:15697;height:6292;visibility:visible;mso-wrap-style:square;v-text-anchor:top" o:gfxdata="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" filled="f" stroked="f" strokeweight=".5pt">
+                      <v:textbox>
+                        <w:txbxContent>
+                          <w:p>
+                            <w:pPr>
+                              <w:jc w:val="center"/>
+                              <w:rPr>
+                                <w:sz w:val="18"/>
+                                <w:szCs w:val="21"/>
+                              </w:rPr>
+                            </w:pPr>
+                            <w:r>
+                              <w:rPr>
+                                <w:sz w:val="18"/>
+                                <w:szCs w:val="21"/>
+                              </w:rPr>
+                              <w:t xml:space="preserve">Read or Write Data </w:t>
+                            </w:r>
+                          </w:p>
+                          <w:p>
+                            <w:pPr>
+                              <w:jc w:val="center"/>
+                              <w:rPr>
+                                <w:sz w:val="18"/>
+                                <w:szCs w:val="21"/>
+                              </w:rPr>
+                            </w:pPr>
+                            <w:r>
+                              <w:rPr>
+                                <w:sz w:val="18"/>
+                                <w:szCs w:val="21"/>
+                              </w:rPr>
+                              <w:t xml:space="preserve">to </w:t>
+                            </w:r>
+                            <w:proofErr w:type="spellStart"/>
+                            <w:r>
+                              <w:rPr>
+                                <w:sz w:val="18"/>
+                                <w:szCs w:val="21"/>
+                              </w:rPr>
+                              <w:t>Dastabase</w:t>
+                            </w:r>
+                            <w:proofErr w:type="spellEnd"/>
+                          </w:p>
+                          <w:p>
+                            <w:pPr>
+                              <w:jc w:val="center"/>
+                              <w:rPr>
+                                <w:sz w:val="18"/>
+                                <w:szCs w:val="21"/>
+                              </w:rPr>
+                            </w:pPr>
+                          </w:p>
+                        </w:txbxContent>
+                      </v:textbox>
+                    </v:shape>
+                    <v:shape id="Straight Arrow Connector 17" o:spid="_x0000_s1040" type="#_x0000_t32" style="position:absolute;left:2415;top:2446;width:11214;height:0;visibility:visible;mso-wrap-style:square" o:connectortype="straight" o:gfxdata="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" strokecolor="#4472c4 [3204]" strokeweight="1.5pt">
+                      <v:stroke startarrow="block" endarrow="block" joinstyle="miter"/>
+                    </v:shape>
+                  </v:group>
+                  <v:rect id="Rectangle 18" o:spid="_x0000_s1041" style="position:absolute;left:22514;top:15268;width:11215;height:4826;visibility:visible;mso-wrap-style:square;v-text-anchor:middle" o:gfxdata="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" filled="f" strokecolor="#1f3763 [1604]" strokeweight="2.25pt">
+                    <v:textbox>
+                      <w:txbxContent>
+                        <w:p>
+                          <w:pPr>
+                            <w:jc w:val="center"/>
+                            <w:rPr>
+                              <w:color w:val="000000" w:themeColor="text1"/>
+                              <w:sz w:val="36"/>
+                              <w:szCs w:val="44"/>
+                            </w:rPr>
+                          </w:pPr>
+                          <w:r>
+                            <w:rPr>
+                              <w:color w:val="000000" w:themeColor="text1"/>
+                              <w:sz w:val="36"/>
+                              <w:szCs w:val="44"/>
+                            </w:rPr>
+                            <w:t>Task</w:t>
+                          </w:r>
+                        </w:p>
+                      </w:txbxContent>
+                    </v:textbox>
+                  </v:rect>
+                  <v:rect id="Rectangle 19" o:spid="_x0000_s1042" style="position:absolute;top:15268;width:11214;height:4826;visibility:visible;mso-wrap-style:square;v-text-anchor:middle" o:gfxdata="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" filled="f" strokecolor="#1f3763 [1604]" strokeweight="2.25pt">
+                    <v:textbox>
+                      <w:txbxContent>
+                        <w:p>
+                          <w:pPr>
+                            <w:jc w:val="center"/>
+                            <w:rPr>
+                              <w:color w:val="000000" w:themeColor="text1"/>
+                              <w:sz w:val="32"/>
+                              <w:szCs w:val="40"/>
+                            </w:rPr>
+                          </w:pPr>
+                          <w:r>
+                            <w:rPr>
+                              <w:color w:val="000000" w:themeColor="text1"/>
+                              <w:sz w:val="32"/>
+                              <w:szCs w:val="40"/>
+                            </w:rPr>
+                            <w:t>Scheduler</w:t>
+                          </w:r>
+                        </w:p>
+                      </w:txbxContent>
+                    </v:textbox>
+                  </v:rect>
+                  <v:group id="Group 36" o:spid="_x0000_s1043" style="position:absolute;left:8844;top:15228;width:15697;height:6292" coordsize="15697,6292" o:gfxdata="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">
+                    <v:shape id="Text Box 20" o:spid="_x0000_s1044" type="#_x0000_t202" style="position:absolute;width:15697;height:6292;visibility:visible;mso-wrap-style:square;v-text-anchor:top" o:gfxdata="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" filled="f" stroked="f" strokeweight=".5pt">
+                      <v:textbox>
+                        <w:txbxContent>
+                          <w:p>
+                            <w:pPr>
+                              <w:jc w:val="center"/>
+                              <w:rPr>
+                                <w:sz w:val="22"/>
+                                <w:szCs w:val="28"/>
+                              </w:rPr>
+                            </w:pPr>
+                            <w:r>
+                              <w:rPr>
+                                <w:sz w:val="22"/>
+                                <w:szCs w:val="28"/>
+                              </w:rPr>
+                              <w:t>Manage</w:t>
+                            </w:r>
+                          </w:p>
+                          <w:p>
+                            <w:pPr>
+                              <w:jc w:val="center"/>
+                              <w:rPr>
+                                <w:sz w:val="22"/>
+                                <w:szCs w:val="28"/>
+                              </w:rPr>
+                            </w:pPr>
+                          </w:p>
+                        </w:txbxContent>
+                      </v:textbox>
+                    </v:shape>
+                    <v:shape id="Straight Arrow Connector 21" o:spid="_x0000_s1045" type="#_x0000_t32" style="position:absolute;left:2415;top:2446;width:11214;height:0;visibility:visible;mso-wrap-style:square" o:connectortype="straight" o:gfxdata="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" strokecolor="#4472c4 [3204]" strokeweight="1.5pt">
+                      <v:stroke endarrow="block" joinstyle="miter"/>
+                    </v:shape>
+                  </v:group>
+                  <v:group id="Group 35" o:spid="_x0000_s1046" style="position:absolute;left:5389;top:4957;width:22428;height:10271" coordsize="22428,10270" o:gfxdata="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">
+                    <v:shape id="Text Box 22" o:spid="_x0000_s1047" type="#_x0000_t202" style="position:absolute;left:2851;top:2844;width:15697;height:6293;rotation:-1641146fd;visibility:visible;mso-wrap-style:square;v-text-anchor:top" o:gfxdata="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" filled="f" stroked="f" strokeweight=".5pt">
+                      <v:textbox>
+                        <w:txbxContent>
+                          <w:p>
+                            <w:pPr>
+                              <w:jc w:val="center"/>
+                              <w:rPr>
+                                <w:sz w:val="22"/>
+                                <w:szCs w:val="28"/>
+                              </w:rPr>
+                            </w:pPr>
+                            <w:r>
+                              <w:rPr>
+                                <w:sz w:val="22"/>
+                                <w:szCs w:val="28"/>
+                              </w:rPr>
+                              <w:t>Manage</w:t>
+                            </w:r>
+                          </w:p>
+                          <w:p>
+                            <w:pPr>
+                              <w:jc w:val="center"/>
+                              <w:rPr>
+                                <w:sz w:val="22"/>
+                                <w:szCs w:val="28"/>
+                              </w:rPr>
+                            </w:pPr>
+                          </w:p>
+                        </w:txbxContent>
+                      </v:textbox>
+                    </v:shape>
+                    <v:shape id="Straight Arrow Connector 23" o:spid="_x0000_s1048" type="#_x0000_t32" style="position:absolute;width:22428;height:10270;flip:x;visibility:visible;mso-wrap-style:square" o:connectortype="straight" o:gfxdata="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" strokecolor="#4472c4 [3204]" strokeweight="1.5pt">
+                      <v:stroke endarrow="block" joinstyle="miter"/>
+                    </v:shape>
+                  </v:group>
+                  <v:group id="Group 30" o:spid="_x0000_s1049" style="position:absolute;left:25148;top:2460;width:6293;height:15698" coordsize="6292,15697" o:gfxdata="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">
+                    <v:shape id="Text Box 26" o:spid="_x0000_s1050" type="#_x0000_t202" style="position:absolute;left:-4703;top:4703;width:15697;height:6292;rotation:-90;visibility:visible;mso-wrap-style:square;v-text-anchor:top" o:gfxdata="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" filled="f" stroked="f" strokeweight=".5pt">
+                      <v:textbox>
+                        <w:txbxContent>
+                          <w:p>
+                            <w:pPr>
+                              <w:jc w:val="center"/>
+                              <w:rPr>
+                                <w:sz w:val="22"/>
+                                <w:szCs w:val="28"/>
+                              </w:rPr>
+                            </w:pPr>
+                            <w:r>
+                              <w:rPr>
+                                <w:sz w:val="22"/>
+                                <w:szCs w:val="28"/>
+                              </w:rPr>
+                              <w:t>Create</w:t>
+                            </w:r>
+                          </w:p>
+                          <w:p>
+                            <w:pPr>
+                              <w:jc w:val="center"/>
+                              <w:rPr>
+                                <w:sz w:val="22"/>
+                                <w:szCs w:val="28"/>
+                              </w:rPr>
+                            </w:pPr>
+                          </w:p>
+                        </w:txbxContent>
+                      </v:textbox>
+                    </v:shape>
+                    <v:shape id="Straight Arrow Connector 25" o:spid="_x0000_s1051" type="#_x0000_t32" style="position:absolute;left:2704;top:2502;width:0;height:10273;visibility:visible;mso-wrap-style:square" o:connectortype="straight" o:gfxdata="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" strokecolor="#4472c4 [3204]" strokeweight="1.5pt">
+                      <v:stroke endarrow="block" joinstyle="miter"/>
+                    </v:shape>
+                  </v:group>
+                  <v:group id="Group 32" o:spid="_x0000_s1052" style="position:absolute;left:33643;top:4957;width:18072;height:12672" coordsize="18072,12671" o:gfxdata="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">
+                    <v:shape id="Text Box 27" o:spid="_x0000_s1053" type="#_x0000_t202" style="position:absolute;left:1126;top:3996;width:15697;height:6293;rotation:-2312201fd;visibility:visible;mso-wrap-style:square;v-text-anchor:top" o:gfxdata="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" filled="f" stroked="f" strokeweight=".5pt">
+                      <v:textbox>
+                        <w:txbxContent>
+                          <w:p>
+                            <w:pPr>
+                              <w:jc w:val="center"/>
+                              <w:rPr>
+                                <w:sz w:val="18"/>
+                                <w:szCs w:val="21"/>
+                              </w:rPr>
+                            </w:pPr>
+                            <w:r>
+                              <w:rPr>
+                                <w:sz w:val="18"/>
+                                <w:szCs w:val="21"/>
+                              </w:rPr>
+                              <w:t>File Data</w:t>
+                            </w:r>
+                            <w:r>
+                              <w:rPr>
+                                <w:sz w:val="18"/>
+                                <w:szCs w:val="21"/>
+                              </w:rPr>
+                              <w:t xml:space="preserve"> through</w:t>
+                            </w:r>
+                          </w:p>
+                          <w:p>
+                            <w:pPr>
+                              <w:jc w:val="center"/>
+                              <w:rPr>
+                                <w:sz w:val="18"/>
+                                <w:szCs w:val="21"/>
+                              </w:rPr>
+                            </w:pPr>
+                            <w:r>
+                              <w:rPr>
+                                <w:sz w:val="18"/>
+                                <w:szCs w:val="21"/>
+                              </w:rPr>
+                              <w:t>TCP S</w:t>
+                            </w:r>
+                            <w:r>
+                              <w:rPr>
+                                <w:rFonts w:hint="eastAsia"/>
+                                <w:sz w:val="18"/>
+                                <w:szCs w:val="21"/>
+                              </w:rPr>
+                              <w:t>ocket</w:t>
+                            </w:r>
+                            <w:r>
+                              <w:rPr>
+                                <w:sz w:val="18"/>
+                                <w:szCs w:val="21"/>
+                              </w:rPr>
+                              <w:t>s</w:t>
+                            </w:r>
+                          </w:p>
+                          <w:p>
+                            <w:pPr>
+                              <w:jc w:val="center"/>
+                              <w:rPr>
+                                <w:sz w:val="18"/>
+                                <w:szCs w:val="21"/>
+                              </w:rPr>
+                            </w:pPr>
+                          </w:p>
+                        </w:txbxContent>
+                      </v:textbox>
+                    </v:shape>
+                    <v:shape id="Straight Arrow Connector 29" o:spid="_x0000_s1054" type="#_x0000_t32" style="position:absolute;width:18072;height:12671;flip:x;visibility:visible;mso-wrap-style:square" o:connectortype="straight" o:gfxdata="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" strokecolor="#4472c4 [3204]" strokeweight="1.5pt">
+                      <v:stroke startarrow="block" endarrow="block" joinstyle="miter"/>
+                    </v:shape>
+                  </v:group>
+                </v:group>
+                <v:shape id="_x0000_s1055" type="#_x0000_t202" style="position:absolute;left:21870;top:20921;width:23548;height:3095;visibility:visible;mso-wrap-style:square;v-text-anchor:top" o:gfxdata="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" fillcolor="white [3201]" stroked="f" strokeweight=".5pt">
+                  <v:textbox>
+                    <w:txbxContent>
+                      <w:p>
+                        <w:r>
+                          <w:rPr>
+                            <w:rFonts w:hint="eastAsia"/>
+                          </w:rPr>
+                          <w:t>图</w:t>
+                        </w:r>
+                        <w:r>
+                          <w:t>4</w:t>
+                        </w:r>
+                        <w:r>
+                          <w:t>.</w:t>
+                        </w:r>
+                        <w:r>
+                          <w:t>1</w:t>
+                        </w:r>
+                        <w:r>
+                          <w:t xml:space="preserve"> </w:t>
+                        </w:r>
+                        <w:r>
+                          <w:rPr>
+                            <w:rFonts w:hint="eastAsia"/>
+                          </w:rPr>
+                          <w:t>代码结构图</w:t>
+                        </w:r>
+                      </w:p>
+                    </w:txbxContent>
+                  </v:textbox>
+                </v:shape>
+              </v:group>
+            </w:pict>
+          </mc:Fallback>
+        </mc:AlternateContent>
+      </w:r>
+    </w:p>
+    <w:p>
+      <w:pPr>
+        <w:spacing w:line="360" w:lineRule="auto"/>
+        <w:ind w:firstLine="420"/>
+        <w:rPr>
+          <w:rFonts w:ascii="SimSun" w:hAnsi="SimSun"/>
+          <w:sz w:val="24"/>
+        </w:rPr>
+      </w:pPr>
+    </w:p>
+    <w:p>
+      <w:pPr>
+        <w:spacing w:line="360" w:lineRule="auto"/>
+        <w:ind w:firstLine="420"/>
+        <w:rPr>
+          <w:rFonts w:ascii="SimSun" w:hAnsi="SimSun"/>
+          <w:sz w:val="24"/>
+        </w:rPr>
+      </w:pPr>
+    </w:p>
+    <w:p>
+      <w:pPr>
+        <w:spacing w:line="360" w:lineRule="auto"/>
+        <w:ind w:firstLine="420"/>
+        <w:rPr>
+          <w:rFonts w:ascii="SimSun" w:hAnsi="SimSun"/>
+          <w:sz w:val="24"/>
+        </w:rPr>
+      </w:pPr>
+    </w:p>
+    <w:p>
+      <w:pPr>
+        <w:spacing w:line="360" w:lineRule="auto"/>
+        <w:ind w:firstLine="420"/>
+        <w:rPr>
+          <w:rFonts w:ascii="SimSun" w:hAnsi="SimSun"/>
+          <w:sz w:val="24"/>
+        </w:rPr>
+      </w:pPr>
+    </w:p>
+    <w:p>
+      <w:pPr>
+        <w:spacing w:line="360" w:lineRule="auto"/>
+        <w:ind w:firstLine="420"/>
+        <w:rPr>
+          <w:rFonts w:ascii="SimSun" w:hAnsi="SimSun"/>
+          <w:sz w:val="24"/>
+        </w:rPr>
+      </w:pPr>
+    </w:p>
+    <w:p>
+      <w:pPr>
+        <w:spacing w:line="360" w:lineRule="auto"/>
+        <w:ind w:firstLine="420"/>
+        <w:rPr>
+          <w:rFonts w:ascii="SimSun" w:hAnsi="SimSun"/>
+          <w:sz w:val="24"/>
+        </w:rPr>
+      </w:pPr>
+    </w:p>
+    <w:p>
+      <w:pPr>
+        <w:spacing w:line="360" w:lineRule="auto"/>
+        <w:ind w:firstLine="420"/>
+        <w:rPr>
+          <w:rFonts w:ascii="SimSun" w:hAnsi="SimSun"/>
+          <w:sz w:val="24"/>
+        </w:rPr>
+      </w:pPr>
+    </w:p>
+    <w:p>
+      <w:pPr>
+        <w:spacing w:line="360" w:lineRule="auto"/>
+        <w:rPr>
+          <w:rFonts w:ascii="SimSun" w:hAnsi="SimSun" w:hint="eastAsia"/>
+          <w:sz w:val="24"/>
+        </w:rPr>
+      </w:pPr>
+    </w:p>
+    <w:p>
+      <w:pPr>
+        <w:rPr>
+          <w:rFonts w:ascii="SimSun" w:hAnsi="SimSun"/>
+        </w:rPr>
+      </w:pPr>
+      <w:r>
+        <w:rPr>
+          <w:b/>
+          <w:sz w:val="28"/>
+          <w:szCs w:val="28"/>
+        </w:rPr>
+        <w:t>4.</w:t>
+      </w:r>
+      <w:r>
+        <w:rPr>
+          <w:b/>
+          <w:sz w:val="28"/>
+          <w:szCs w:val="28"/>
+        </w:rPr>
+        <w:t>2</w:t>
+      </w:r>
+      <w:r>
+        <w:rPr>
+          <w:rFonts w:ascii="SimHei" w:eastAsia="SimHei" w:hAnsi="SimSun" w:hint="eastAsia"/>
+          <w:sz w:val="28"/>
+          <w:szCs w:val="28"/>
+        </w:rPr>
+        <w:t xml:space="preserve"> </w:t>
+      </w:r>
+      <w:r>
+        <w:rPr>
+          <w:rFonts w:ascii="SimHei" w:eastAsia="SimHei" w:hAnsi="SimSun"/>
+          <w:sz w:val="28"/>
+          <w:szCs w:val="28"/>
+        </w:rPr>
+        <w:t xml:space="preserve"> </w:t>
+      </w:r>
+      <w:r>
+        <w:rPr>
+          <w:rFonts w:ascii="SimHei" w:eastAsia="SimHei" w:hAnsi="SimSun" w:hint="eastAsia"/>
+          <w:sz w:val="28"/>
+          <w:szCs w:val="28"/>
+        </w:rPr>
+        <w:t>数据库交互代码模块（</w:t>
+      </w:r>
+      <w:proofErr w:type="spellStart"/>
+      <w:r>
+        <w:rPr>
+          <w:rFonts w:ascii="SimHei" w:eastAsia="SimHei" w:hAnsi="SimSun" w:hint="eastAsia"/>
+          <w:sz w:val="28"/>
+          <w:szCs w:val="28"/>
+        </w:rPr>
+        <w:t>D</w:t>
+      </w:r>
+      <w:r>
+        <w:rPr>
+          <w:rFonts w:ascii="SimHei" w:eastAsia="SimHei" w:hAnsi="SimSun"/>
+          <w:sz w:val="28"/>
+          <w:szCs w:val="28"/>
+        </w:rPr>
+        <w:t>B_M</w:t>
+      </w:r>
+      <w:r>
+        <w:rPr>
+          <w:rFonts w:ascii="SimHei" w:eastAsia="SimHei" w:hAnsi="SimSun" w:hint="eastAsia"/>
+          <w:sz w:val="28"/>
+          <w:szCs w:val="28"/>
+        </w:rPr>
+        <w:t>anager</w:t>
+      </w:r>
+      <w:proofErr w:type="spellEnd"/>
+      <w:r>
+        <w:rPr>
+          <w:rFonts w:ascii="SimHei" w:eastAsia="SimHei" w:hAnsi="SimSun" w:hint="eastAsia"/>
+          <w:sz w:val="28"/>
+          <w:szCs w:val="28"/>
+        </w:rPr>
+        <w:t>）</w:t>
+      </w:r>
+    </w:p>
+    <w:p>
+      <w:pPr>
+        <w:spacing w:line="360" w:lineRule="auto"/>
+        <w:ind w:firstLine="420"/>
+        <w:rPr>
+          <w:rFonts w:ascii="SimSun" w:hAnsi="SimSun"/>
+          <w:sz w:val="24"/>
+        </w:rPr>
+      </w:pPr>
+      <w:r>
+        <w:rPr>
+          <w:rFonts w:ascii="SimSun" w:hAnsi="SimSun" w:hint="eastAsia"/>
+          <w:sz w:val="24"/>
+        </w:rPr>
+        <w:t>所有与数据库相关的交互代码全部通过数据库交互代码模块执行。其他模块不直接与数据库产生交互。</w:t>
+      </w:r>
+      <w:proofErr w:type="spellStart"/>
+      <w:r>
+        <w:rPr>
+          <w:rFonts w:ascii="SimSun" w:hAnsi="SimSun" w:hint="eastAsia"/>
+          <w:sz w:val="24"/>
+        </w:rPr>
+        <w:t>Fishield</w:t>
+      </w:r>
+      <w:proofErr w:type="spellEnd"/>
+      <w:r>
+        <w:rPr>
+          <w:rFonts w:ascii="SimSun" w:hAnsi="SimSun" w:hint="eastAsia"/>
+          <w:sz w:val="24"/>
+        </w:rPr>
+        <w:t>使用的是</w:t>
+      </w:r>
+      <w:proofErr w:type="spellStart"/>
+      <w:r>
+        <w:rPr>
+          <w:rFonts w:ascii="SimSun" w:hAnsi="SimSun" w:hint="eastAsia"/>
+          <w:sz w:val="24"/>
+        </w:rPr>
+        <w:t>mysql</w:t>
+      </w:r>
+      <w:proofErr w:type="spellEnd"/>
+      <w:r>
+        <w:rPr>
+          <w:rFonts w:ascii="SimSun" w:hAnsi="SimSun" w:hint="eastAsia"/>
+          <w:sz w:val="24"/>
+        </w:rPr>
+        <w:t>数据库，数据库中主要存储了用户密码信息以及各项上传/下载任务的完成进度。</w:t>
+      </w:r>
+    </w:p>
+    <w:p>
+      <w:pPr>
+        <w:spacing w:line="360" w:lineRule="auto"/>
+        <w:ind w:firstLine="420"/>
+        <w:rPr>
+          <w:rFonts w:ascii="SimSun" w:hAnsi="SimSun" w:hint="eastAsia"/>
+          <w:sz w:val="24"/>
+        </w:rPr>
+      </w:pPr>
+    </w:p>
+    <w:p>
+      <w:pPr>
+        <w:rPr>
+          <w:rFonts w:ascii="SimSun" w:hAnsi="SimSun"/>
+        </w:rPr>
+      </w:pPr>
+      <w:r>
+        <w:rPr>
+          <w:b/>
+          <w:sz w:val="28"/>
+          <w:szCs w:val="28"/>
+        </w:rPr>
+        <w:t>4.</w:t>
+      </w:r>
+      <w:r>
+        <w:rPr>
+          <w:b/>
+          <w:sz w:val="28"/>
+          <w:szCs w:val="28"/>
+        </w:rPr>
+        <w:t>3</w:t>
+      </w:r>
+      <w:r>
+        <w:rPr>
+          <w:rFonts w:ascii="SimHei" w:eastAsia="SimHei" w:hAnsi="SimSun" w:hint="eastAsia"/>
+          <w:sz w:val="28"/>
+          <w:szCs w:val="28"/>
+        </w:rPr>
+        <w:t xml:space="preserve"> </w:t>
+      </w:r>
+      <w:r>
+        <w:rPr>
+          <w:rFonts w:ascii="SimHei" w:eastAsia="SimHei" w:hAnsi="SimSun"/>
+          <w:sz w:val="28"/>
+          <w:szCs w:val="28"/>
+        </w:rPr>
+        <w:t xml:space="preserve"> </w:t>
+      </w:r>
+      <w:r>
+        <w:rPr>
+          <w:rFonts w:ascii="SimHei" w:eastAsia="SimHei" w:hAnsi="SimSun" w:hint="eastAsia"/>
+          <w:sz w:val="28"/>
+          <w:szCs w:val="28"/>
+        </w:rPr>
+        <w:t>服务器代码模块</w:t>
+      </w:r>
+      <w:r>
+        <w:rPr>
+          <w:rFonts w:ascii="SimHei" w:eastAsia="SimHei" w:hAnsi="SimSun" w:hint="eastAsia"/>
+          <w:sz w:val="28"/>
+          <w:szCs w:val="28"/>
+        </w:rPr>
+        <w:t>（</w:t>
+      </w:r>
+      <w:r>
+        <w:rPr>
+          <w:rFonts w:ascii="SimHei" w:eastAsia="SimHei" w:hAnsi="SimSun"/>
+          <w:sz w:val="28"/>
+          <w:szCs w:val="28"/>
+        </w:rPr>
+        <w:t>S</w:t>
+      </w:r>
+      <w:r>
+        <w:rPr>
+          <w:rFonts w:ascii="SimHei" w:eastAsia="SimHei" w:hAnsi="SimSun" w:hint="eastAsia"/>
+          <w:sz w:val="28"/>
+          <w:szCs w:val="28"/>
+        </w:rPr>
+        <w:t>erver</w:t>
+      </w:r>
+      <w:r>
+        <w:rPr>
+          <w:rFonts w:ascii="SimHei" w:eastAsia="SimHei" w:hAnsi="SimSun" w:hint="eastAsia"/>
+          <w:sz w:val="28"/>
+          <w:szCs w:val="28"/>
+        </w:rPr>
+        <w:t>）</w:t>
+      </w:r>
+    </w:p>
+    <w:p>
+      <w:pPr>
+        <w:spacing w:line="360" w:lineRule="auto"/>
+        <w:ind w:firstLine="420"/>
+        <w:rPr>
+          <w:rFonts w:ascii="SimSun" w:hAnsi="SimSun"/>
+          <w:sz w:val="24"/>
+        </w:rPr>
+      </w:pPr>
+      <w:r>
+        <w:rPr>
+          <w:rFonts w:ascii="SimSun" w:hAnsi="SimSun" w:hint="eastAsia"/>
+          <w:sz w:val="24"/>
+        </w:rPr>
+        <w:t>服务器代码模块是整个项目的核心，这个模块与其他所有模块都有交互。</w:t>
+      </w:r>
+    </w:p>
+    <w:p>
+      <w:pPr>
+        <w:spacing w:line="360" w:lineRule="auto"/>
+        <w:ind w:firstLine="420"/>
+        <w:rPr>
+          <w:rFonts w:ascii="SimSun" w:hAnsi="SimSun"/>
+          <w:sz w:val="24"/>
+        </w:rPr>
+      </w:pPr>
+      <w:r>
+        <w:rPr>
+          <w:rFonts w:ascii="SimSun" w:hAnsi="SimSun" w:hint="eastAsia"/>
+          <w:sz w:val="24"/>
+        </w:rPr>
+        <w:t>服务器模块与客户端模块通过T</w:t>
+      </w:r>
+      <w:r>
+        <w:rPr>
+          <w:rFonts w:ascii="SimSun" w:hAnsi="SimSun"/>
+          <w:sz w:val="24"/>
+        </w:rPr>
+        <w:t>CP S</w:t>
+      </w:r>
+      <w:r>
+        <w:rPr>
+          <w:rFonts w:ascii="SimSun" w:hAnsi="SimSun" w:hint="eastAsia"/>
+          <w:sz w:val="24"/>
+        </w:rPr>
+        <w:t>ocket传递上一节提及的</w:t>
+      </w:r>
+      <w:proofErr w:type="spellStart"/>
+      <w:r>
+        <w:rPr>
+          <w:rFonts w:ascii="SimSun" w:hAnsi="SimSun" w:hint="eastAsia"/>
+          <w:sz w:val="24"/>
+        </w:rPr>
+        <w:t>Fishield_</w:t>
+      </w:r>
+      <w:r>
+        <w:rPr>
+          <w:rFonts w:ascii="SimSun" w:hAnsi="SimSun"/>
+          <w:sz w:val="24"/>
+        </w:rPr>
+        <w:t>Request</w:t>
+      </w:r>
+      <w:proofErr w:type="spellEnd"/>
+      <w:r>
+        <w:rPr>
+          <w:rFonts w:ascii="SimSun" w:hAnsi="SimSun" w:hint="eastAsia"/>
+          <w:sz w:val="24"/>
+        </w:rPr>
+        <w:t>以及</w:t>
+      </w:r>
+      <w:proofErr w:type="spellStart"/>
+      <w:r>
+        <w:rPr>
+          <w:rFonts w:ascii="SimSun" w:hAnsi="SimSun" w:hint="eastAsia"/>
+          <w:sz w:val="24"/>
+        </w:rPr>
+        <w:t>Fishield</w:t>
+      </w:r>
+      <w:r>
+        <w:rPr>
+          <w:rFonts w:ascii="SimSun" w:hAnsi="SimSun"/>
+          <w:sz w:val="24"/>
+        </w:rPr>
+        <w:t>_Response</w:t>
+      </w:r>
+      <w:proofErr w:type="spellEnd"/>
+      <w:r>
+        <w:rPr>
+          <w:rFonts w:ascii="SimSun" w:hAnsi="SimSun" w:hint="eastAsia"/>
+          <w:sz w:val="24"/>
+        </w:rPr>
+        <w:t>数据。这部分信息主要是控制信息，起到发起/终止/修改任务的作用。</w:t>
+      </w:r>
+    </w:p>
+    <w:p>
+      <w:pPr>
+        <w:spacing w:line="360" w:lineRule="auto"/>
+        <w:ind w:firstLine="420"/>
+        <w:rPr>
+          <w:rFonts w:ascii="SimSun" w:hAnsi="SimSun"/>
+          <w:sz w:val="24"/>
+        </w:rPr>
+      </w:pPr>
+      <w:r>
+        <w:rPr>
+          <w:rFonts w:ascii="SimSun" w:hAnsi="SimSun" w:hint="eastAsia"/>
+          <w:sz w:val="24"/>
+        </w:rPr>
+        <w:t>在接到客户端发来的新建上传/下载任务的请求后，服务器端代码模块会创建一个任务对象（Task），并将这个对象交给调度器模块（Scheduler）统一调度管理。</w:t>
+      </w:r>
+      <w:r>
+        <w:rPr>
+          <w:rFonts w:ascii="SimSun" w:hAnsi="SimSun" w:hint="eastAsia"/>
+          <w:sz w:val="24"/>
+        </w:rPr>
+        <w:t>并将相应数据通过数据库交互模块（</w:t>
+      </w:r>
+      <w:proofErr w:type="spellStart"/>
+      <w:r>
+        <w:rPr>
+          <w:rFonts w:ascii="SimSun" w:hAnsi="SimSun" w:hint="eastAsia"/>
+          <w:sz w:val="24"/>
+        </w:rPr>
+        <w:t>D</w:t>
+      </w:r>
+      <w:r>
+        <w:rPr>
+          <w:rFonts w:ascii="SimSun" w:hAnsi="SimSun"/>
+          <w:sz w:val="24"/>
+        </w:rPr>
+        <w:t>B_M</w:t>
+      </w:r>
+      <w:r>
+        <w:rPr>
+          <w:rFonts w:ascii="SimSun" w:hAnsi="SimSun" w:hint="eastAsia"/>
+          <w:sz w:val="24"/>
+        </w:rPr>
+        <w:t>anager</w:t>
+      </w:r>
+      <w:proofErr w:type="spellEnd"/>
+      <w:r>
+        <w:rPr>
+          <w:rFonts w:ascii="SimSun" w:hAnsi="SimSun" w:hint="eastAsia"/>
+          <w:sz w:val="24"/>
+        </w:rPr>
+        <w:t>）写入持久化的</w:t>
+      </w:r>
+      <w:proofErr w:type="spellStart"/>
+      <w:r>
+        <w:rPr>
+          <w:rFonts w:ascii="SimSun" w:hAnsi="SimSun"/>
+          <w:sz w:val="24"/>
+        </w:rPr>
+        <w:t>M</w:t>
+      </w:r>
+      <w:r>
+        <w:rPr>
+          <w:rFonts w:ascii="SimSun" w:hAnsi="SimSun" w:hint="eastAsia"/>
+          <w:sz w:val="24"/>
+        </w:rPr>
+        <w:t>ysql</w:t>
+      </w:r>
+      <w:proofErr w:type="spellEnd"/>
+      <w:r>
+        <w:rPr>
+          <w:rFonts w:ascii="SimSun" w:hAnsi="SimSun" w:hint="eastAsia"/>
+          <w:sz w:val="24"/>
+        </w:rPr>
+        <w:t>数据库。</w:t>
+      </w:r>
+    </w:p>
+    <w:p>
+      <w:pPr>
+        <w:spacing w:line="360" w:lineRule="auto"/>
+        <w:ind w:firstLine="420"/>
+        <w:rPr>
+          <w:rFonts w:ascii="SimSun" w:hAnsi="SimSun"/>
+          <w:sz w:val="24"/>
+        </w:rPr>
+      </w:pPr>
+      <w:r>
+        <w:rPr>
+          <w:rFonts w:ascii="SimSun" w:hAnsi="SimSun" w:hint="eastAsia"/>
+          <w:sz w:val="24"/>
+        </w:rPr>
+        <w:lastRenderedPageBreak/>
+        <w:t>在</w:t>
+      </w:r>
+      <w:r>
+        <w:rPr>
+          <w:rFonts w:ascii="SimSun" w:hAnsi="SimSun" w:hint="eastAsia"/>
+          <w:sz w:val="24"/>
+        </w:rPr>
+        <w:t>调度器模块（Scheduler）</w:t>
+      </w:r>
+      <w:r>
+        <w:rPr>
+          <w:rFonts w:ascii="SimSun" w:hAnsi="SimSun" w:hint="eastAsia"/>
+          <w:sz w:val="24"/>
+        </w:rPr>
+        <w:t>的调度下，任务（Task）对象会与客户端建立起T</w:t>
+      </w:r>
+      <w:r>
+        <w:rPr>
+          <w:rFonts w:ascii="SimSun" w:hAnsi="SimSun"/>
+          <w:sz w:val="24"/>
+        </w:rPr>
+        <w:t>CP S</w:t>
+      </w:r>
+      <w:r>
+        <w:rPr>
+          <w:rFonts w:ascii="SimSun" w:hAnsi="SimSun" w:hint="eastAsia"/>
+          <w:sz w:val="24"/>
+        </w:rPr>
+        <w:t>ocket通信渠道，并在该Socket中发送/接收所指定的文件。</w:t>
+      </w:r>
+    </w:p>
+    <w:p>
+      <w:pPr>
+        <w:spacing w:line="360" w:lineRule="auto"/>
+        <w:ind w:firstLine="420"/>
+        <w:rPr>
+          <w:rFonts w:ascii="SimSun" w:hAnsi="SimSun"/>
+          <w:sz w:val="24"/>
+        </w:rPr>
+      </w:pPr>
+    </w:p>
+    <w:p>
+      <w:pPr>
+        <w:rPr>
+          <w:rFonts w:ascii="SimSun" w:hAnsi="SimSun"/>
+        </w:rPr>
+      </w:pPr>
+      <w:r>
+        <w:rPr>
+          <w:b/>
+          <w:sz w:val="28"/>
+          <w:szCs w:val="28"/>
+        </w:rPr>
+        <w:t>4.</w:t>
+      </w:r>
+      <w:r>
+        <w:rPr>
+          <w:b/>
+          <w:sz w:val="28"/>
+          <w:szCs w:val="28"/>
+        </w:rPr>
+        <w:t>4</w:t>
+      </w:r>
+      <w:r>
+        <w:rPr>
+          <w:rFonts w:ascii="SimHei" w:eastAsia="SimHei" w:hAnsi="SimSun" w:hint="eastAsia"/>
+          <w:sz w:val="28"/>
+          <w:szCs w:val="28"/>
+        </w:rPr>
+        <w:t xml:space="preserve"> </w:t>
+      </w:r>
+      <w:r>
+        <w:rPr>
+          <w:rFonts w:ascii="SimHei" w:eastAsia="SimHei" w:hAnsi="SimSun"/>
+          <w:sz w:val="28"/>
+          <w:szCs w:val="28"/>
+        </w:rPr>
+        <w:t xml:space="preserve"> </w:t>
+      </w:r>
+      <w:r>
+        <w:rPr>
+          <w:rFonts w:ascii="SimHei" w:eastAsia="SimHei" w:hAnsi="SimSun" w:hint="eastAsia"/>
+          <w:sz w:val="28"/>
+          <w:szCs w:val="28"/>
+        </w:rPr>
+        <w:t>调度器模块（Scheduler）</w:t>
+      </w:r>
+    </w:p>
+    <w:p>
+      <w:pPr>
+        <w:spacing w:line="360" w:lineRule="auto"/>
+        <w:ind w:firstLine="420"/>
+        <w:rPr>
+          <w:rFonts w:ascii="SimSun" w:hAnsi="SimSun"/>
+          <w:sz w:val="24"/>
+        </w:rPr>
+      </w:pPr>
+      <w:r>
+        <w:rPr>
+          <w:rFonts w:ascii="SimSun" w:hAnsi="SimSun" w:hint="eastAsia"/>
+          <w:sz w:val="24"/>
+        </w:rPr>
+        <w:t>调度器模块拥有一个任务池（Task</w:t>
+      </w:r>
+      <w:r>
+        <w:rPr>
+          <w:rFonts w:ascii="SimSun" w:hAnsi="SimSun"/>
+          <w:sz w:val="24"/>
+        </w:rPr>
+        <w:t xml:space="preserve"> P</w:t>
+      </w:r>
+      <w:r>
+        <w:rPr>
+          <w:rFonts w:ascii="SimSun" w:hAnsi="SimSun" w:hint="eastAsia"/>
+          <w:sz w:val="24"/>
+        </w:rPr>
+        <w:t>ool），其中记录了所有当前处于活跃状态的任务。调度器模块会分离出一个线程通过轮询（Polling）的方式检查每一个任务，并根据每个任务各自不同的状态作出调整、更新调度数据。</w:t>
+      </w:r>
+    </w:p>
+    <w:p>
+      <w:pPr>
+        <w:spacing w:line="360" w:lineRule="auto"/>
+        <w:ind w:firstLine="420"/>
+        <w:rPr>
+          <w:rFonts w:ascii="SimSun" w:hAnsi="SimSun"/>
+          <w:sz w:val="24"/>
+        </w:rPr>
+      </w:pPr>
+    </w:p>
+    <w:p>
+      <w:pPr>
+        <w:rPr>
+          <w:rFonts w:ascii="SimSun" w:hAnsi="SimSun"/>
+        </w:rPr>
+      </w:pPr>
+      <w:r>
+        <w:rPr>
+          <w:b/>
+          <w:sz w:val="28"/>
+          <w:szCs w:val="28"/>
+        </w:rPr>
+        <w:t>4.</w:t>
+      </w:r>
+      <w:r>
+        <w:rPr>
+          <w:b/>
+          <w:sz w:val="28"/>
+          <w:szCs w:val="28"/>
+        </w:rPr>
+        <w:t>5</w:t>
+      </w:r>
+      <w:r>
+        <w:rPr>
+          <w:rFonts w:ascii="SimHei" w:eastAsia="SimHei" w:hAnsi="SimSun" w:hint="eastAsia"/>
+          <w:sz w:val="28"/>
+          <w:szCs w:val="28"/>
+        </w:rPr>
+        <w:t xml:space="preserve"> </w:t>
+      </w:r>
+      <w:r>
+        <w:rPr>
+          <w:rFonts w:ascii="SimHei" w:eastAsia="SimHei" w:hAnsi="SimSun"/>
+          <w:sz w:val="28"/>
+          <w:szCs w:val="28"/>
+        </w:rPr>
+        <w:t xml:space="preserve"> </w:t>
+      </w:r>
+      <w:r>
+        <w:rPr>
+          <w:rFonts w:ascii="SimHei" w:eastAsia="SimHei" w:hAnsi="SimSun" w:hint="eastAsia"/>
+          <w:sz w:val="28"/>
+          <w:szCs w:val="28"/>
+        </w:rPr>
+        <w:t>任务模块</w:t>
+      </w:r>
+      <w:r>
+        <w:rPr>
+          <w:rFonts w:ascii="SimHei" w:eastAsia="SimHei" w:hAnsi="SimSun" w:hint="eastAsia"/>
+          <w:sz w:val="28"/>
+          <w:szCs w:val="28"/>
+        </w:rPr>
+        <w:t>（</w:t>
+      </w:r>
+      <w:r>
+        <w:rPr>
+          <w:rFonts w:ascii="SimHei" w:eastAsia="SimHei" w:hAnsi="SimSun"/>
+          <w:sz w:val="28"/>
+          <w:szCs w:val="28"/>
+        </w:rPr>
+        <w:t>T</w:t>
+      </w:r>
+      <w:r>
+        <w:rPr>
+          <w:rFonts w:ascii="SimHei" w:eastAsia="SimHei" w:hAnsi="SimSun" w:hint="eastAsia"/>
+          <w:sz w:val="28"/>
+          <w:szCs w:val="28"/>
+        </w:rPr>
+        <w:t>ask</w:t>
+      </w:r>
+      <w:r>
+        <w:rPr>
+          <w:rFonts w:ascii="SimHei" w:eastAsia="SimHei" w:hAnsi="SimSun" w:hint="eastAsia"/>
+          <w:sz w:val="28"/>
+          <w:szCs w:val="28"/>
+        </w:rPr>
+        <w:t>）</w:t>
+      </w:r>
+    </w:p>
+    <w:p>
+      <w:pPr>
+        <w:spacing w:line="360" w:lineRule="auto"/>
+        <w:ind w:firstLine="420"/>
+        <w:rPr>
+          <w:rFonts w:ascii="SimSun" w:hAnsi="SimSun"/>
+          <w:sz w:val="24"/>
+        </w:rPr>
+      </w:pPr>
+      <w:r>
+        <w:rPr>
+          <w:rFonts w:ascii="SimSun" w:hAnsi="SimSun" w:hint="eastAsia"/>
+          <w:sz w:val="24"/>
+        </w:rPr>
+        <w:t>任务模块负责真正完成上传/下载文件的过程。任务模块负责与客户端程序建立T</w:t>
+      </w:r>
+      <w:r>
+        <w:rPr>
+          <w:rFonts w:ascii="SimSun" w:hAnsi="SimSun"/>
+          <w:sz w:val="24"/>
+        </w:rPr>
+        <w:t>CP</w:t>
+      </w:r>
+      <w:r>
+        <w:rPr>
+          <w:rFonts w:ascii="SimSun" w:hAnsi="SimSun" w:hint="eastAsia"/>
+          <w:sz w:val="24"/>
+        </w:rPr>
+        <w:t>通信管道，并传输文件。传输文件的时候将文件切分成若干定长的包裹（Packet），以包裹为最小单位依次传递。并在每次传递完一个包裹的时候更新任务状态，检查包裹是否正确传递，实现应用层的可靠数据传输以及断点续传功能。</w:t>
+      </w:r>
+    </w:p>
+    <w:p>
+      <w:pPr>
+        <w:spacing w:line="360" w:lineRule="auto"/>
+        <w:ind w:firstLine="420"/>
+        <w:rPr>
+          <w:rFonts w:ascii="SimSun" w:hAnsi="SimSun" w:hint="eastAsia"/>
+          <w:sz w:val="24"/>
+        </w:rPr>
+      </w:pPr>
+      <w:r>
+        <w:rPr>
+          <w:noProof/>
+        </w:rPr>
+        <mc:AlternateContent>
+          <mc:Choice Requires="wps">
+            <w:drawing>
+              <wp:anchor distT="0" distB="0" distL="114300" distR="114300" simplePos="0" relativeHeight="251692032" behindDoc="0" locked="0" layoutInCell="1" allowOverlap="1" wp14:anchorId="37A2A9CF" wp14:editId="5DAC2F52">
+                <wp:simplePos x="0" y="0"/>
+                <wp:positionH relativeFrom="column">
+                  <wp:posOffset>1189822</wp:posOffset>
+                </wp:positionH>
+                <wp:positionV relativeFrom="paragraph">
+                  <wp:posOffset>3514988</wp:posOffset>
+                </wp:positionV>
+                <wp:extent cx="2354757" cy="309528"/>
+                <wp:effectExtent l="0" t="0" r="0" b="0"/>
+                <wp:wrapNone/>
+                <wp:docPr id="42" name="文本框 23"/>
+                <wp:cNvGraphicFramePr/>
+                <a:graphic xmlns:a="http://schemas.openxmlformats.org/drawingml/2006/main">
+                  <a:graphicData uri="http://schemas.microsoft.com/office/word/2010/wordprocessingShape">
+                    <wps:wsp>
+                      <wps:cNvSpPr txBox="1"/>
+                      <wps:spPr>
+                        <a:xfrm>
+                          <a:off x="0" y="0"/>
+                          <a:ext cx="2354757" cy="309528"/>
+                        </a:xfrm>
+                        <a:prstGeom prst="rect">
+                          <a:avLst/>
+                        </a:prstGeom>
+                        <a:solidFill>
+                          <a:schemeClr val="lt1"/>
+                        </a:solidFill>
+                        <a:ln w="6350">
+                          <a:noFill/>
+                        </a:ln>
+                      </wps:spPr>
+                      <wps:txbx>
+                        <w:txbxContent>
+                          <w:p>
+                            <w:r>
+                              <w:rPr>
+                                <w:rFonts w:hint="eastAsia"/>
+                              </w:rPr>
+                              <w:t>图</w:t>
+                            </w:r>
+                            <w:r>
+                              <w:t>4.</w:t>
+                            </w:r>
+                            <w:r>
+                              <w:t>2</w:t>
+                            </w:r>
+                            <w:r>
+                              <w:t xml:space="preserve"> </w:t>
+                            </w:r>
+                            <w:r>
+                              <w:rPr>
+                                <w:rFonts w:hint="eastAsia"/>
+                              </w:rPr>
+                              <w:t>任务状态</w:t>
+                            </w:r>
+                          </w:p>
+                        </w:txbxContent>
+                      </wps:txbx>
+                      <wps:bodyPr rot="0" spcFirstLastPara="0" vertOverflow="overflow" horzOverflow="overflow" vert="horz" wrap="square" lIns="91440" tIns="45720" rIns="91440" bIns="45720" numCol="1" spcCol="0" rtlCol="0" fromWordArt="0" anchor="t" anchorCtr="0" forceAA="0" compatLnSpc="1">
+                        <a:prstTxWarp prst="textNoShape">
+                          <a:avLst/>
+                        </a:prstTxWarp>
+                        <a:noAutofit/>
+                      </wps:bodyPr>
+                    </wps:wsp>
+                  </a:graphicData>
+                </a:graphic>
+              </wp:anchor>
+            </w:drawing>
+          </mc:Choice>
+          <mc:Fallback>
+            <w:pict>
+              <v:shape w14:anchorId="37A2A9CF" id="_x0000_s1056" type="#_x0000_t202" style="position:absolute;left:0;text-align:left;margin-left:93.7pt;margin-top:276.75pt;width:185.4pt;height:24.35pt;z-index:251692032;visibility:visible;mso-wrap-style:square;mso-wrap-distance-left:9pt;mso-wrap-distance-top:0;mso-wrap-distance-right:9pt;mso-wrap-distance-bottom:0;mso-position-horizontal:absolute;mso-position-horizontal-relative:text;mso-position-vertical:absolute;mso-position-vertical-relative:text;v-text-anchor:top" o:gfxdata="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" fillcolor="white [3201]" stroked="f" strokeweight=".5pt">
+                <v:textbox>
+                  <w:txbxContent>
+                    <w:p>
+                      <w:r>
+                        <w:rPr>
+                          <w:rFonts w:hint="eastAsia"/>
+                        </w:rPr>
+                        <w:t>图</w:t>
+                      </w:r>
+                      <w:r>
+                        <w:t>4.</w:t>
+                      </w:r>
+                      <w:r>
+                        <w:t>2</w:t>
+                      </w:r>
+                      <w:r>
+                        <w:t xml:space="preserve"> </w:t>
+                      </w:r>
+                      <w:r>
+                        <w:rPr>
+                          <w:rFonts w:hint="eastAsia"/>
+                        </w:rPr>
+                        <w:t>任务状态</w:t>
+                      </w:r>
+                    </w:p>
+                  </w:txbxContent>
+                </v:textbox>
+              </v:shape>
+            </w:pict>
+          </mc:Fallback>
+        </mc:AlternateContent>
+      </w:r>
+      <w:r>
+        <w:rPr>
+          <w:rFonts w:ascii="SimSun" w:hAnsi="SimSun" w:hint="eastAsia"/>
+          <w:noProof/>
+          <w:sz w:val="24"/>
+        </w:rPr>
+        <w:drawing>
+          <wp:inline distT="0" distB="0" distL="0" distR="0" wp14:anchorId="6BFE0150" wp14:editId="50D1B349">
+            <wp:extent cx="3153287" cy="3501018"/>
+            <wp:effectExtent l="0" t="0" r="0" b="4445"/>
+            <wp:docPr id="41" name="Picture 41" descr="A screenshot of a cell phone&#10;&#10;Description automatically generated"/>
+            <wp:cNvGraphicFramePr>
+              <a:graphicFrameLocks xmlns:a="http://schemas.openxmlformats.org/drawingml/2006/main" noChangeAspect="1"/>
+            </wp:cNvGraphicFramePr>
+            <a:graphic xmlns:a="http://schemas.openxmlformats.org/drawingml/2006/main">
+              <a:graphicData uri="http://schemas.openxmlformats.org/drawingml/2006/picture">
+                <pic:pic xmlns:pic="http://schemas.openxmlformats.org/drawingml/2006/picture">
+                  <pic:nvPicPr>
+                    <pic:cNvPr id="41" name="Task.png"/>
+                    <pic:cNvPicPr/>
+                  </pic:nvPicPr>
+                  <pic:blipFill>
+                    <a:blip r:embed="rId11" cstate="print">
+                      <a:extLst>
+                        <a:ext uri="{28A0092B-C50C-407E-A947-70E740481C1C}">
+                          <a14:useLocalDpi xmlns:a14="http://schemas.microsoft.com/office/drawing/2010/main" val="0"/>
+                        </a:ext>
+                      </a:extLst>
+                    </a:blip>
+                    <a:stretch>
+                      <a:fillRect/>
+                    </a:stretch>
+                  </pic:blipFill>
+                  <pic:spPr>
+                    <a:xfrm>
+                      <a:off x="0" y="0"/>
+                      <a:ext cx="3175046" cy="3525176"/>
+                    </a:xfrm>
+                    <a:prstGeom prst="rect">
+                      <a:avLst/>
+                    </a:prstGeom>
+                  </pic:spPr>
+                </pic:pic>
+              </a:graphicData>
+            </a:graphic>
+          </wp:inline>
+        </w:drawing>
+      </w:r>
+    </w:p>
+    <w:p>
+      <w:pPr>
+        <w:spacing w:line="360" w:lineRule="auto"/>
+        <w:ind w:firstLine="420"/>
+        <w:rPr>
+          <w:rFonts w:ascii="SimSun" w:hAnsi="SimSun"/>
+          <w:sz w:val="24"/>
+        </w:rPr>
+      </w:pPr>
+    </w:p>
+    <w:p>
+      <w:pPr>
+        <w:spacing w:line="360" w:lineRule="auto"/>
+        <w:ind w:firstLine="420"/>
+        <w:rPr>
+          <w:rFonts w:ascii="SimSun" w:hAnsi="SimSun"/>
+          <w:sz w:val="24"/>
+        </w:rPr>
+      </w:pPr>
+      <w:r>
+        <w:rPr>
+          <w:rFonts w:ascii="SimSun" w:hAnsi="SimSun" w:hint="eastAsia"/>
+          <w:sz w:val="24"/>
+        </w:rPr>
+        <w:t>在实现中，每个任务从开始到完成，一共被分为了1</w:t>
+      </w:r>
+      <w:r>
+        <w:rPr>
+          <w:rFonts w:ascii="SimSun" w:hAnsi="SimSun"/>
+          <w:sz w:val="24"/>
+        </w:rPr>
+        <w:t>6</w:t>
+      </w:r>
+      <w:r>
+        <w:rPr>
+          <w:rFonts w:ascii="SimSun" w:hAnsi="SimSun" w:hint="eastAsia"/>
+          <w:sz w:val="24"/>
+        </w:rPr>
+        <w:t>个可能出现的状态，如图4</w:t>
+      </w:r>
+      <w:r>
+        <w:rPr>
+          <w:rFonts w:ascii="SimSun" w:hAnsi="SimSun"/>
+          <w:sz w:val="24"/>
+        </w:rPr>
+        <w:t>.2</w:t>
+      </w:r>
+      <w:r>
+        <w:rPr>
+          <w:rFonts w:ascii="SimSun" w:hAnsi="SimSun" w:hint="eastAsia"/>
+          <w:sz w:val="24"/>
+        </w:rPr>
+        <w:t>所示。其中包括开始上传（U</w:t>
+      </w:r>
+      <w:r>
+        <w:rPr>
+          <w:rFonts w:ascii="SimSun" w:hAnsi="SimSun"/>
+          <w:sz w:val="24"/>
+        </w:rPr>
+        <w:t>PLOAD_INIT</w:t>
+      </w:r>
+      <w:r>
+        <w:rPr>
+          <w:rFonts w:ascii="SimSun" w:hAnsi="SimSun" w:hint="eastAsia"/>
+          <w:sz w:val="24"/>
+        </w:rPr>
+        <w:t>）、上传中（U</w:t>
+      </w:r>
+      <w:r>
+        <w:rPr>
+          <w:rFonts w:ascii="SimSun" w:hAnsi="SimSun"/>
+          <w:sz w:val="24"/>
+        </w:rPr>
+        <w:t>PLOADING</w:t>
+      </w:r>
+      <w:r>
+        <w:rPr>
+          <w:rFonts w:ascii="SimSun" w:hAnsi="SimSun" w:hint="eastAsia"/>
+          <w:sz w:val="24"/>
+        </w:rPr>
+        <w:t>）、已上传</w:t>
+      </w:r>
+      <w:r>
+        <w:rPr>
+          <w:rFonts w:ascii="SimSun" w:hAnsi="SimSun" w:hint="eastAsia"/>
+          <w:sz w:val="24"/>
+        </w:rPr>
+        <w:lastRenderedPageBreak/>
+        <w:t>（U</w:t>
+      </w:r>
+      <w:r>
+        <w:rPr>
+          <w:rFonts w:ascii="SimSun" w:hAnsi="SimSun"/>
+          <w:sz w:val="24"/>
+        </w:rPr>
+        <w:t>PLOADED</w:t>
+      </w:r>
+      <w:r>
+        <w:rPr>
+          <w:rFonts w:ascii="SimSun" w:hAnsi="SimSun" w:hint="eastAsia"/>
+          <w:sz w:val="24"/>
+        </w:rPr>
+        <w:t>）、上传已暂停（U</w:t>
+      </w:r>
+      <w:r>
+        <w:rPr>
+          <w:rFonts w:ascii="SimSun" w:hAnsi="SimSun"/>
+          <w:sz w:val="24"/>
+        </w:rPr>
+        <w:t>PLOAD_PAUSED</w:t>
+      </w:r>
+      <w:r>
+        <w:rPr>
+          <w:rFonts w:ascii="SimSun" w:hAnsi="SimSun" w:hint="eastAsia"/>
+          <w:sz w:val="24"/>
+        </w:rPr>
+        <w:t>）、上传暂停中（U</w:t>
+      </w:r>
+      <w:r>
+        <w:rPr>
+          <w:rFonts w:ascii="SimSun" w:hAnsi="SimSun"/>
+          <w:sz w:val="24"/>
+        </w:rPr>
+        <w:t>PLOAD_PAUSING</w:t>
+      </w:r>
+      <w:r>
+        <w:rPr>
+          <w:rFonts w:ascii="SimSun" w:hAnsi="SimSun" w:hint="eastAsia"/>
+          <w:sz w:val="24"/>
+        </w:rPr>
+        <w:t>）、上传继续等状态（U</w:t>
+      </w:r>
+      <w:r>
+        <w:rPr>
+          <w:rFonts w:ascii="SimSun" w:hAnsi="SimSun"/>
+          <w:sz w:val="24"/>
+        </w:rPr>
+        <w:t>PLOAD_RESUME</w:t>
+      </w:r>
+      <w:r>
+        <w:rPr>
+          <w:rFonts w:ascii="SimSun" w:hAnsi="SimSun" w:hint="eastAsia"/>
+          <w:sz w:val="24"/>
+        </w:rPr>
+        <w:t>）、</w:t>
+      </w:r>
+      <w:r>
+        <w:rPr>
+          <w:rFonts w:ascii="SimSun" w:hAnsi="SimSun" w:hint="eastAsia"/>
+          <w:sz w:val="24"/>
+        </w:rPr>
+        <w:t>开始</w:t>
+      </w:r>
+      <w:r>
+        <w:rPr>
+          <w:rFonts w:ascii="SimSun" w:hAnsi="SimSun" w:hint="eastAsia"/>
+          <w:sz w:val="24"/>
+        </w:rPr>
+        <w:t>下载</w:t>
+      </w:r>
+      <w:r>
+        <w:rPr>
+          <w:rFonts w:ascii="SimSun" w:hAnsi="SimSun" w:hint="eastAsia"/>
+          <w:sz w:val="24"/>
+        </w:rPr>
+        <w:t>（</w:t>
+      </w:r>
+      <w:r>
+        <w:rPr>
+          <w:rFonts w:ascii="SimSun" w:hAnsi="SimSun"/>
+          <w:sz w:val="24"/>
+        </w:rPr>
+        <w:t>DOWNLOAD</w:t>
+      </w:r>
+      <w:r>
+        <w:rPr>
+          <w:rFonts w:ascii="SimSun" w:hAnsi="SimSun"/>
+          <w:sz w:val="24"/>
+        </w:rPr>
+        <w:t>_INIT</w:t>
+      </w:r>
+      <w:r>
+        <w:rPr>
+          <w:rFonts w:ascii="SimSun" w:hAnsi="SimSun" w:hint="eastAsia"/>
+          <w:sz w:val="24"/>
+        </w:rPr>
+        <w:t>）、下载中（</w:t>
+      </w:r>
+      <w:r>
+        <w:rPr>
+          <w:rFonts w:ascii="SimSun" w:hAnsi="SimSun"/>
+          <w:sz w:val="24"/>
+        </w:rPr>
+        <w:t>DOWNLOAD</w:t>
+      </w:r>
+      <w:r>
+        <w:rPr>
+          <w:rFonts w:ascii="SimSun" w:hAnsi="SimSun"/>
+          <w:sz w:val="24"/>
+        </w:rPr>
+        <w:t xml:space="preserve"> </w:t>
+      </w:r>
+      <w:r>
+        <w:rPr>
+          <w:rFonts w:ascii="SimSun" w:hAnsi="SimSun"/>
+          <w:sz w:val="24"/>
+        </w:rPr>
+        <w:t>ING</w:t>
+      </w:r>
+      <w:r>
+        <w:rPr>
+          <w:rFonts w:ascii="SimSun" w:hAnsi="SimSun" w:hint="eastAsia"/>
+          <w:sz w:val="24"/>
+        </w:rPr>
+        <w:t>）、已下载（</w:t>
+      </w:r>
+      <w:r>
+        <w:rPr>
+          <w:rFonts w:ascii="SimSun" w:hAnsi="SimSun"/>
+          <w:sz w:val="24"/>
+        </w:rPr>
+        <w:t>DOWNLOADED</w:t>
+      </w:r>
+      <w:r>
+        <w:rPr>
+          <w:rFonts w:ascii="SimSun" w:hAnsi="SimSun" w:hint="eastAsia"/>
+          <w:sz w:val="24"/>
+        </w:rPr>
+        <w:t>）、下载已暂停（</w:t>
+      </w:r>
+      <w:r>
+        <w:rPr>
+          <w:rFonts w:ascii="SimSun" w:hAnsi="SimSun"/>
+          <w:sz w:val="24"/>
+        </w:rPr>
+        <w:t>DOWNLOA</w:t>
+      </w:r>
+      <w:r>
+        <w:rPr>
+          <w:rFonts w:ascii="SimSun" w:hAnsi="SimSun"/>
+          <w:sz w:val="24"/>
+        </w:rPr>
+        <w:t>D</w:t>
+      </w:r>
+      <w:r>
+        <w:rPr>
+          <w:rFonts w:ascii="SimSun" w:hAnsi="SimSun"/>
+          <w:sz w:val="24"/>
+        </w:rPr>
+        <w:t>_PAUSED</w:t>
+      </w:r>
+      <w:r>
+        <w:rPr>
+          <w:rFonts w:ascii="SimSun" w:hAnsi="SimSun" w:hint="eastAsia"/>
+          <w:sz w:val="24"/>
+        </w:rPr>
+        <w:t>）、下载暂停中（</w:t>
+      </w:r>
+      <w:r>
+        <w:rPr>
+          <w:rFonts w:ascii="SimSun" w:hAnsi="SimSun"/>
+          <w:sz w:val="24"/>
+        </w:rPr>
+        <w:t>DOWNLOAD_PAUSING</w:t>
+      </w:r>
+      <w:r>
+        <w:rPr>
+          <w:rFonts w:ascii="SimSun" w:hAnsi="SimSun" w:hint="eastAsia"/>
+          <w:sz w:val="24"/>
+        </w:rPr>
+        <w:t>）、下载继续等状态（</w:t>
+      </w:r>
+      <w:r>
+        <w:rPr>
+          <w:rFonts w:ascii="SimSun" w:hAnsi="SimSun"/>
+          <w:sz w:val="24"/>
+        </w:rPr>
+        <w:t>DOWNLOAD_RESUME</w:t>
+      </w:r>
+      <w:r>
+        <w:rPr>
+          <w:rFonts w:ascii="SimSun" w:hAnsi="SimSun" w:hint="eastAsia"/>
+          <w:sz w:val="24"/>
+        </w:rPr>
+        <w:t>）</w:t>
+      </w:r>
+      <w:r>
+        <w:rPr>
+          <w:rFonts w:ascii="SimSun" w:hAnsi="SimSun" w:hint="eastAsia"/>
+          <w:sz w:val="24"/>
+        </w:rPr>
+        <w:t>、取消中（C</w:t>
+      </w:r>
+      <w:r>
+        <w:rPr>
+          <w:rFonts w:ascii="SimSun" w:hAnsi="SimSun"/>
+          <w:sz w:val="24"/>
+        </w:rPr>
+        <w:t>ANCELING</w:t>
+      </w:r>
+      <w:r>
+        <w:rPr>
+          <w:rFonts w:ascii="SimSun" w:hAnsi="SimSun" w:hint="eastAsia"/>
+          <w:sz w:val="24"/>
+        </w:rPr>
+        <w:t>）、已取消（C</w:t>
+      </w:r>
+      <w:r>
+        <w:rPr>
+          <w:rFonts w:ascii="SimSun" w:hAnsi="SimSun"/>
+          <w:sz w:val="24"/>
+        </w:rPr>
+        <w:t>ANCELED</w:t>
+      </w:r>
+      <w:r>
+        <w:rPr>
+          <w:rFonts w:ascii="SimSun" w:hAnsi="SimSun" w:hint="eastAsia"/>
+          <w:sz w:val="24"/>
+        </w:rPr>
+        <w:t>）、失败中（F</w:t>
+      </w:r>
+      <w:r>
+        <w:rPr>
+          <w:rFonts w:ascii="SimSun" w:hAnsi="SimSun"/>
+          <w:sz w:val="24"/>
+        </w:rPr>
+        <w:t>AILING</w:t>
+      </w:r>
+      <w:r>
+        <w:rPr>
+          <w:rFonts w:ascii="SimSun" w:hAnsi="SimSun" w:hint="eastAsia"/>
+          <w:sz w:val="24"/>
+        </w:rPr>
+        <w:t>）、已失败（F</w:t>
+      </w:r>
+      <w:r>
+        <w:rPr>
+          <w:rFonts w:ascii="SimSun" w:hAnsi="SimSun"/>
+          <w:sz w:val="24"/>
+        </w:rPr>
+        <w:t>AILED</w:t>
+      </w:r>
+      <w:r>
+        <w:rPr>
+          <w:rFonts w:ascii="SimSun" w:hAnsi="SimSun" w:hint="eastAsia"/>
+          <w:sz w:val="24"/>
+        </w:rPr>
+        <w:t>）等。</w:t>
+      </w:r>
+    </w:p>
+    <w:p>
+      <w:pPr>
+        <w:spacing w:line="360" w:lineRule="auto"/>
+        <w:ind w:firstLine="420"/>
+        <w:rPr>
+          <w:rFonts w:ascii="SimSun" w:hAnsi="SimSun" w:hint="eastAsia"/>
+          <w:sz w:val="24"/>
+        </w:rPr>
+      </w:pPr>
+    </w:p>
+    <w:p>
+      <w:pPr>
+        <w:rPr>
+          <w:rFonts w:ascii="SimSun" w:hAnsi="SimSun"/>
+        </w:rPr>
+      </w:pPr>
+      <w:r>
+        <w:rPr>
+          <w:b/>
+          <w:sz w:val="28"/>
+          <w:szCs w:val="28"/>
+        </w:rPr>
+        <w:t>4.</w:t>
+      </w:r>
+      <w:r>
+        <w:rPr>
+          <w:b/>
+          <w:sz w:val="28"/>
+          <w:szCs w:val="28"/>
+        </w:rPr>
+        <w:t>6</w:t>
+      </w:r>
+      <w:r>
+        <w:rPr>
+          <w:rFonts w:ascii="SimHei" w:eastAsia="SimHei" w:hAnsi="SimSun" w:hint="eastAsia"/>
+          <w:sz w:val="28"/>
+          <w:szCs w:val="28"/>
+        </w:rPr>
+        <w:t xml:space="preserve"> </w:t>
+      </w:r>
+      <w:r>
+        <w:rPr>
+          <w:rFonts w:ascii="SimHei" w:eastAsia="SimHei" w:hAnsi="SimSun"/>
+          <w:sz w:val="28"/>
+          <w:szCs w:val="28"/>
+        </w:rPr>
+        <w:t xml:space="preserve"> </w:t>
+      </w:r>
+      <w:r>
+        <w:rPr>
+          <w:rFonts w:ascii="SimHei" w:eastAsia="SimHei" w:hAnsi="SimSun" w:hint="eastAsia"/>
+          <w:sz w:val="28"/>
+          <w:szCs w:val="28"/>
+        </w:rPr>
+        <w:t>客户端模块</w:t>
+      </w:r>
+      <w:r>
+        <w:rPr>
+          <w:rFonts w:ascii="SimHei" w:eastAsia="SimHei" w:hAnsi="SimSun" w:hint="eastAsia"/>
+          <w:sz w:val="28"/>
+          <w:szCs w:val="28"/>
+        </w:rPr>
+        <w:t>（</w:t>
+      </w:r>
+      <w:r>
+        <w:rPr>
+          <w:rFonts w:ascii="SimHei" w:eastAsia="SimHei" w:hAnsi="SimSun"/>
+          <w:sz w:val="28"/>
+          <w:szCs w:val="28"/>
+        </w:rPr>
+        <w:t>C</w:t>
+      </w:r>
+      <w:r>
+        <w:rPr>
+          <w:rFonts w:ascii="SimHei" w:eastAsia="SimHei" w:hAnsi="SimSun" w:hint="eastAsia"/>
+          <w:sz w:val="28"/>
+          <w:szCs w:val="28"/>
+        </w:rPr>
+        <w:t>lient</w:t>
+      </w:r>
+      <w:r>
+        <w:rPr>
+          <w:rFonts w:ascii="SimHei" w:eastAsia="SimHei" w:hAnsi="SimSun" w:hint="eastAsia"/>
+          <w:sz w:val="28"/>
+          <w:szCs w:val="28"/>
+        </w:rPr>
+        <w:t>）</w:t>
+      </w:r>
+    </w:p>
+    <w:p>
+      <w:pPr>
+        <w:spacing w:line="360" w:lineRule="auto"/>
+        <w:ind w:firstLine="420"/>
+        <w:rPr>
+          <w:rFonts w:ascii="SimSun" w:hAnsi="SimSun"/>
+          <w:sz w:val="24"/>
+        </w:rPr>
+      </w:pPr>
+      <w:r>
+        <w:rPr>
+          <w:rFonts w:ascii="SimSun" w:hAnsi="SimSun" w:hint="eastAsia"/>
+          <w:sz w:val="24"/>
+        </w:rPr>
+        <w:t>客户端模块一般负责向服务器端发起任务，并协助任务模块代码实现应用层的可靠数据传输。</w:t>
+      </w:r>
+    </w:p>
+    <w:p>
+      <w:pPr>
+        <w:spacing w:line="360" w:lineRule="auto"/>
+        <w:ind w:firstLine="420"/>
+        <w:rPr>
+          <w:rFonts w:ascii="SimSun" w:hAnsi="SimSun"/>
+          <w:sz w:val="24"/>
+        </w:rPr>
+      </w:pPr>
+    </w:p>
+    <w:p>
+      <w:pPr>
+        <w:spacing w:line="360" w:lineRule="auto"/>
+        <w:ind w:firstLine="420"/>
+        <w:rPr>
+          <w:rFonts w:ascii="SimSun" w:hAnsi="SimSun"/>
+          <w:sz w:val="24"/>
+        </w:rPr>
+      </w:pPr>
+    </w:p>
+    <w:p>
+      <w:pPr>
+        <w:spacing w:line="360" w:lineRule="auto"/>
+        <w:ind w:firstLine="420"/>
+        <w:rPr>
+          <w:rFonts w:ascii="SimSun" w:hAnsi="SimSun"/>
+          <w:sz w:val="24"/>
+        </w:rPr>
+      </w:pPr>
+    </w:p>
+    <w:p>
+      <w:pPr>
+        <w:spacing w:line="360" w:lineRule="auto"/>
+        <w:ind w:firstLine="420"/>
+        <w:rPr>
+          <w:rFonts w:ascii="SimSun" w:hAnsi="SimSun"/>
+          <w:sz w:val="24"/>
+        </w:rPr>
+      </w:pPr>
+    </w:p>
+    <w:p>
+      <w:pPr>
+        <w:spacing w:line="360" w:lineRule="auto"/>
+        <w:ind w:firstLine="420"/>
+        <w:rPr>
+          <w:rFonts w:ascii="SimSun" w:hAnsi="SimSun"/>
+          <w:sz w:val="24"/>
+        </w:rPr>
+      </w:pPr>
+    </w:p>
+    <w:p>
+      <w:pPr>
+        <w:spacing w:line="360" w:lineRule="auto"/>
+        <w:ind w:firstLine="420"/>
+        <w:rPr>
+          <w:rFonts w:ascii="SimSun" w:hAnsi="SimSun"/>
+          <w:sz w:val="24"/>
+        </w:rPr>
+      </w:pPr>
+    </w:p>
+    <w:p>
+      <w:pPr>
+        <w:spacing w:line="360" w:lineRule="auto"/>
+        <w:ind w:firstLine="420"/>
+        <w:rPr>
+          <w:rFonts w:ascii="SimSun" w:hAnsi="SimSun"/>
+          <w:sz w:val="24"/>
+        </w:rPr>
+      </w:pPr>
+    </w:p>
+    <w:p>
+      <w:pPr>
+        <w:spacing w:line="360" w:lineRule="auto"/>
+        <w:ind w:firstLine="420"/>
+        <w:rPr>
+          <w:rFonts w:ascii="SimSun" w:hAnsi="SimSun"/>
+          <w:sz w:val="24"/>
+        </w:rPr>
+      </w:pPr>
+    </w:p>
+    <w:p>
+      <w:pPr>
+        <w:spacing w:line="360" w:lineRule="auto"/>
+        <w:ind w:firstLine="420"/>
+        <w:rPr>
+          <w:rFonts w:ascii="SimSun" w:hAnsi="SimSun"/>
+          <w:sz w:val="24"/>
+        </w:rPr>
+      </w:pPr>
+    </w:p>
+    <w:p>
+      <w:pPr>
+        <w:spacing w:line="360" w:lineRule="auto"/>
+        <w:ind w:firstLine="420"/>
+        <w:rPr>
+          <w:rFonts w:ascii="SimSun" w:hAnsi="SimSun"/>
+          <w:sz w:val="24"/>
+        </w:rPr>
+      </w:pPr>
+    </w:p>
+    <w:p>
+      <w:pPr>
+        <w:spacing w:line="360" w:lineRule="auto"/>
+        <w:ind w:firstLine="420"/>
+        <w:rPr>
+          <w:rFonts w:ascii="SimSun" w:hAnsi="SimSun"/>
+          <w:sz w:val="24"/>
+        </w:rPr>
+      </w:pPr>
+    </w:p>
+    <w:p>
+      <w:pPr>
+        <w:spacing w:line="360" w:lineRule="auto"/>
+        <w:ind w:firstLine="420"/>
+        <w:rPr>
+          <w:rFonts w:ascii="SimSun" w:hAnsi="SimSun"/>
+          <w:sz w:val="24"/>
+        </w:rPr>
+      </w:pPr>
+    </w:p>
+    <w:p>
+      <w:pPr>
+        <w:spacing w:line="360" w:lineRule="auto"/>
+        <w:ind w:firstLine="420"/>
+        <w:rPr>
+          <w:rFonts w:ascii="SimSun" w:hAnsi="SimSun"/>
+          <w:sz w:val="24"/>
+        </w:rPr>
+      </w:pPr>
+    </w:p>
+    <w:p>
+      <w:pPr>
+        <w:spacing w:line="360" w:lineRule="auto"/>
+        <w:ind w:firstLine="420"/>
+        <w:rPr>
+          <w:rFonts w:ascii="SimSun" w:hAnsi="SimSun"/>
+          <w:sz w:val="24"/>
+        </w:rPr>
+      </w:pPr>
+    </w:p>
+    <w:p>
+      <w:pPr>
+        <w:spacing w:line="360" w:lineRule="auto"/>
+        <w:ind w:firstLine="420"/>
+        <w:rPr>
+          <w:rFonts w:ascii="SimSun" w:hAnsi="SimSun"/>
+          <w:sz w:val="24"/>
+        </w:rPr>
+      </w:pPr>
+    </w:p>
+    <w:p>
+      <w:pPr>
+        <w:spacing w:line="360" w:lineRule="auto"/>
+        <w:ind w:firstLine="420"/>
+        <w:rPr>
+          <w:rFonts w:ascii="SimSun" w:hAnsi="SimSun"/>
+          <w:sz w:val="24"/>
+        </w:rPr>
+      </w:pPr>
+    </w:p>
+    <w:p>
+      <w:pPr>
+        <w:spacing w:line="360" w:lineRule="auto"/>
+        <w:ind w:firstLine="420"/>
+        <w:rPr>
+          <w:rFonts w:ascii="SimSun" w:hAnsi="SimSun"/>
+          <w:sz w:val="24"/>
+        </w:rPr>
+      </w:pPr>
+    </w:p>
+    <w:p>
+      <w:pPr>
+        <w:spacing w:line="360" w:lineRule="auto"/>
+        <w:ind w:firstLine="420"/>
+        <w:rPr>
+          <w:rFonts w:ascii="SimSun" w:hAnsi="SimSun"/>
+          <w:sz w:val="24"/>
+        </w:rPr>
+      </w:pPr>
+    </w:p>
+    <w:p>
+      <w:pPr>
+        <w:spacing w:line="360" w:lineRule="auto"/>
+        <w:ind w:firstLine="420"/>
+        <w:rPr>
+          <w:rFonts w:ascii="SimSun" w:hAnsi="SimSun" w:hint="eastAsia"/>
+          <w:sz w:val="24"/>
+        </w:rPr>
+      </w:pPr>
+    </w:p>
+    <w:p>
+      <w:pPr>
+        <w:spacing w:line="360" w:lineRule="auto"/>
+        <w:ind w:firstLine="420"/>
+        <w:jc w:val="center"/>
+        <w:rPr>
+          <w:rFonts w:ascii="SimSun" w:hAnsi="SimSun"/>
+          <w:sz w:val="24"/>
+        </w:rPr>
+      </w:pPr>
+    </w:p>
+    <w:p>
+      <w:pPr>
+        <w:jc w:val="center"/>
+        <w:rPr>
+          <w:rFonts w:ascii="KaiTi_GB2312" w:eastAsia="KaiTi_GB2312" w:hint="eastAsia"/>
+        </w:rPr>
+      </w:pPr>
+      <w:r>
+        <w:rPr>
+          <w:rFonts w:ascii="SimHei" w:eastAsia="SimHei"/>
+          <w:b/>
+          <w:sz w:val="36"/>
+          <w:szCs w:val="36"/>
+        </w:rPr>
+        <w:lastRenderedPageBreak/>
+        <w:t>5</w:t>
+      </w:r>
+      <w:r>
+        <w:rPr>
+          <w:rFonts w:ascii="SimHei" w:eastAsia="SimHei" w:hAnsi="SimSun" w:hint="eastAsia"/>
+          <w:b/>
+          <w:sz w:val="36"/>
+          <w:szCs w:val="36"/>
+        </w:rPr>
+        <w:t xml:space="preserve"> </w:t>
+      </w:r>
+      <w:r>
+        <w:rPr>
+          <w:rFonts w:ascii="SimHei" w:eastAsia="SimHei" w:hAnsi="SimSun"/>
+          <w:b/>
+          <w:sz w:val="36"/>
+          <w:szCs w:val="36"/>
+        </w:rPr>
+        <w:t xml:space="preserve"> </w:t>
+      </w:r>
+      <w:r>
+        <w:rPr>
+          <w:rFonts w:ascii="SimHei" w:eastAsia="SimHei" w:hAnsi="SimSun" w:hint="eastAsia"/>
+          <w:b/>
+          <w:sz w:val="36"/>
+          <w:szCs w:val="36"/>
+        </w:rPr>
+        <w:t>客户</w:t>
+      </w:r>
+      <w:r>
+        <w:rPr>
+          <w:rFonts w:ascii="SimHei" w:eastAsia="SimHei" w:hAnsi="SimSun" w:hint="eastAsia"/>
+          <w:b/>
+          <w:sz w:val="36"/>
+          <w:szCs w:val="36"/>
+        </w:rPr>
+        <w:t>端</w:t>
+      </w:r>
+      <w:r>
+        <w:rPr>
+          <w:rFonts w:ascii="SimHei" w:eastAsia="SimHei" w:hAnsi="SimSun" w:hint="eastAsia"/>
+          <w:b/>
+          <w:sz w:val="36"/>
+          <w:szCs w:val="36"/>
+        </w:rPr>
+        <w:t>U</w:t>
+      </w:r>
+      <w:r>
+        <w:rPr>
+          <w:rFonts w:ascii="SimHei" w:eastAsia="SimHei" w:hAnsi="SimSun"/>
+          <w:b/>
+          <w:sz w:val="36"/>
+          <w:szCs w:val="36"/>
+        </w:rPr>
+        <w:t>I</w:t>
+      </w:r>
+      <w:r>
+        <w:rPr>
+          <w:rFonts w:ascii="SimHei" w:eastAsia="SimHei" w:hAnsi="SimSun" w:hint="eastAsia"/>
+          <w:b/>
+          <w:sz w:val="36"/>
+          <w:szCs w:val="36"/>
+        </w:rPr>
+        <w:t>界面</w:t>
+      </w:r>
+      <w:r>
+        <w:rPr>
+          <w:rFonts w:ascii="SimHei" w:eastAsia="SimHei" w:hAnsi="SimSun" w:hint="eastAsia"/>
+          <w:b/>
+          <w:sz w:val="36"/>
+          <w:szCs w:val="36"/>
+        </w:rPr>
+        <w:t>设计</w:t>
+      </w:r>
+    </w:p>
+    <w:p>
+      <w:pPr>
+        <w:rPr>
+          <w:rFonts w:ascii="SimSun" w:hAnsi="SimSun"/>
+        </w:rPr>
+      </w:pPr>
+      <w:r>
+        <w:rPr>
+          <w:b/>
+          <w:sz w:val="28"/>
+          <w:szCs w:val="28"/>
+        </w:rPr>
+        <w:t>5</w:t>
+      </w:r>
+      <w:r>
+        <w:rPr>
+          <w:b/>
+          <w:sz w:val="28"/>
+          <w:szCs w:val="28"/>
+        </w:rPr>
+        <w:t>.1</w:t>
+      </w:r>
+      <w:r>
+        <w:rPr>
+          <w:rFonts w:ascii="SimHei" w:eastAsia="SimHei" w:hAnsi="SimSun" w:hint="eastAsia"/>
+          <w:sz w:val="28"/>
+          <w:szCs w:val="28"/>
+        </w:rPr>
+        <w:t xml:space="preserve"> </w:t>
+      </w:r>
+      <w:r>
+        <w:rPr>
+          <w:rFonts w:ascii="SimHei" w:eastAsia="SimHei" w:hAnsi="SimSun"/>
+          <w:sz w:val="28"/>
+          <w:szCs w:val="28"/>
+        </w:rPr>
+        <w:t xml:space="preserve"> </w:t>
+      </w:r>
+      <w:r>
+        <w:rPr>
+          <w:rFonts w:ascii="SimHei" w:eastAsia="SimHei" w:hAnsi="SimSun" w:hint="eastAsia"/>
+          <w:sz w:val="28"/>
+          <w:szCs w:val="28"/>
+        </w:rPr>
+        <w:t>概述</w:t>
+      </w:r>
+    </w:p>
+    <w:p>
+      <w:pPr>
+        <w:spacing w:line="360" w:lineRule="auto"/>
+        <w:ind w:firstLine="420"/>
+        <w:rPr>
+          <w:rFonts w:ascii="SimSun" w:hAnsi="SimSun"/>
+          <w:sz w:val="24"/>
+        </w:rPr>
+      </w:pPr>
+      <w:r>
+        <w:rPr>
+          <w:rFonts w:ascii="SimSun" w:hAnsi="SimSun" w:hint="eastAsia"/>
+          <w:sz w:val="24"/>
+        </w:rPr>
+        <w:t>为了给用户更加流畅的使用体验，我提供了在界面中修剪所选取的图片的功能。用户可以在程序界面中自由的对所选图片进行剪裁</w:t>
+      </w:r>
+      <w:r>
+        <w:rPr>
+          <w:rFonts w:ascii="SimSun" w:hAnsi="SimSun" w:hint="eastAsia"/>
+          <w:sz w:val="24"/>
+        </w:rPr>
+        <w:t>、</w:t>
+      </w:r>
+      <w:r>
+        <w:rPr>
+          <w:rFonts w:ascii="SimSun" w:hAnsi="SimSun" w:hint="eastAsia"/>
+          <w:sz w:val="24"/>
+        </w:rPr>
+        <w:t>缩放</w:t>
+      </w:r>
+      <w:r>
+        <w:rPr>
+          <w:rFonts w:ascii="SimSun" w:hAnsi="SimSun" w:hint="eastAsia"/>
+          <w:sz w:val="24"/>
+        </w:rPr>
+        <w:t>和保存三</w:t>
+      </w:r>
+      <w:r>
+        <w:rPr>
+          <w:rFonts w:ascii="SimSun" w:hAnsi="SimSun" w:hint="eastAsia"/>
+          <w:sz w:val="24"/>
+        </w:rPr>
+        <w:t>种操作</w:t>
+      </w:r>
+    </w:p>
+    <w:p>
+      <w:pPr>
+        <w:rPr>
+          <w:rFonts w:ascii="SimSun" w:hAnsi="SimSun"/>
+        </w:rPr>
+      </w:pPr>
+      <w:r>
+        <w:rPr>
+          <w:b/>
+          <w:sz w:val="28"/>
+          <w:szCs w:val="28"/>
+        </w:rPr>
+        <w:t>5.1</w:t>
+      </w:r>
+      <w:r>
+        <w:rPr>
+          <w:rFonts w:ascii="SimHei" w:eastAsia="SimHei" w:hAnsi="SimSun" w:hint="eastAsia"/>
+          <w:sz w:val="28"/>
+          <w:szCs w:val="28"/>
+        </w:rPr>
+        <w:t xml:space="preserve"> </w:t>
+      </w:r>
+      <w:r>
+        <w:rPr>
+          <w:rFonts w:ascii="SimHei" w:eastAsia="SimHei" w:hAnsi="SimSun"/>
+          <w:sz w:val="28"/>
+          <w:szCs w:val="28"/>
+        </w:rPr>
+        <w:t xml:space="preserve"> </w:t>
+      </w:r>
+      <w:r>
+        <w:rPr>
+          <w:rFonts w:ascii="SimHei" w:eastAsia="SimHei" w:hAnsi="SimSun" w:hint="eastAsia"/>
+          <w:sz w:val="28"/>
+          <w:szCs w:val="28"/>
+        </w:rPr>
+        <w:t>概述</w:t>
+      </w:r>
+    </w:p>
+    <w:p>
+      <w:pPr>
+        <w:spacing w:line="360" w:lineRule="auto"/>
+        <w:ind w:firstLine="420"/>
+        <w:rPr>
+          <w:rFonts w:ascii="SimSun" w:hAnsi="SimSun"/>
+          <w:sz w:val="24"/>
+        </w:rPr>
+      </w:pPr>
+      <w:r>
+        <w:rPr>
+          <w:rFonts w:ascii="SimSun" w:hAnsi="SimSun" w:hint="eastAsia"/>
+          <w:sz w:val="24"/>
+        </w:rPr>
+        <w:t>为了给用户更加流畅的使用体验，我提供了在界面中修剪所选取的图片的功能。用户可以在程序界面中自由的对所选图片进行剪裁、缩放和保存三种操作</w:t>
       </w:r>
       <w:bookmarkStart w:id="0" w:name="_GoBack"/>
       <w:bookmarkEnd w:id="0"/>
-      <w:r>
-        <w:rPr>
-          <w:b/>
-          <w:sz w:val="28"/>
-          <w:szCs w:val="28"/>
-        </w:rPr>
-        <w:t>.1</w:t>
+    </w:p>
+    <w:p>
+      <w:pPr>
+        <w:rPr>
+          <w:rFonts w:ascii="SimSun" w:hAnsi="SimSun"/>
+        </w:rPr>
+      </w:pPr>
+      <w:r>
+        <w:rPr>
+          <w:b/>
+          <w:sz w:val="28"/>
+          <w:szCs w:val="28"/>
+        </w:rPr>
+        <w:t>5.1</w:t>
       </w:r>
       <w:r>
         <w:rPr>
@@ -7702,173 +10986,44 @@
           <w:rFonts w:ascii="SimSun" w:hAnsi="SimSun" w:hint="eastAsia"/>
           <w:sz w:val="24"/>
         </w:rPr>
-        <w:t>在这一章节，我利用由上述算法得到的匹配点进行图像的映射，最终将两张图片映射到统一参考系中，实现图像的拼接。</w:t>
+        <w:t>为了给用户更加流畅的使用体验，我提供了在界面中修剪所选取的图片的功能。用户可以在程序界面中自由的对所选图片进行剪裁、缩放和保存三种操作</w:t>
       </w:r>
     </w:p>
     <w:p>
       <w:pPr>
         <w:spacing w:line="360" w:lineRule="auto"/>
         <w:ind w:firstLine="420"/>
-        <w:jc w:val="center"/>
-        <w:rPr>
-          <w:rFonts w:ascii="SimSun" w:hAnsi="SimSun"/>
-          <w:sz w:val="24"/>
-        </w:rPr>
-      </w:pPr>
-    </w:p>
-    <w:p>
-      <w:pPr>
-        <w:jc w:val="center"/>
-        <w:rPr>
-          <w:rFonts w:ascii="KaiTi_GB2312" w:eastAsia="KaiTi_GB2312" w:hint="eastAsia"/>
-        </w:rPr>
-      </w:pPr>
-      <w:r>
+        <w:rPr>
+          <w:rFonts w:ascii="SimSun" w:hAnsi="SimSun" w:hint="eastAsia"/>
+          <w:sz w:val="24"/>
+        </w:rPr>
+      </w:pPr>
+    </w:p>
+    <w:p>
+      <w:pPr>
         <w:rPr>
           <w:rFonts w:ascii="SimHei" w:eastAsia="SimHei"/>
           <w:b/>
           <w:sz w:val="36"/>
           <w:szCs w:val="36"/>
         </w:rPr>
-        <w:t>4</w:t>
-      </w:r>
-      <w:r>
-        <w:rPr>
-          <w:rFonts w:ascii="SimHei" w:eastAsia="SimHei" w:hAnsi="SimSun" w:hint="eastAsia"/>
+      </w:pPr>
+    </w:p>
+    <w:p>
+      <w:pPr>
+        <w:jc w:val="center"/>
+        <w:rPr>
+          <w:rFonts w:ascii="KaiTi_GB2312" w:eastAsia="KaiTi_GB2312" w:hAnsi="SimSun"/>
+          <w:szCs w:val="21"/>
+        </w:rPr>
+      </w:pPr>
+      <w:r>
+        <w:rPr>
+          <w:rFonts w:ascii="SimHei" w:eastAsia="SimHei" w:hint="eastAsia"/>
           <w:b/>
           <w:sz w:val="36"/>
           <w:szCs w:val="36"/>
         </w:rPr>
-        <w:t xml:space="preserve"> </w:t>
-      </w:r>
-      <w:r>
-        <w:rPr>
-          <w:rFonts w:ascii="SimHei" w:eastAsia="SimHei" w:hAnsi="SimSun"/>
-          <w:b/>
-          <w:sz w:val="36"/>
-          <w:szCs w:val="36"/>
-        </w:rPr>
-        <w:t xml:space="preserve"> </w:t>
-      </w:r>
-      <w:r>
-        <w:rPr>
-          <w:rFonts w:ascii="SimHei" w:eastAsia="SimHei" w:hAnsi="SimSun" w:hint="eastAsia"/>
-          <w:b/>
-          <w:sz w:val="36"/>
-          <w:szCs w:val="36"/>
-        </w:rPr>
-        <w:t>服务器端设计</w:t>
-      </w:r>
-    </w:p>
-    <w:p>
-      <w:pPr>
-        <w:rPr>
-          <w:rFonts w:ascii="SimSun" w:hAnsi="SimSun"/>
-        </w:rPr>
-      </w:pPr>
-      <w:r>
-        <w:rPr>
-          <w:b/>
-          <w:sz w:val="28"/>
-          <w:szCs w:val="28"/>
-        </w:rPr>
-        <w:t>4.1</w:t>
-      </w:r>
-      <w:r>
-        <w:rPr>
-          <w:rFonts w:ascii="SimHei" w:eastAsia="SimHei" w:hAnsi="SimSun" w:hint="eastAsia"/>
-          <w:sz w:val="28"/>
-          <w:szCs w:val="28"/>
-        </w:rPr>
-        <w:t xml:space="preserve"> </w:t>
-      </w:r>
-      <w:r>
-        <w:rPr>
-          <w:rFonts w:ascii="SimHei" w:eastAsia="SimHei" w:hAnsi="SimSun"/>
-          <w:sz w:val="28"/>
-          <w:szCs w:val="28"/>
-        </w:rPr>
-        <w:t xml:space="preserve"> </w:t>
-      </w:r>
-      <w:r>
-        <w:rPr>
-          <w:rFonts w:ascii="SimHei" w:eastAsia="SimHei" w:hAnsi="SimSun" w:hint="eastAsia"/>
-          <w:sz w:val="28"/>
-          <w:szCs w:val="28"/>
-        </w:rPr>
-        <w:t>概述</w:t>
-      </w:r>
-    </w:p>
-    <w:p>
-      <w:pPr>
-        <w:spacing w:line="360" w:lineRule="auto"/>
-        <w:ind w:firstLine="420"/>
-        <w:rPr>
-          <w:rFonts w:ascii="SimSun" w:hAnsi="SimSun"/>
-          <w:sz w:val="24"/>
-        </w:rPr>
-      </w:pPr>
-      <w:r>
-        <w:rPr>
-          <w:rFonts w:ascii="SimSun" w:hAnsi="SimSun" w:hint="eastAsia"/>
-          <w:sz w:val="24"/>
-        </w:rPr>
-        <w:t>为了给用户更加流畅的使用体验，我提供了在界面中修剪所选取的图片的功能。用户可以在程序界面中自由的对所选图片进行剪裁</w:t>
-      </w:r>
-      <w:r>
-        <w:rPr>
-          <w:rFonts w:ascii="SimSun" w:hAnsi="SimSun" w:hint="eastAsia"/>
-          <w:sz w:val="24"/>
-        </w:rPr>
-        <w:t>、</w:t>
-      </w:r>
-      <w:r>
-        <w:rPr>
-          <w:rFonts w:ascii="SimSun" w:hAnsi="SimSun" w:hint="eastAsia"/>
-          <w:sz w:val="24"/>
-        </w:rPr>
-        <w:t>缩放</w:t>
-      </w:r>
-      <w:r>
-        <w:rPr>
-          <w:rFonts w:ascii="SimSun" w:hAnsi="SimSun" w:hint="eastAsia"/>
-          <w:sz w:val="24"/>
-        </w:rPr>
-        <w:t>和保存三</w:t>
-      </w:r>
-      <w:r>
-        <w:rPr>
-          <w:rFonts w:ascii="SimSun" w:hAnsi="SimSun" w:hint="eastAsia"/>
-          <w:sz w:val="24"/>
-        </w:rPr>
-        <w:t>种操作</w:t>
-      </w:r>
-    </w:p>
-    <w:p>
-      <w:pPr>
-        <w:rPr>
-          <w:rFonts w:ascii="SimHei" w:eastAsia="SimHei"/>
-          <w:b/>
-          <w:sz w:val="36"/>
-          <w:szCs w:val="36"/>
-        </w:rPr>
-      </w:pPr>
-    </w:p>
-    <w:p>
-      <w:pPr>
-        <w:jc w:val="center"/>
-        <w:rPr>
-          <w:rFonts w:ascii="KaiTi_GB2312" w:eastAsia="KaiTi_GB2312" w:hAnsi="SimSun"/>
-          <w:szCs w:val="21"/>
-        </w:rPr>
-      </w:pPr>
-      <w:r>
-        <w:rPr>
-          <w:rFonts w:ascii="SimHei" w:eastAsia="SimHei" w:hint="eastAsia"/>
-          <w:b/>
-          <w:sz w:val="36"/>
-          <w:szCs w:val="36"/>
-        </w:rPr>
         <w:t>参考文献</w:t>
       </w:r>
     </w:p>
@@ -7888,7 +11043,7 @@
         </w:rPr>
         <w:t xml:space="preserve">[1] </w:t>
       </w:r>
-      <w:hyperlink r:id="rId11" w:history="1">
+      <w:hyperlink r:id="rId12" w:history="1">
         <w:r>
           <w:rPr>
             <w:rStyle w:val="Hyperlink"/>
@@ -7914,7 +11069,7 @@
         </w:rPr>
         <w:t xml:space="preserve">[2] </w:t>
       </w:r>
-      <w:hyperlink r:id="rId12" w:history="1">
+      <w:hyperlink r:id="rId13" w:history="1">
         <w:r>
           <w:rPr>
             <w:rStyle w:val="Hyperlink"/>
@@ -7936,7 +11091,7 @@
         </w:rPr>
         <w:t xml:space="preserve">[3] </w:t>
       </w:r>
-      <w:hyperlink r:id="rId13" w:history="1">
+      <w:hyperlink r:id="rId14" w:history="1">
         <w:r>
           <w:rPr>
             <w:rStyle w:val="Hyperlink"/>
@@ -7962,7 +11117,7 @@
         </w:rPr>
         <w:t xml:space="preserve">[4] </w:t>
       </w:r>
-      <w:hyperlink r:id="rId14" w:history="1">
+      <w:hyperlink r:id="rId15" w:history="1">
         <w:r>
           <w:rPr>
             <w:rStyle w:val="Hyperlink"/>
@@ -7988,7 +11143,7 @@
         </w:rPr>
         <w:t xml:space="preserve">[5] </w:t>
       </w:r>
-      <w:hyperlink r:id="rId15" w:history="1">
+      <w:hyperlink r:id="rId16" w:history="1">
         <w:r>
           <w:rPr>
             <w:rStyle w:val="Hyperlink"/>
@@ -8015,7 +11170,7 @@
         </w:rPr>
         <w:t xml:space="preserve">[6] </w:t>
       </w:r>
-      <w:hyperlink r:id="rId16" w:history="1">
+      <w:hyperlink r:id="rId17" w:history="1">
         <w:r>
           <w:rPr>
             <w:rStyle w:val="Hyperlink"/>
@@ -8402,7 +11557,7 @@
       </w:pPr>
     </w:p>
     <w:sectPr>
-      <w:footerReference w:type="default" r:id="rId17"/>
+      <w:footerReference w:type="default" r:id="rId18"/>
       <w:pgSz w:w="11906" w:h="16838"/>
       <w:pgMar w:top="1440" w:right="1800" w:bottom="1440" w:left="1800" w:header="851" w:footer="992" w:gutter="0"/>
       <w:cols w:space="425"/>
@@ -9723,7 +12878,7 @@
 </file>
 
 <file path=customXml/itemProps1.xml><?xml version="1.0" encoding="utf-8"?>
-<ds:datastoreItem xmlns:ds="http://schemas.openxmlformats.org/officeDocument/2006/customXml" ds:itemID="{9E5C2FC0-3A63-4B4D-B12C-6D83B059C07B}">
+<ds:datastoreItem xmlns:ds="http://schemas.openxmlformats.org/officeDocument/2006/customXml" ds:itemID="{57DFB0F7-FE02-204B-A8CA-7253504CE540}">
   <ds:schemaRefs>
     <ds:schemaRef ds:uri="http://schemas.openxmlformats.org/officeDocument/2006/bibliography"/>
   </ds:schemaRefs>

</xml_diff>